<commit_message>
Updated time sheets and some minor changes to report
</commit_message>
<xml_diff>
--- a/docs/Final Report/End of Project Report.docx
+++ b/docs/Final Report/End of Project Report.docx
@@ -976,7 +976,7 @@
         <w:rPr>
           <w:noProof/>
         </w:rPr>
-        <w:t>3</w:t>
+        <w:t>4</w:t>
       </w:r>
       <w:r>
         <w:rPr>
@@ -1416,7 +1416,7 @@
         <w:rPr>
           <w:noProof/>
         </w:rPr>
-        <w:t>7</w:t>
+        <w:t>6</w:t>
       </w:r>
       <w:r>
         <w:rPr>
@@ -1478,7 +1478,36 @@
         <w:t xml:space="preserve">tical feedback and performance reviews. It </w:t>
       </w:r>
       <w:r>
-        <w:t>additionally specifies improvements for future projects.</w:t>
+        <w:t>additionally specifies improvements for future projects</w:t>
+      </w:r>
+      <w:sdt>
+        <w:sdtPr>
+          <w:id w:val="-1731522333"/>
+          <w:citation/>
+        </w:sdtPr>
+        <w:sdtContent>
+          <w:r>
+            <w:fldChar w:fldCharType="begin"/>
+          </w:r>
+          <w:r>
+            <w:instrText xml:space="preserve">CITATION QA11 \l 2057 </w:instrText>
+          </w:r>
+          <w:r>
+            <w:fldChar w:fldCharType="separate"/>
+          </w:r>
+          <w:r>
+            <w:rPr>
+              <w:noProof/>
+            </w:rPr>
+            <w:t xml:space="preserve"> [1]</w:t>
+          </w:r>
+          <w:r>
+            <w:fldChar w:fldCharType="end"/>
+          </w:r>
+        </w:sdtContent>
+      </w:sdt>
+      <w:r>
+        <w:t>.</w:t>
       </w:r>
     </w:p>
     <w:p>
@@ -1523,7 +1552,13 @@
         <w:t xml:space="preserve">The </w:t>
       </w:r>
       <w:r>
-        <w:t>reader of this document should understand new mitigation techniques for the difficulties encountered during the completion of the project. It should additionally provide new processes for software developments in large projects discovered by the group.</w:t>
+        <w:t xml:space="preserve">reader of this document should understand new mitigation techniques for the difficulties encountered during the completion of the project. It should additionally provide new processes for software developments in </w:t>
+      </w:r>
+      <w:r>
+        <w:t>future</w:t>
+      </w:r>
+      <w:r>
+        <w:t xml:space="preserve"> projects.</w:t>
       </w:r>
     </w:p>
     <w:p>
@@ -1541,39 +1576,36 @@
         <w:jc w:val="both"/>
       </w:pPr>
       <w:r>
-        <w:t xml:space="preserve">We set out to create a task assignment system with three components, </w:t>
-      </w:r>
-      <w:proofErr w:type="spellStart"/>
-      <w:r>
-        <w:t>TaskerCLI</w:t>
-      </w:r>
-      <w:proofErr w:type="spellEnd"/>
-      <w:r>
-        <w:t xml:space="preserve">, </w:t>
-      </w:r>
-      <w:proofErr w:type="spellStart"/>
-      <w:r>
-        <w:t>TaskerMAN</w:t>
-      </w:r>
-      <w:proofErr w:type="spellEnd"/>
-      <w:r>
-        <w:t xml:space="preserve"> and </w:t>
-      </w:r>
-      <w:proofErr w:type="spellStart"/>
-      <w:r>
-        <w:t>TaskerSRV</w:t>
-      </w:r>
-      <w:proofErr w:type="spellEnd"/>
-      <w:r>
-        <w:t xml:space="preserve">. These components communicate to each other via </w:t>
-      </w:r>
-      <w:proofErr w:type="spellStart"/>
-      <w:r>
-        <w:t>TaskerSRV</w:t>
-      </w:r>
-      <w:proofErr w:type="spellEnd"/>
-      <w:r>
-        <w:t xml:space="preserve"> and allow for task assignment and synchronisation for users. The client provided a description of each component and their functional requirements to ensure each component meets their expectations. </w:t>
+        <w:t>We set out to create a task assignment system with three components, TaskerCLI, TaskerMAN and TaskerSRV. These components communicate to each other via TaskerSRV and allow for task assignment and synchronisation. The client provided a description of each component and their functional requirements</w:t>
+      </w:r>
+      <w:sdt>
+        <w:sdtPr>
+          <w:id w:val="658899501"/>
+          <w:citation/>
+        </w:sdtPr>
+        <w:sdtContent>
+          <w:r>
+            <w:fldChar w:fldCharType="begin"/>
+          </w:r>
+          <w:r>
+            <w:instrText xml:space="preserve"> CITATION Har154 \l 2057 </w:instrText>
+          </w:r>
+          <w:r>
+            <w:fldChar w:fldCharType="separate"/>
+          </w:r>
+          <w:r>
+            <w:rPr>
+              <w:noProof/>
+            </w:rPr>
+            <w:t xml:space="preserve"> [2]</w:t>
+          </w:r>
+          <w:r>
+            <w:fldChar w:fldCharType="end"/>
+          </w:r>
+        </w:sdtContent>
+      </w:sdt>
+      <w:r>
+        <w:t xml:space="preserve"> to ensure each component meets their expectations. </w:t>
       </w:r>
     </w:p>
     <w:p>
@@ -1600,7 +1632,31 @@
         <w:t>, using JDBC in Java, displaying</w:t>
       </w:r>
       <w:r>
-        <w:t xml:space="preserve"> modal windows and handling a variable number of elements in the management component. Whilst prototyping provided some initial experience and subsequent design changes during full implementation bugs arose due to the team not fully understanding the technologies. This led to subsequent refactoring of </w:t>
+        <w:t xml:space="preserve"> modal windows and handling a variable number of elements in the management component. </w:t>
+      </w:r>
+      <w:r>
+        <w:t>P</w:t>
+      </w:r>
+      <w:r>
+        <w:t>rototyping provided some initial experience and</w:t>
+      </w:r>
+      <w:r>
+        <w:t xml:space="preserve"> lead to</w:t>
+      </w:r>
+      <w:r>
+        <w:t xml:space="preserve"> subsequent design changes</w:t>
+      </w:r>
+      <w:r>
+        <w:t>. During the projects</w:t>
+      </w:r>
+      <w:r>
+        <w:t xml:space="preserve"> implementation bugs arose due to the team not fully</w:t>
+      </w:r>
+      <w:r>
+        <w:t xml:space="preserve"> understanding the technologies; t</w:t>
+      </w:r>
+      <w:r>
+        <w:t xml:space="preserve">his led to subsequent refactoring of </w:t>
       </w:r>
       <w:r>
         <w:t xml:space="preserve">earlier </w:t>
@@ -1619,15 +1675,7 @@
         <w:jc w:val="both"/>
       </w:pPr>
       <w:r>
-        <w:t xml:space="preserve">Within </w:t>
-      </w:r>
-      <w:proofErr w:type="spellStart"/>
-      <w:r>
-        <w:t>TaskerCLI</w:t>
-      </w:r>
-      <w:proofErr w:type="spellEnd"/>
-      <w:r>
-        <w:t xml:space="preserve"> race conditions and threading lead to unexpected and difficult to reproduce bugs. This range</w:t>
+        <w:t>Within TaskerCLI race conditions and threading lead to unexpected and difficult to reproduce bugs. This range</w:t>
       </w:r>
       <w:r>
         <w:t>d from the database disconnecting</w:t>
@@ -1650,15 +1698,7 @@
         <w:jc w:val="both"/>
       </w:pPr>
       <w:r>
-        <w:t xml:space="preserve">The team developing </w:t>
-      </w:r>
-      <w:proofErr w:type="spellStart"/>
-      <w:r>
-        <w:t>TaskerMAN</w:t>
-      </w:r>
-      <w:proofErr w:type="spellEnd"/>
-      <w:r>
-        <w:t xml:space="preserve"> was struggling to post data to modal windows. Initially they created several prototypes using AJAX however they later realised that through the use of PHP GET and POST methods they could easily push data to the page. This had the ad</w:t>
+        <w:t>The team developing TaskerMAN was struggling to post data to modal windows. Initially they created several prototypes using AJAX however they later realised that through the use of PHP GET and POST methods they could easily push data to the page. This had the ad</w:t>
       </w:r>
       <w:r>
         <w:t>ditional benefit of sanitising</w:t>
@@ -1677,23 +1717,7 @@
         <w:jc w:val="both"/>
       </w:pPr>
       <w:r>
-        <w:t xml:space="preserve">At the conclusion of this project out of the twelve functional requirements we completed and demonstrated all but two functional requirements. The two functional requirements not completed are FR7, filtering and sorting of tasks in </w:t>
-      </w:r>
-      <w:proofErr w:type="spellStart"/>
-      <w:r>
-        <w:t>TaskerMAN</w:t>
-      </w:r>
-      <w:proofErr w:type="spellEnd"/>
-      <w:r>
-        <w:t xml:space="preserve"> and FR9, task synchronisation in </w:t>
-      </w:r>
-      <w:proofErr w:type="spellStart"/>
-      <w:r>
-        <w:t>TaskerCLI</w:t>
-      </w:r>
-      <w:proofErr w:type="spellEnd"/>
-      <w:r>
-        <w:t xml:space="preserve">. </w:t>
+        <w:t xml:space="preserve">At the conclusion of this project out of the twelve functional requirements we completed and demonstrated all but two functional requirements. The two functional requirements not completed are FR7, filtering and sorting of tasks in TaskerMAN and FR9, task synchronisation in TaskerCLI. </w:t>
       </w:r>
     </w:p>
     <w:p>
@@ -1750,6 +1774,7 @@
     </w:p>
     <w:p>
       <w:pPr>
+        <w:jc w:val="both"/>
         <w:rPr>
           <w:sz w:val="22"/>
           <w:szCs w:val="24"/>
@@ -1826,65 +1851,12 @@
           <w:szCs w:val="22"/>
           <w:lang w:eastAsia="en-GB"/>
         </w:rPr>
-        <w:t xml:space="preserve">of </w:t>
-      </w:r>
-      <w:proofErr w:type="spellStart"/>
-      <w:r>
-        <w:rPr>
-          <w:color w:val="000000"/>
-          <w:szCs w:val="22"/>
-          <w:lang w:eastAsia="en-GB"/>
-        </w:rPr>
-        <w:t>TaskerCLI</w:t>
-      </w:r>
-      <w:proofErr w:type="spellEnd"/>
-      <w:r>
-        <w:rPr>
-          <w:color w:val="000000"/>
-          <w:szCs w:val="22"/>
-          <w:lang w:eastAsia="en-GB"/>
-        </w:rPr>
-        <w:t xml:space="preserve">, </w:t>
-      </w:r>
-      <w:proofErr w:type="spellStart"/>
-      <w:r>
-        <w:rPr>
-          <w:color w:val="000000"/>
-          <w:szCs w:val="22"/>
-          <w:lang w:eastAsia="en-GB"/>
-        </w:rPr>
-        <w:t>TaskerMAN</w:t>
-      </w:r>
-      <w:proofErr w:type="spellEnd"/>
-      <w:r>
-        <w:rPr>
-          <w:color w:val="000000"/>
-          <w:szCs w:val="22"/>
-          <w:lang w:eastAsia="en-GB"/>
-        </w:rPr>
-        <w:t xml:space="preserve">, and </w:t>
-      </w:r>
-      <w:proofErr w:type="spellStart"/>
-      <w:r>
-        <w:rPr>
-          <w:color w:val="000000"/>
-          <w:szCs w:val="22"/>
-          <w:lang w:eastAsia="en-GB"/>
-        </w:rPr>
-        <w:t>TaskerSRV</w:t>
-      </w:r>
-      <w:proofErr w:type="spellEnd"/>
-      <w:r>
-        <w:rPr>
-          <w:color w:val="000000"/>
-          <w:szCs w:val="22"/>
-          <w:lang w:eastAsia="en-GB"/>
-        </w:rPr>
-        <w:t>.</w:t>
-      </w:r>
-    </w:p>
-    <w:p>
-      <w:pPr>
+        <w:t>of TaskerCLI, TaskerMAN, and TaskerSRV.</w:t>
+      </w:r>
+    </w:p>
+    <w:p>
+      <w:pPr>
+        <w:jc w:val="both"/>
         <w:rPr>
           <w:rFonts w:ascii="Comic Sans MS" w:hAnsi="Comic Sans MS"/>
           <w:sz w:val="22"/>
@@ -1895,6 +1867,7 @@
     </w:p>
     <w:p>
       <w:pPr>
+        <w:jc w:val="both"/>
         <w:rPr>
           <w:sz w:val="22"/>
           <w:szCs w:val="24"/>
@@ -1907,43 +1880,7 @@
           <w:szCs w:val="22"/>
           <w:lang w:eastAsia="en-GB"/>
         </w:rPr>
-        <w:t xml:space="preserve">Once initial designs had been agreed upon, the group was separated into two sub-groups to separately work on development of </w:t>
-      </w:r>
-      <w:proofErr w:type="spellStart"/>
-      <w:r>
-        <w:rPr>
-          <w:color w:val="000000"/>
-          <w:szCs w:val="22"/>
-          <w:lang w:eastAsia="en-GB"/>
-        </w:rPr>
-        <w:t>TaskerCLI</w:t>
-      </w:r>
-      <w:proofErr w:type="spellEnd"/>
-      <w:r>
-        <w:rPr>
-          <w:color w:val="000000"/>
-          <w:szCs w:val="22"/>
-          <w:lang w:eastAsia="en-GB"/>
-        </w:rPr>
-        <w:t xml:space="preserve"> and </w:t>
-      </w:r>
-      <w:proofErr w:type="spellStart"/>
-      <w:r>
-        <w:rPr>
-          <w:color w:val="000000"/>
-          <w:szCs w:val="22"/>
-          <w:lang w:eastAsia="en-GB"/>
-        </w:rPr>
-        <w:t>TaskerMAN</w:t>
-      </w:r>
-      <w:proofErr w:type="spellEnd"/>
-      <w:r>
-        <w:rPr>
-          <w:color w:val="000000"/>
-          <w:szCs w:val="22"/>
-          <w:lang w:eastAsia="en-GB"/>
-        </w:rPr>
-        <w:t xml:space="preserve">. This was done to allow </w:t>
+        <w:t xml:space="preserve">Once initial designs had been agreed upon, the group was separated into two sub-groups to separately work on development of TaskerCLI and TaskerMAN. This was done to allow </w:t>
       </w:r>
       <w:r>
         <w:rPr>
@@ -1980,17 +1917,16 @@
           <w:lang w:eastAsia="en-GB"/>
         </w:rPr>
       </w:pPr>
-      <w:proofErr w:type="spellStart"/>
       <w:r>
         <w:rPr>
           <w:lang w:eastAsia="en-GB"/>
         </w:rPr>
         <w:t>TaskerCLI</w:t>
       </w:r>
-      <w:proofErr w:type="spellEnd"/>
-    </w:p>
-    <w:p>
-      <w:pPr>
+    </w:p>
+    <w:p>
+      <w:pPr>
+        <w:jc w:val="both"/>
         <w:rPr>
           <w:sz w:val="22"/>
           <w:szCs w:val="24"/>
@@ -2003,29 +1939,12 @@
           <w:szCs w:val="22"/>
           <w:lang w:eastAsia="en-GB"/>
         </w:rPr>
-        <w:t xml:space="preserve">The first task for the team handling </w:t>
-      </w:r>
-      <w:proofErr w:type="spellStart"/>
-      <w:r>
-        <w:rPr>
-          <w:color w:val="000000"/>
-          <w:szCs w:val="22"/>
-          <w:lang w:eastAsia="en-GB"/>
-        </w:rPr>
-        <w:t>TaskerCLI</w:t>
-      </w:r>
-      <w:proofErr w:type="spellEnd"/>
-      <w:r>
-        <w:rPr>
-          <w:color w:val="000000"/>
-          <w:szCs w:val="22"/>
-          <w:lang w:eastAsia="en-GB"/>
-        </w:rPr>
-        <w:t xml:space="preserve"> was to begin work on the Design Specification whilst the Test Specification was being developed. </w:t>
-      </w:r>
-    </w:p>
-    <w:p>
-      <w:pPr>
+        <w:t xml:space="preserve">The first task for the team handling TaskerCLI was to begin work on the Design Specification whilst the Test Specification was being developed. </w:t>
+      </w:r>
+    </w:p>
+    <w:p>
+      <w:pPr>
+        <w:jc w:val="both"/>
         <w:rPr>
           <w:sz w:val="22"/>
           <w:szCs w:val="24"/>
@@ -2035,6 +1954,7 @@
     </w:p>
     <w:p>
       <w:pPr>
+        <w:jc w:val="both"/>
         <w:rPr>
           <w:sz w:val="22"/>
           <w:szCs w:val="24"/>
@@ -2095,23 +2015,23 @@
           <w:szCs w:val="22"/>
           <w:lang w:eastAsia="en-GB"/>
         </w:rPr>
-        <w:t xml:space="preserve">, which had already been completed. However, due to changes that </w:t>
-      </w:r>
-      <w:r>
-        <w:rPr>
-          <w:color w:val="000000"/>
-          <w:szCs w:val="22"/>
-          <w:lang w:eastAsia="en-GB"/>
-        </w:rPr>
-        <w:t xml:space="preserve">were </w:t>
-      </w:r>
-      <w:r>
-        <w:rPr>
-          <w:color w:val="000000"/>
-          <w:szCs w:val="22"/>
-          <w:lang w:eastAsia="en-GB"/>
-        </w:rPr>
-        <w:t xml:space="preserve">recognised during the production of the </w:t>
+        <w:t>, which had already been complete</w:t>
+      </w:r>
+      <w:r>
+        <w:rPr>
+          <w:color w:val="000000"/>
+          <w:szCs w:val="22"/>
+          <w:lang w:eastAsia="en-GB"/>
+        </w:rPr>
+        <w:t>d. However, due to changes stemming from the</w:t>
+      </w:r>
+      <w:r>
+        <w:rPr>
+          <w:color w:val="000000"/>
+          <w:szCs w:val="22"/>
+          <w:lang w:eastAsia="en-GB"/>
+        </w:rPr>
+        <w:t xml:space="preserve"> production of the </w:t>
       </w:r>
       <w:r>
         <w:rPr>
@@ -2151,43 +2071,7 @@
           <w:szCs w:val="22"/>
           <w:lang w:eastAsia="en-GB"/>
         </w:rPr>
-        <w:t xml:space="preserve"> decided that the team working on </w:t>
-      </w:r>
-      <w:proofErr w:type="spellStart"/>
-      <w:r>
-        <w:rPr>
-          <w:color w:val="000000"/>
-          <w:szCs w:val="22"/>
-          <w:lang w:eastAsia="en-GB"/>
-        </w:rPr>
-        <w:t>TaskerCLI</w:t>
-      </w:r>
-      <w:proofErr w:type="spellEnd"/>
-      <w:r>
-        <w:rPr>
-          <w:color w:val="000000"/>
-          <w:szCs w:val="22"/>
-          <w:lang w:eastAsia="en-GB"/>
-        </w:rPr>
-        <w:t xml:space="preserve"> would not contribute heavily to the Test Specification and only work on the Design Specification for </w:t>
-      </w:r>
-      <w:proofErr w:type="spellStart"/>
-      <w:r>
-        <w:rPr>
-          <w:color w:val="000000"/>
-          <w:szCs w:val="22"/>
-          <w:lang w:eastAsia="en-GB"/>
-        </w:rPr>
-        <w:t>TaskerCLI</w:t>
-      </w:r>
-      <w:proofErr w:type="spellEnd"/>
-      <w:r>
-        <w:rPr>
-          <w:color w:val="000000"/>
-          <w:szCs w:val="22"/>
-          <w:lang w:eastAsia="en-GB"/>
-        </w:rPr>
-        <w:t>. This was</w:t>
+        <w:t xml:space="preserve"> decided that the team working on TaskerCLI would not contribute heavily to the Test Specification and only work on the Design Specification for TaskerCLI. This was</w:t>
       </w:r>
       <w:r>
         <w:rPr>
@@ -2216,6 +2100,7 @@
     </w:p>
     <w:p>
       <w:pPr>
+        <w:jc w:val="both"/>
         <w:rPr>
           <w:sz w:val="22"/>
           <w:szCs w:val="24"/>
@@ -2225,6 +2110,7 @@
     </w:p>
     <w:p>
       <w:pPr>
+        <w:jc w:val="both"/>
         <w:rPr>
           <w:sz w:val="22"/>
           <w:szCs w:val="24"/>
@@ -2258,6 +2144,7 @@
     </w:p>
     <w:p>
       <w:pPr>
+        <w:jc w:val="both"/>
         <w:rPr>
           <w:sz w:val="22"/>
           <w:szCs w:val="24"/>
@@ -2267,6 +2154,7 @@
     </w:p>
     <w:p>
       <w:pPr>
+        <w:jc w:val="both"/>
         <w:rPr>
           <w:sz w:val="22"/>
           <w:szCs w:val="24"/>
@@ -2279,65 +2167,12 @@
           <w:szCs w:val="22"/>
           <w:lang w:eastAsia="en-GB"/>
         </w:rPr>
-        <w:t xml:space="preserve">After the Design Specification had been submitted, work began on building the prototype of </w:t>
-      </w:r>
-      <w:proofErr w:type="spellStart"/>
-      <w:r>
-        <w:rPr>
-          <w:color w:val="000000"/>
-          <w:szCs w:val="22"/>
-          <w:lang w:eastAsia="en-GB"/>
-        </w:rPr>
-        <w:t>TaskerCLI</w:t>
-      </w:r>
-      <w:proofErr w:type="spellEnd"/>
-      <w:r>
-        <w:rPr>
-          <w:color w:val="000000"/>
-          <w:szCs w:val="22"/>
-          <w:lang w:eastAsia="en-GB"/>
-        </w:rPr>
-        <w:t xml:space="preserve"> for demonstration to the client. The major difficulty in developing this prototype was that </w:t>
-      </w:r>
-      <w:proofErr w:type="spellStart"/>
-      <w:r>
-        <w:rPr>
-          <w:color w:val="000000"/>
-          <w:szCs w:val="22"/>
-          <w:lang w:eastAsia="en-GB"/>
-        </w:rPr>
-        <w:t>TaskerSRV</w:t>
-      </w:r>
-      <w:proofErr w:type="spellEnd"/>
-      <w:r>
-        <w:rPr>
-          <w:color w:val="000000"/>
-          <w:szCs w:val="22"/>
-          <w:lang w:eastAsia="en-GB"/>
-        </w:rPr>
-        <w:t xml:space="preserve"> was not functional during development, meaning the desired functionality (downloading Task data) could not be implemented in time for the prototype demonstration. Fortunately, however, </w:t>
-      </w:r>
-      <w:proofErr w:type="spellStart"/>
-      <w:r>
-        <w:rPr>
-          <w:color w:val="000000"/>
-          <w:szCs w:val="22"/>
-          <w:lang w:eastAsia="en-GB"/>
-        </w:rPr>
-        <w:t>TaskerCLI</w:t>
-      </w:r>
-      <w:proofErr w:type="spellEnd"/>
-      <w:r>
-        <w:rPr>
-          <w:color w:val="000000"/>
-          <w:szCs w:val="22"/>
-          <w:lang w:eastAsia="en-GB"/>
-        </w:rPr>
-        <w:t xml:space="preserve"> had the ability to work in an “offline mode” so the basic functionality could be displayed. </w:t>
-      </w:r>
-    </w:p>
-    <w:p>
-      <w:pPr>
+        <w:t xml:space="preserve">After the Design Specification had been submitted, work began on building the prototype of TaskerCLI for demonstration to the client. The major difficulty in developing this prototype was that TaskerSRV was not functional during development, meaning the desired functionality (downloading Task data) could not be implemented in time for the prototype demonstration. Fortunately, however, TaskerCLI had the ability to work in an “offline mode” so the basic functionality could be displayed. </w:t>
+      </w:r>
+    </w:p>
+    <w:p>
+      <w:pPr>
+        <w:jc w:val="both"/>
         <w:rPr>
           <w:sz w:val="22"/>
           <w:szCs w:val="24"/>
@@ -2347,6 +2182,7 @@
     </w:p>
     <w:p>
       <w:pPr>
+        <w:jc w:val="both"/>
         <w:rPr>
           <w:sz w:val="22"/>
           <w:szCs w:val="24"/>
@@ -2359,29 +2195,12 @@
           <w:szCs w:val="22"/>
           <w:lang w:eastAsia="en-GB"/>
         </w:rPr>
-        <w:t xml:space="preserve">Development of the final software was a generally straightforward task, however there were a series of bugs found during testing that extended the development time. The most difficult of the errors to find and fix were race conditions that arose when working with </w:t>
-      </w:r>
-      <w:proofErr w:type="spellStart"/>
-      <w:r>
-        <w:rPr>
-          <w:color w:val="000000"/>
-          <w:szCs w:val="22"/>
-          <w:lang w:eastAsia="en-GB"/>
-        </w:rPr>
-        <w:t>TaskerSRV</w:t>
-      </w:r>
-      <w:proofErr w:type="spellEnd"/>
-      <w:r>
-        <w:rPr>
-          <w:color w:val="000000"/>
-          <w:szCs w:val="22"/>
-          <w:lang w:eastAsia="en-GB"/>
-        </w:rPr>
-        <w:t>. These errors were arduous and took many hours to fix, meaning that some team members were required to work extra hours in order to complete the development of the software.</w:t>
-      </w:r>
-    </w:p>
-    <w:p>
-      <w:pPr>
+        <w:t>Development of the final software was a generally straightforward task, however there were a series of bugs found during testing that extended the development time. The most difficult of the errors to find and fix were race conditions that arose when working with TaskerSRV. These errors were arduous and took many hours to fix, meaning that some team members were required to work extra hours in order to complete the development of the software.</w:t>
+      </w:r>
+    </w:p>
+    <w:p>
+      <w:pPr>
+        <w:jc w:val="both"/>
         <w:rPr>
           <w:sz w:val="22"/>
           <w:szCs w:val="24"/>
@@ -2398,17 +2217,16 @@
           <w:lang w:eastAsia="en-GB"/>
         </w:rPr>
       </w:pPr>
-      <w:proofErr w:type="spellStart"/>
       <w:r>
         <w:rPr>
           <w:lang w:eastAsia="en-GB"/>
         </w:rPr>
         <w:t>TaskerMAN</w:t>
       </w:r>
-      <w:proofErr w:type="spellEnd"/>
-    </w:p>
-    <w:p>
-      <w:pPr>
+    </w:p>
+    <w:p>
+      <w:pPr>
+        <w:jc w:val="both"/>
         <w:rPr>
           <w:sz w:val="22"/>
           <w:szCs w:val="24"/>
@@ -2423,49 +2241,29 @@
         </w:rPr>
         <w:t xml:space="preserve">The first task for the </w:t>
       </w:r>
-      <w:proofErr w:type="spellStart"/>
-      <w:r>
-        <w:rPr>
-          <w:color w:val="000000"/>
-          <w:szCs w:val="22"/>
-          <w:lang w:eastAsia="en-GB"/>
-        </w:rPr>
-        <w:t>php</w:t>
-      </w:r>
-      <w:proofErr w:type="spellEnd"/>
-      <w:r>
-        <w:rPr>
-          <w:color w:val="000000"/>
-          <w:szCs w:val="22"/>
-          <w:lang w:eastAsia="en-GB"/>
-        </w:rPr>
-        <w:t xml:space="preserve"> team was the design specification in joint progress with the </w:t>
-      </w:r>
-      <w:proofErr w:type="spellStart"/>
-      <w:r>
-        <w:rPr>
-          <w:color w:val="000000"/>
-          <w:szCs w:val="22"/>
-          <w:lang w:eastAsia="en-GB"/>
-        </w:rPr>
-        <w:t>TaskerCLI</w:t>
-      </w:r>
-      <w:proofErr w:type="spellEnd"/>
-      <w:r>
-        <w:rPr>
-          <w:color w:val="000000"/>
-          <w:szCs w:val="22"/>
-          <w:lang w:eastAsia="en-GB"/>
-        </w:rPr>
-        <w:t xml:space="preserve"> team whom were also working on the design specification.</w:t>
-      </w:r>
-      <w:r>
-        <w:rPr>
-          <w:color w:val="000000"/>
-          <w:szCs w:val="22"/>
-          <w:lang w:eastAsia="en-GB"/>
-        </w:rPr>
-        <w:br/>
+      <w:r>
+        <w:rPr>
+          <w:color w:val="000000"/>
+          <w:szCs w:val="22"/>
+          <w:lang w:eastAsia="en-GB"/>
+        </w:rPr>
+        <w:t>PHP</w:t>
+      </w:r>
+      <w:r>
+        <w:rPr>
+          <w:color w:val="000000"/>
+          <w:szCs w:val="22"/>
+          <w:lang w:eastAsia="en-GB"/>
+        </w:rPr>
+        <w:t xml:space="preserve"> team was the design specification in joint progress with the TaskerCLI team whom were also worki</w:t>
+      </w:r>
+      <w:r>
+        <w:rPr>
+          <w:color w:val="000000"/>
+          <w:szCs w:val="22"/>
+          <w:lang w:eastAsia="en-GB"/>
+        </w:rPr>
+        <w:t xml:space="preserve">ng on the design specification. </w:t>
       </w:r>
       <w:r>
         <w:rPr>
@@ -2483,45 +2281,50 @@
         </w:rPr>
         <w:t xml:space="preserve"> of the design specification initially when on without much of an issue, however there were timetabling conflicts which resulted in </w:t>
       </w:r>
-      <w:proofErr w:type="spellStart"/>
-      <w:r>
-        <w:rPr>
-          <w:color w:val="000000"/>
-          <w:szCs w:val="22"/>
-          <w:lang w:eastAsia="en-GB"/>
-        </w:rPr>
-        <w:t>TaskerMan</w:t>
-      </w:r>
-      <w:proofErr w:type="spellEnd"/>
-      <w:r>
-        <w:rPr>
-          <w:color w:val="000000"/>
-          <w:szCs w:val="22"/>
-          <w:lang w:eastAsia="en-GB"/>
-        </w:rPr>
-        <w:t xml:space="preserve"> team meetings </w:t>
-      </w:r>
-      <w:proofErr w:type="gramStart"/>
-      <w:r>
-        <w:rPr>
-          <w:color w:val="000000"/>
-          <w:szCs w:val="22"/>
-          <w:lang w:eastAsia="en-GB"/>
-        </w:rPr>
-        <w:t>without  all</w:t>
-      </w:r>
-      <w:proofErr w:type="gramEnd"/>
-      <w:r>
-        <w:rPr>
-          <w:color w:val="000000"/>
-          <w:szCs w:val="22"/>
-          <w:lang w:eastAsia="en-GB"/>
-        </w:rPr>
-        <w:t xml:space="preserve"> members present .</w:t>
-      </w:r>
-    </w:p>
-    <w:p>
-      <w:pPr>
+      <w:r>
+        <w:rPr>
+          <w:color w:val="000000"/>
+          <w:szCs w:val="22"/>
+          <w:lang w:eastAsia="en-GB"/>
+        </w:rPr>
+        <w:t>TaskerMAN</w:t>
+      </w:r>
+      <w:r>
+        <w:rPr>
+          <w:color w:val="000000"/>
+          <w:szCs w:val="22"/>
+          <w:lang w:eastAsia="en-GB"/>
+        </w:rPr>
+        <w:t xml:space="preserve"> </w:t>
+      </w:r>
+      <w:r>
+        <w:rPr>
+          <w:color w:val="000000"/>
+          <w:szCs w:val="22"/>
+          <w:lang w:eastAsia="en-GB"/>
+        </w:rPr>
+        <w:t>team meetings without</w:t>
+      </w:r>
+      <w:r>
+        <w:rPr>
+          <w:color w:val="000000"/>
+          <w:szCs w:val="22"/>
+          <w:lang w:eastAsia="en-GB"/>
+        </w:rPr>
+        <w:t xml:space="preserve"> all members </w:t>
+      </w:r>
+      <w:r>
+        <w:rPr>
+          <w:color w:val="000000"/>
+          <w:szCs w:val="22"/>
+          <w:lang w:eastAsia="en-GB"/>
+        </w:rPr>
+        <w:t>present.</w:t>
+      </w:r>
+    </w:p>
+    <w:p>
+      <w:pPr>
+        <w:jc w:val="both"/>
         <w:rPr>
           <w:sz w:val="22"/>
           <w:szCs w:val="24"/>
@@ -2531,6 +2334,7 @@
     </w:p>
     <w:p>
       <w:pPr>
+        <w:jc w:val="both"/>
         <w:rPr>
           <w:sz w:val="22"/>
           <w:szCs w:val="24"/>
@@ -2548,6 +2352,117 @@
     </w:p>
     <w:p>
       <w:pPr>
+        <w:jc w:val="both"/>
+        <w:rPr>
+          <w:color w:val="000000"/>
+          <w:szCs w:val="22"/>
+          <w:lang w:eastAsia="en-GB"/>
+        </w:rPr>
+      </w:pPr>
+      <w:r>
+        <w:rPr>
+          <w:color w:val="000000"/>
+          <w:szCs w:val="22"/>
+          <w:lang w:eastAsia="en-GB"/>
+        </w:rPr>
+        <w:br/>
+        <w:t xml:space="preserve">During the prototyping stage of the project </w:t>
+      </w:r>
+      <w:r>
+        <w:rPr>
+          <w:color w:val="000000"/>
+          <w:szCs w:val="22"/>
+          <w:lang w:eastAsia="en-GB"/>
+        </w:rPr>
+        <w:t>the</w:t>
+      </w:r>
+      <w:r>
+        <w:rPr>
+          <w:color w:val="000000"/>
+          <w:szCs w:val="22"/>
+          <w:lang w:eastAsia="en-GB"/>
+        </w:rPr>
+        <w:t xml:space="preserve"> entire team ran into issues due to TaskerSRV not </w:t>
+      </w:r>
+      <w:r>
+        <w:rPr>
+          <w:color w:val="000000"/>
+          <w:szCs w:val="22"/>
+          <w:lang w:eastAsia="en-GB"/>
+        </w:rPr>
+        <w:t>being</w:t>
+      </w:r>
+      <w:r>
+        <w:rPr>
+          <w:color w:val="000000"/>
+          <w:szCs w:val="22"/>
+          <w:lang w:eastAsia="en-GB"/>
+        </w:rPr>
+        <w:t xml:space="preserve"> functional which held back all other development. Thankfully </w:t>
+      </w:r>
+      <w:r>
+        <w:rPr>
+          <w:color w:val="000000"/>
+          <w:szCs w:val="22"/>
+          <w:lang w:eastAsia="en-GB"/>
+        </w:rPr>
+        <w:t>TaskerMAN</w:t>
+      </w:r>
+      <w:r>
+        <w:rPr>
+          <w:color w:val="000000"/>
+          <w:szCs w:val="22"/>
+          <w:lang w:eastAsia="en-GB"/>
+        </w:rPr>
+        <w:t xml:space="preserve"> was somewhat functional as we had modal windows and login working correctly.</w:t>
+      </w:r>
+      <w:r>
+        <w:rPr>
+          <w:color w:val="000000"/>
+          <w:szCs w:val="22"/>
+          <w:lang w:eastAsia="en-GB"/>
+        </w:rPr>
+        <w:t xml:space="preserve"> </w:t>
+      </w:r>
+    </w:p>
+    <w:p>
+      <w:pPr>
+        <w:jc w:val="both"/>
+        <w:rPr>
+          <w:color w:val="000000"/>
+          <w:szCs w:val="22"/>
+          <w:lang w:eastAsia="en-GB"/>
+        </w:rPr>
+      </w:pPr>
+      <w:r>
+        <w:rPr>
+          <w:color w:val="000000"/>
+          <w:szCs w:val="22"/>
+          <w:lang w:eastAsia="en-GB"/>
+        </w:rPr>
+        <w:lastRenderedPageBreak/>
+        <w:t xml:space="preserve">When it came to actually implementing the PHP the hardest issue to deal with was finding a creative solution for </w:t>
+      </w:r>
+      <w:r>
+        <w:rPr>
+          <w:color w:val="000000"/>
+          <w:szCs w:val="22"/>
+          <w:lang w:eastAsia="en-GB"/>
+        </w:rPr>
+        <w:t>inserting a user defined number of t</w:t>
+      </w:r>
+      <w:r>
+        <w:rPr>
+          <w:color w:val="000000"/>
+          <w:szCs w:val="22"/>
+          <w:lang w:eastAsia="en-GB"/>
+        </w:rPr>
+        <w:t>ask elements which was eventually tackled but not without its struggles.</w:t>
+      </w:r>
+    </w:p>
+    <w:p>
+      <w:pPr>
+        <w:jc w:val="both"/>
         <w:rPr>
           <w:sz w:val="22"/>
           <w:szCs w:val="24"/>
@@ -2560,80 +2475,23 @@
           <w:szCs w:val="22"/>
           <w:lang w:eastAsia="en-GB"/>
         </w:rPr>
-        <w:br/>
-        <w:t xml:space="preserve">During the prototyping stage of the project </w:t>
-      </w:r>
-      <w:proofErr w:type="gramStart"/>
-      <w:r>
-        <w:rPr>
-          <w:color w:val="000000"/>
-          <w:szCs w:val="22"/>
-          <w:lang w:eastAsia="en-GB"/>
-        </w:rPr>
-        <w:t>The</w:t>
-      </w:r>
-      <w:proofErr w:type="gramEnd"/>
-      <w:r>
-        <w:rPr>
-          <w:color w:val="000000"/>
-          <w:szCs w:val="22"/>
-          <w:lang w:eastAsia="en-GB"/>
-        </w:rPr>
-        <w:t xml:space="preserve"> entire team ran into issues due to </w:t>
-      </w:r>
-      <w:proofErr w:type="spellStart"/>
-      <w:r>
-        <w:rPr>
-          <w:color w:val="000000"/>
-          <w:szCs w:val="22"/>
-          <w:lang w:eastAsia="en-GB"/>
-        </w:rPr>
-        <w:t>TaskerSRV</w:t>
-      </w:r>
-      <w:proofErr w:type="spellEnd"/>
-      <w:r>
-        <w:rPr>
-          <w:color w:val="000000"/>
-          <w:szCs w:val="22"/>
-          <w:lang w:eastAsia="en-GB"/>
-        </w:rPr>
-        <w:t xml:space="preserve"> not having been functional which held back all other development. Thankfully </w:t>
-      </w:r>
-      <w:proofErr w:type="spellStart"/>
-      <w:r>
-        <w:rPr>
-          <w:color w:val="000000"/>
-          <w:szCs w:val="22"/>
-          <w:lang w:eastAsia="en-GB"/>
-        </w:rPr>
-        <w:t>TaskerMan</w:t>
-      </w:r>
-      <w:proofErr w:type="spellEnd"/>
-      <w:r>
-        <w:rPr>
-          <w:color w:val="000000"/>
-          <w:szCs w:val="22"/>
-          <w:lang w:eastAsia="en-GB"/>
-        </w:rPr>
-        <w:t xml:space="preserve"> was somewhat functional as we had </w:t>
-      </w:r>
-      <w:r>
-        <w:rPr>
-          <w:color w:val="000000"/>
-          <w:szCs w:val="22"/>
-          <w:lang w:eastAsia="en-GB"/>
-        </w:rPr>
-        <w:lastRenderedPageBreak/>
-        <w:t>modal windows and login working correctly.</w:t>
-      </w:r>
-      <w:r>
-        <w:rPr>
-          <w:color w:val="000000"/>
-          <w:szCs w:val="22"/>
-          <w:lang w:eastAsia="en-GB"/>
-        </w:rPr>
-        <w:br/>
-        <w:t>When it came to actually implementing the PHP the hardest issue to deal with was finding a creative solution for Task elements which was eventually tackled but not without its struggles.</w:t>
+        <w:t>Aside from this</w:t>
+      </w:r>
+      <w:r>
+        <w:rPr>
+          <w:color w:val="000000"/>
+          <w:szCs w:val="22"/>
+          <w:lang w:eastAsia="en-GB"/>
+        </w:rPr>
+        <w:t xml:space="preserve"> difficulty the</w:t>
+      </w:r>
+      <w:r>
+        <w:rPr>
+          <w:color w:val="000000"/>
+          <w:szCs w:val="22"/>
+          <w:lang w:eastAsia="en-GB"/>
+        </w:rPr>
+        <w:t xml:space="preserve"> implementation was relatively calm without any major hiccups or setbacks. Bugs were identified and patched as coding week progressed until a fully operational website was up. All functional requirements were met aside from the filtering of tasks. This was a functional requirement that was unfortunately completely forgotten during implementation </w:t>
       </w:r>
     </w:p>
     <w:p>
@@ -2644,73 +2502,96 @@
           <w:lang w:eastAsia="en-GB"/>
         </w:rPr>
       </w:pPr>
-      <w:r>
-        <w:rPr>
-          <w:color w:val="000000"/>
-          <w:szCs w:val="22"/>
-          <w:lang w:eastAsia="en-GB"/>
-        </w:rPr>
-        <w:t xml:space="preserve">Aside from this implementation was relatively calm without any major hiccups or setbacks. Bugs were identified and patched as coding week progressed until a fully operational website was up. All functional requirements were met to a decent level, aside from the filtering of tasks via End date and Status. This was a functional requirement that was unfortunately completely forgotten during implementation </w:t>
-      </w:r>
-    </w:p>
-    <w:p>
-      <w:pPr>
+    </w:p>
+    <w:p>
+      <w:pPr>
+        <w:pStyle w:val="Heading2"/>
         <w:rPr>
           <w:sz w:val="22"/>
           <w:szCs w:val="24"/>
           <w:lang w:eastAsia="en-GB"/>
         </w:rPr>
       </w:pPr>
-    </w:p>
-    <w:p>
-      <w:pPr>
-        <w:pStyle w:val="Heading2"/>
+      <w:r>
+        <w:rPr>
+          <w:lang w:eastAsia="en-GB"/>
+        </w:rPr>
+        <w:t>TaskerSRV</w:t>
+      </w:r>
+    </w:p>
+    <w:p>
+      <w:pPr>
+        <w:jc w:val="both"/>
+        <w:rPr>
+          <w:color w:val="000000"/>
+          <w:szCs w:val="22"/>
+          <w:lang w:eastAsia="en-GB"/>
+        </w:rPr>
+      </w:pPr>
+      <w:r>
+        <w:rPr>
+          <w:color w:val="000000"/>
+          <w:szCs w:val="22"/>
+          <w:lang w:eastAsia="en-GB"/>
+        </w:rPr>
+        <w:t xml:space="preserve">TaskerSRV was planned with the functional requirements in mind to contain three tables: Users, Tasks and Elements. Whilst the users and tasks table design did not change throughout the project a misunderstanding about foreign keys led to the elements table being redesigned. </w:t>
+      </w:r>
+    </w:p>
+    <w:p>
+      <w:pPr>
+        <w:jc w:val="both"/>
         <w:rPr>
           <w:sz w:val="22"/>
           <w:szCs w:val="24"/>
           <w:lang w:eastAsia="en-GB"/>
         </w:rPr>
       </w:pPr>
-      <w:bookmarkStart w:id="7" w:name="_GoBack"/>
-      <w:proofErr w:type="spellStart"/>
-      <w:r>
-        <w:rPr>
-          <w:lang w:eastAsia="en-GB"/>
-        </w:rPr>
-        <w:t>TaskerSRV</w:t>
-      </w:r>
-      <w:proofErr w:type="spellEnd"/>
-    </w:p>
-    <w:bookmarkEnd w:id="7"/>
-    <w:p>
-      <w:pPr>
+      <w:r>
+        <w:rPr>
+          <w:color w:val="000000"/>
+          <w:szCs w:val="22"/>
+          <w:lang w:eastAsia="en-GB"/>
+        </w:rPr>
+        <w:t>Previously the elements table contained two foreign keys and a string to allow elements to map to a user and task. After discussing with the client the team realised we needed to store a comment and the current design would not work.</w:t>
+      </w:r>
+    </w:p>
+    <w:p>
+      <w:pPr>
+        <w:jc w:val="both"/>
         <w:rPr>
           <w:sz w:val="22"/>
           <w:szCs w:val="24"/>
           <w:lang w:eastAsia="en-GB"/>
         </w:rPr>
       </w:pPr>
-      <w:proofErr w:type="spellStart"/>
-      <w:r>
-        <w:rPr>
-          <w:color w:val="000000"/>
-          <w:szCs w:val="22"/>
-          <w:lang w:eastAsia="en-GB"/>
-        </w:rPr>
-        <w:t>TaskerSRV</w:t>
-      </w:r>
-      <w:proofErr w:type="spellEnd"/>
-      <w:r>
-        <w:rPr>
-          <w:color w:val="000000"/>
-          <w:szCs w:val="22"/>
-          <w:lang w:eastAsia="en-GB"/>
-        </w:rPr>
-        <w:t xml:space="preserve"> was planned with the functional requirements in mind to contain three tables: Users, Tasks and Elements. Whilst the users and tasks table design did not change throughout the project a misunderstanding about foreign keys led to the elements table being redesigned. Previously the elements table contained two foreign keys and a string to allow elements to map to a user and task. After discussing with the client the team realised we needed to store a comment and the current design would not work.</w:t>
-      </w:r>
-    </w:p>
-    <w:p>
-      <w:pPr>
+      <w:r>
+        <w:rPr>
+          <w:color w:val="000000"/>
+          <w:szCs w:val="22"/>
+          <w:lang w:eastAsia="en-GB"/>
+        </w:rPr>
+        <w:t xml:space="preserve">This lead to us redesigning the elements </w:t>
+      </w:r>
+      <w:r>
+        <w:rPr>
+          <w:color w:val="000000"/>
+          <w:szCs w:val="22"/>
+          <w:lang w:eastAsia="en-GB"/>
+        </w:rPr>
+        <w:t xml:space="preserve">table to hold a primary index, </w:t>
+      </w:r>
+      <w:r>
+        <w:rPr>
+          <w:color w:val="000000"/>
+          <w:szCs w:val="22"/>
+          <w:lang w:eastAsia="en-GB"/>
+        </w:rPr>
+        <w:t>comment and element description and a foreign key to the relevant task.</w:t>
+      </w:r>
+    </w:p>
+    <w:p>
+      <w:pPr>
+        <w:jc w:val="both"/>
         <w:rPr>
           <w:sz w:val="22"/>
           <w:szCs w:val="24"/>
@@ -2723,24 +2604,23 @@
           <w:szCs w:val="22"/>
           <w:lang w:eastAsia="en-GB"/>
         </w:rPr>
-        <w:t>This lead to us redesigning the elements table to hold a primary index, string comment and element description and a foreign key to the relevant task.</w:t>
-      </w:r>
-    </w:p>
-    <w:p>
-      <w:pPr>
-        <w:rPr>
-          <w:sz w:val="22"/>
-          <w:szCs w:val="24"/>
-          <w:lang w:eastAsia="en-GB"/>
-        </w:rPr>
-      </w:pPr>
-      <w:r>
-        <w:rPr>
-          <w:color w:val="000000"/>
-          <w:szCs w:val="22"/>
-          <w:lang w:eastAsia="en-GB"/>
-        </w:rPr>
-        <w:t xml:space="preserve">The next step was creating this schema from the design, for this task we used MYSQL workbench which allowed us to graphically prototype the database. After tweaking some minor mistakes such as the length of a column being too short we verified </w:t>
+        <w:t xml:space="preserve">The next step was creating this schema from the design, for this task we used MYSQL workbench which allowed us to graphically prototype the database. After </w:t>
+      </w:r>
+      <w:r>
+        <w:rPr>
+          <w:color w:val="000000"/>
+          <w:szCs w:val="22"/>
+          <w:lang w:eastAsia="en-GB"/>
+        </w:rPr>
+        <w:t>some minor changes</w:t>
+      </w:r>
+      <w:r>
+        <w:rPr>
+          <w:color w:val="000000"/>
+          <w:szCs w:val="22"/>
+          <w:lang w:eastAsia="en-GB"/>
+        </w:rPr>
+        <w:t xml:space="preserve"> such as the length of a column being too short we verified </w:t>
       </w:r>
       <w:proofErr w:type="spellStart"/>
       <w:r>
@@ -2764,6 +2644,7 @@
     <w:p>
       <w:pPr>
         <w:pStyle w:val="BodyText"/>
+        <w:jc w:val="both"/>
         <w:rPr>
           <w:sz w:val="18"/>
         </w:rPr>
@@ -2774,7 +2655,39 @@
           <w:szCs w:val="22"/>
           <w:lang w:eastAsia="en-GB"/>
         </w:rPr>
-        <w:t>Using the queries generated from MYSQL we created a BASH script to generate a fresh database. This script can be run interactively and from a command prompt and will detect an existing installation, or partial installation and generate clean tables with the user's permission. The final step was taking test data produced and using the bash script to automatically insert this data when instructed to create test data by th</w:t>
+        <w:t>Using the queries generated from MYSQL we created a BASH script to generate a fresh database. This script c</w:t>
+      </w:r>
+      <w:r>
+        <w:rPr>
+          <w:color w:val="000000"/>
+          <w:szCs w:val="22"/>
+          <w:lang w:eastAsia="en-GB"/>
+        </w:rPr>
+        <w:t>an be run interactively or from</w:t>
+      </w:r>
+      <w:r>
+        <w:rPr>
+          <w:color w:val="000000"/>
+          <w:szCs w:val="22"/>
+          <w:lang w:eastAsia="en-GB"/>
+        </w:rPr>
+        <w:t xml:space="preserve"> a </w:t>
+      </w:r>
+      <w:r>
+        <w:rPr>
+          <w:color w:val="000000"/>
+          <w:szCs w:val="22"/>
+          <w:lang w:eastAsia="en-GB"/>
+        </w:rPr>
+        <w:t xml:space="preserve">single command </w:t>
+      </w:r>
+      <w:r>
+        <w:rPr>
+          <w:color w:val="000000"/>
+          <w:szCs w:val="22"/>
+          <w:lang w:eastAsia="en-GB"/>
+        </w:rPr>
+        <w:t>and will detect an existing installation, or partial installation and generate clean tables with the user's permission. The final step was taking test data produced and using the bash script to automatically insert this data when instructed to create test data by th</w:t>
       </w:r>
       <w:r>
         <w:rPr>
@@ -2788,11 +2701,11 @@
       <w:pPr>
         <w:pStyle w:val="Heading1"/>
       </w:pPr>
-      <w:bookmarkStart w:id="8" w:name="_Toc443149222"/>
+      <w:bookmarkStart w:id="7" w:name="_Toc443149222"/>
       <w:r>
         <w:t>Final State Of The Project</w:t>
       </w:r>
-      <w:bookmarkEnd w:id="8"/>
+      <w:bookmarkEnd w:id="7"/>
     </w:p>
     <w:p>
       <w:r>
@@ -2800,13 +2713,8 @@
       </w:r>
     </w:p>
     <w:p>
-      <w:proofErr w:type="spellStart"/>
-      <w:r>
-        <w:t>TaskerSRV</w:t>
-      </w:r>
-      <w:proofErr w:type="spellEnd"/>
-      <w:r>
-        <w:t xml:space="preserve"> correctly implements all functional requirements; this includes storing the following information within its schema:</w:t>
+      <w:r>
+        <w:t>TaskerSRV correctly implements all functional requirements; this includes storing the following information within its schema:</w:t>
       </w:r>
     </w:p>
     <w:p>
@@ -2849,13 +2757,8 @@
       </w:r>
     </w:p>
     <w:p>
-      <w:proofErr w:type="spellStart"/>
-      <w:r>
-        <w:t>TaskerMAN</w:t>
-      </w:r>
-      <w:proofErr w:type="spellEnd"/>
-      <w:r>
-        <w:t xml:space="preserve"> meets all but one functional requirements; these are:</w:t>
+      <w:r>
+        <w:t>TaskerMAN meets all but one functional requirements; these are:</w:t>
       </w:r>
     </w:p>
     <w:p>
@@ -2912,17 +2815,19 @@
     </w:p>
     <w:p>
       <w:r>
-        <w:t xml:space="preserve">This includes input validation and additional checking such as enforcing a member cannot have any tasks before being deleted. Filtering and sorting by column whilst viewing tasks specified in FR7 has not been implemented so FR7 is not completely met. </w:t>
-      </w:r>
-    </w:p>
-    <w:p>
-      <w:proofErr w:type="spellStart"/>
-      <w:r>
-        <w:t>TaskerCLI</w:t>
-      </w:r>
-      <w:proofErr w:type="spellEnd"/>
-      <w:r>
-        <w:t xml:space="preserve"> implements all but two functional requirements:</w:t>
+        <w:t xml:space="preserve">This includes input validation and additional checking such as enforcing a member cannot have any tasks before being deleted. </w:t>
+      </w:r>
+      <w:r>
+        <w:t xml:space="preserve">Filtering and sorting by column </w:t>
+      </w:r>
+      <w:r>
+        <w:t xml:space="preserve">specified in FR7 has not been implemented so FR7 is not completely met. </w:t>
+      </w:r>
+    </w:p>
+    <w:p/>
+    <w:p>
+      <w:r>
+        <w:t>TaskerCLI implements all but two functional requirements:</w:t>
       </w:r>
     </w:p>
     <w:p>
@@ -2961,15 +2866,7 @@
         <w:spacing w:after="200" w:line="276" w:lineRule="auto"/>
       </w:pPr>
       <w:r>
-        <w:t xml:space="preserve">Local copies of tasks periodically updated from </w:t>
-      </w:r>
-      <w:proofErr w:type="spellStart"/>
-      <w:r>
-        <w:t>TaskerSRV</w:t>
-      </w:r>
-      <w:proofErr w:type="spellEnd"/>
-      <w:r>
-        <w:t xml:space="preserve"> (every minute currently)</w:t>
+        <w:t>Local copies of tasks periodically updated from TaskerSRV (every minute currently)</w:t>
       </w:r>
     </w:p>
     <w:p>
@@ -2987,7 +2884,13 @@
     </w:p>
     <w:p>
       <w:r>
-        <w:t xml:space="preserve">Due to a bug in saving task elements an update comment will not synchronise back to the database. This same code path also is responsible for uploading changes made offline as soon as a connection is available thus offline changes are discarded. Despite this changing a Task’s status still synchronises correctly whilst online. </w:t>
+        <w:t>Due to a bug in saving task elements an update</w:t>
+      </w:r>
+      <w:r>
+        <w:t>d</w:t>
+      </w:r>
+      <w:r>
+        <w:t xml:space="preserve"> comment will not synchronise back to the database. This same code path also is responsible for uploading changes made offline as soon as a connection is available thus offline changes are discarded. Despite this changing a Task’s status still synchronises correctly whilst online. </w:t>
       </w:r>
     </w:p>
     <w:p>
@@ -3004,12 +2907,11 @@
       <w:pPr>
         <w:pStyle w:val="Heading1"/>
       </w:pPr>
-      <w:bookmarkStart w:id="9" w:name="_Toc443149223"/>
-      <w:r>
-        <w:lastRenderedPageBreak/>
+      <w:bookmarkStart w:id="8" w:name="_Toc443149223"/>
+      <w:r>
         <w:t>Location Of Group Repository</w:t>
       </w:r>
-      <w:bookmarkEnd w:id="9"/>
+      <w:bookmarkEnd w:id="8"/>
     </w:p>
     <w:p>
       <w:pPr>
@@ -3044,147 +2946,328 @@
       <w:pPr>
         <w:pStyle w:val="Heading1"/>
       </w:pPr>
-      <w:bookmarkStart w:id="10" w:name="_Toc443149224"/>
+      <w:bookmarkStart w:id="9" w:name="_Toc443149224"/>
       <w:r>
         <w:t>Performance Of Each Member</w:t>
       </w:r>
+      <w:bookmarkEnd w:id="9"/>
+    </w:p>
+    <w:p>
+      <w:pPr>
+        <w:pStyle w:val="Heading1"/>
+      </w:pPr>
+      <w:bookmarkStart w:id="10" w:name="_Toc443149225"/>
+      <w:r>
+        <w:t>Critical Evaluation</w:t>
+      </w:r>
       <w:bookmarkEnd w:id="10"/>
     </w:p>
     <w:p>
       <w:pPr>
-        <w:pStyle w:val="Heading1"/>
-      </w:pPr>
-      <w:bookmarkStart w:id="11" w:name="_Toc443149225"/>
-      <w:r>
-        <w:t>Critical Evaluation</w:t>
-      </w:r>
+        <w:jc w:val="both"/>
+      </w:pPr>
+      <w:r>
+        <w:t xml:space="preserve">The team performed very well during this project even during setbacks faced throughout the project. All members clearly knew their areas of expertise and weakness allowing the team to best utilise individual skills. An area for improvement is during quieter weeks additional training could have been performed ensuring skill sets are more equally spread across team members. During this project </w:t>
+      </w:r>
+      <w:r>
+        <w:t xml:space="preserve">all </w:t>
+      </w:r>
+      <w:r>
+        <w:t xml:space="preserve">members were present throughout however if somebody with a unique essential skillset went ill it would have caused delays. </w:t>
+      </w:r>
+    </w:p>
+    <w:p>
+      <w:pPr>
+        <w:jc w:val="both"/>
+      </w:pPr>
+    </w:p>
+    <w:p>
+      <w:pPr>
+        <w:jc w:val="both"/>
+      </w:pPr>
+      <w:r>
+        <w:t xml:space="preserve">The project could have been improved in two major ways. Firstly the final product did not have any unit tests built for it. Initially we were planning on using test driven development; however our lack of experience with the technology meant whilst tests would pass the program would not function correctly. </w:t>
+      </w:r>
+    </w:p>
+    <w:p>
+      <w:pPr>
+        <w:jc w:val="both"/>
+      </w:pPr>
+      <w:r>
+        <w:t>Following this the team agreed additional prototyping would have paid dividends. Our initial prototypes proved concepts such as using window builder</w:t>
+      </w:r>
+      <w:r>
+        <w:t>s</w:t>
+      </w:r>
+      <w:r>
+        <w:t xml:space="preserve"> to create GUIs but</w:t>
+      </w:r>
+      <w:r>
+        <w:t xml:space="preserve"> did not</w:t>
+      </w:r>
+      <w:r>
+        <w:t xml:space="preserve"> complete additional steps such as refreshing the displayed data. This lead to large deviations from the original plan which assumed certain functionalities that could have been avoided with more rigorous prototyping.</w:t>
+      </w:r>
+    </w:p>
+    <w:p>
+      <w:pPr>
+        <w:jc w:val="both"/>
+      </w:pPr>
+      <w:r>
+        <w:t>From this extra prototyping new unit tests should be built, a common issue during implementation was regressions which went largely undetected from the lack of unit tests. Whilst unit tests would have taken additional time to produce, the time saved would have paid dividends.</w:t>
+      </w:r>
+    </w:p>
+    <w:p>
+      <w:pPr>
+        <w:jc w:val="both"/>
+      </w:pPr>
+    </w:p>
+    <w:p>
+      <w:pPr>
+        <w:jc w:val="both"/>
+      </w:pPr>
+      <w:r>
+        <w:t xml:space="preserve">The team developed an understanding of the need for a well-developed project plan. By completing research and identifying risks in new technology additional testing and training can take place. This prevents large design changes, unnecessary refactoring and bug introduction. In larger projects with multiple teams these changes would significantly impact on other teams who may depend on the old incorrect design. </w:t>
+      </w:r>
+    </w:p>
+    <w:p>
+      <w:pPr>
+        <w:jc w:val="both"/>
+      </w:pPr>
+      <w:r>
+        <w:t xml:space="preserve">Finally within more complex methods it is worth breaking them into sequence diagrams. Whilst the implementation may seem trivial and everyone will still approach that algorithm differently. This leads to people assuming the algorithms behaves in a certain manner as it is not documented and leads to subsequent bugs stemming from those assumptions. </w:t>
+      </w:r>
+    </w:p>
+    <w:p>
+      <w:pPr>
+        <w:pStyle w:val="UnnumHeading1"/>
+      </w:pPr>
+      <w:bookmarkStart w:id="11" w:name="_GoBack"/>
       <w:bookmarkEnd w:id="11"/>
     </w:p>
     <w:p>
-      <w:pPr>
-        <w:jc w:val="both"/>
-      </w:pPr>
-      <w:r>
-        <w:t xml:space="preserve">The team performed very well during this project even during setbacks faced throughout the project. All members clearly knew their areas of expertise and weakness allowing the team to best utilise individual skills. An area for improvement is during quieter weeks additional training could have been performed ensuring skill sets are more equally spread across team members. During this project members were present throughout however if somebody with a unique essential skillset went ill it would have caused heavy delays. </w:t>
-      </w:r>
-    </w:p>
-    <w:p>
-      <w:pPr>
-        <w:jc w:val="both"/>
-      </w:pPr>
-    </w:p>
-    <w:p>
-      <w:pPr>
-        <w:jc w:val="both"/>
-      </w:pPr>
-      <w:r>
-        <w:t xml:space="preserve">The project could have been improved in two major ways. Firstly the final product did not have any unit tests built for it. Initially we were planning on using test driven development; however our lack of experience with the technology meant whilst tests would pass the program would not function correctly. </w:t>
-      </w:r>
-    </w:p>
-    <w:p>
-      <w:pPr>
-        <w:jc w:val="both"/>
-      </w:pPr>
-      <w:r>
-        <w:t>Following this the team agreed additional prototyping would have paid dividends. Our initial prototypes proved concepts such as using window builder to create GUIs but complete additional steps such as refreshing the displayed data. This lead to large deviations from the original plan which assumed certain functionalities that could have been avoided with more rigorous prototyping.</w:t>
-      </w:r>
-    </w:p>
-    <w:p>
-      <w:pPr>
-        <w:jc w:val="both"/>
-      </w:pPr>
-      <w:r>
-        <w:t>From this extra prototyping new unit tests should be built, a common issue during implementation was regressions which went largely undetected from the lack of unit tests. Whilst unit tests would have taken additional time to produce, the time saved would have paid dividends.</w:t>
-      </w:r>
-    </w:p>
-    <w:p>
-      <w:pPr>
-        <w:jc w:val="both"/>
-      </w:pPr>
-    </w:p>
-    <w:p>
-      <w:pPr>
-        <w:jc w:val="both"/>
-      </w:pPr>
-      <w:r>
-        <w:t xml:space="preserve">The team developed an understanding of the need for a well-developed project plan. By completing research and identifying risks in new technology additional testing and training can take place. This prevents large design changes, unnecessary refactoring and bug introduction. In larger projects with multiple teams these changes would significantly impact on other teams who may depend on the old incorrect design. </w:t>
-      </w:r>
-    </w:p>
-    <w:p>
-      <w:pPr>
-        <w:jc w:val="both"/>
-      </w:pPr>
-      <w:r>
-        <w:t xml:space="preserve">Finally whilst within more complex methods it is worth breaking them into sequence diagrams. Whilst the implementation may seem trivial and obvious to all people everyone will still approach that algorithm differently. This leads to people assuming the algorithms behaves in a certain manner as it is not documented and leads to subsequent bugs stemming from those assumptions. </w:t>
-      </w:r>
-    </w:p>
-    <w:p>
-      <w:pPr>
-        <w:jc w:val="both"/>
-      </w:pPr>
-    </w:p>
-    <w:p>
-      <w:pPr>
-        <w:jc w:val="both"/>
-      </w:pPr>
-      <w:r>
-        <w:t xml:space="preserve"> </w:t>
-      </w:r>
-    </w:p>
-    <w:p>
-      <w:pPr>
-        <w:pStyle w:val="BodyText"/>
-      </w:pPr>
-    </w:p>
+      <w:bookmarkStart w:id="12" w:name="_Toc443149226"/>
+      <w:r>
+        <w:rPr>
+          <w:rStyle w:val="UnnumHeading1Char"/>
+        </w:rPr>
+        <w:t>RE</w:t>
+      </w:r>
+      <w:r>
+        <w:rPr>
+          <w:rStyle w:val="UnnumHeading1Char"/>
+        </w:rPr>
+        <w:t>FERENCES</w:t>
+      </w:r>
+    </w:p>
+    <w:bookmarkEnd w:id="12" w:displacedByCustomXml="next"/>
+    <w:sdt>
+      <w:sdtPr>
+        <w:id w:val="-339849238"/>
+        <w:docPartObj>
+          <w:docPartGallery w:val="Bibliographies"/>
+          <w:docPartUnique/>
+        </w:docPartObj>
+      </w:sdtPr>
+      <w:sdtContent>
+        <w:p>
+          <w:r>
+            <w:t xml:space="preserve"> </w:t>
+          </w:r>
+        </w:p>
+        <w:sdt>
+          <w:sdtPr>
+            <w:id w:val="-573587230"/>
+            <w:bibliography/>
+          </w:sdtPr>
+          <w:sdtContent>
+            <w:p>
+              <w:pPr>
+                <w:rPr>
+                  <w:noProof/>
+                  <w:lang w:eastAsia="en-GB"/>
+                </w:rPr>
+              </w:pPr>
+              <w:r>
+                <w:fldChar w:fldCharType="begin"/>
+              </w:r>
+              <w:r>
+                <w:instrText xml:space="preserve"> BIBLIOGRAPHY </w:instrText>
+              </w:r>
+              <w:r>
+                <w:fldChar w:fldCharType="separate"/>
+              </w:r>
+            </w:p>
+            <w:tbl>
+              <w:tblPr>
+                <w:tblW w:w="5000" w:type="pct"/>
+                <w:tblCellSpacing w:w="15" w:type="dxa"/>
+                <w:tblCellMar>
+                  <w:top w:w="15" w:type="dxa"/>
+                  <w:left w:w="15" w:type="dxa"/>
+                  <w:bottom w:w="15" w:type="dxa"/>
+                  <w:right w:w="15" w:type="dxa"/>
+                </w:tblCellMar>
+                <w:tblLook w:val="04A0" w:firstRow="1" w:lastRow="0" w:firstColumn="1" w:lastColumn="0" w:noHBand="0" w:noVBand="1"/>
+              </w:tblPr>
+              <w:tblGrid>
+                <w:gridCol w:w="309"/>
+                <w:gridCol w:w="8718"/>
+              </w:tblGrid>
+              <w:tr>
+                <w:trPr>
+                  <w:divId w:val="121004711"/>
+                  <w:tblCellSpacing w:w="15" w:type="dxa"/>
+                </w:trPr>
+                <w:tc>
+                  <w:tcPr>
+                    <w:tcW w:w="50" w:type="pct"/>
+                    <w:hideMark/>
+                  </w:tcPr>
+                  <w:p>
+                    <w:pPr>
+                      <w:pStyle w:val="Bibliography"/>
+                      <w:rPr>
+                        <w:noProof/>
+                        <w:sz w:val="24"/>
+                        <w:szCs w:val="24"/>
+                      </w:rPr>
+                    </w:pPr>
+                    <w:r>
+                      <w:rPr>
+                        <w:noProof/>
+                      </w:rPr>
+                      <w:t xml:space="preserve">[1] </w:t>
+                    </w:r>
+                  </w:p>
+                </w:tc>
+                <w:tc>
+                  <w:tcPr>
+                    <w:tcW w:w="0" w:type="auto"/>
+                    <w:hideMark/>
+                  </w:tcPr>
+                  <w:p>
+                    <w:pPr>
+                      <w:pStyle w:val="Bibliography"/>
+                      <w:rPr>
+                        <w:noProof/>
+                      </w:rPr>
+                    </w:pPr>
+                    <w:r>
+                      <w:rPr>
+                        <w:noProof/>
+                      </w:rPr>
+                      <w:t xml:space="preserve">N. W. Hardy, C. J. Price and B. P. Tiddeman, </w:t>
+                    </w:r>
+                    <w:r>
+                      <w:rPr>
+                        <w:i/>
+                        <w:iCs/>
+                        <w:noProof/>
+                      </w:rPr>
+                      <w:t xml:space="preserve">SE.QA.11 1.9 - Producing a Final Report, </w:t>
+                    </w:r>
+                    <w:r>
+                      <w:rPr>
+                        <w:noProof/>
+                      </w:rPr>
+                      <w:t xml:space="preserve">Aberystwyth University: Software Engineering Group Project, 2016. </w:t>
+                    </w:r>
+                  </w:p>
+                </w:tc>
+              </w:tr>
+              <w:tr>
+                <w:trPr>
+                  <w:divId w:val="121004711"/>
+                  <w:tblCellSpacing w:w="15" w:type="dxa"/>
+                </w:trPr>
+                <w:tc>
+                  <w:tcPr>
+                    <w:tcW w:w="50" w:type="pct"/>
+                    <w:hideMark/>
+                  </w:tcPr>
+                  <w:p>
+                    <w:pPr>
+                      <w:pStyle w:val="Bibliography"/>
+                      <w:rPr>
+                        <w:noProof/>
+                      </w:rPr>
+                    </w:pPr>
+                    <w:r>
+                      <w:rPr>
+                        <w:noProof/>
+                      </w:rPr>
+                      <w:t xml:space="preserve">[2] </w:t>
+                    </w:r>
+                  </w:p>
+                </w:tc>
+                <w:tc>
+                  <w:tcPr>
+                    <w:tcW w:w="0" w:type="auto"/>
+                    <w:hideMark/>
+                  </w:tcPr>
+                  <w:p>
+                    <w:pPr>
+                      <w:pStyle w:val="Bibliography"/>
+                      <w:rPr>
+                        <w:noProof/>
+                      </w:rPr>
+                    </w:pPr>
+                    <w:r>
+                      <w:rPr>
+                        <w:noProof/>
+                      </w:rPr>
+                      <w:t xml:space="preserve">N. W. Hardy, </w:t>
+                    </w:r>
+                    <w:r>
+                      <w:rPr>
+                        <w:i/>
+                        <w:iCs/>
+                        <w:noProof/>
+                      </w:rPr>
+                      <w:t xml:space="preserve">Tasker Team Tasking System - Requirement Specification 1.2, </w:t>
+                    </w:r>
+                    <w:r>
+                      <w:rPr>
+                        <w:noProof/>
+                      </w:rPr>
+                      <w:t xml:space="preserve">Aberystwyth University: Software Engineering Group Project, 2015. </w:t>
+                    </w:r>
+                  </w:p>
+                </w:tc>
+              </w:tr>
+            </w:tbl>
+            <w:p>
+              <w:pPr>
+                <w:divId w:val="121004711"/>
+                <w:rPr>
+                  <w:noProof/>
+                </w:rPr>
+              </w:pPr>
+            </w:p>
+            <w:p>
+              <w:r>
+                <w:rPr>
+                  <w:b/>
+                  <w:bCs/>
+                  <w:noProof/>
+                </w:rPr>
+                <w:fldChar w:fldCharType="end"/>
+              </w:r>
+            </w:p>
+          </w:sdtContent>
+        </w:sdt>
+      </w:sdtContent>
+    </w:sdt>
     <w:p>
       <w:pPr>
         <w:pStyle w:val="UnnumHeading1"/>
       </w:pPr>
-    </w:p>
-    <w:p>
-      <w:pPr>
-        <w:pStyle w:val="UnnumHeading1"/>
-      </w:pPr>
-    </w:p>
-    <w:p>
-      <w:pPr>
-        <w:pStyle w:val="UnnumHeading1"/>
-      </w:pPr>
-      <w:bookmarkStart w:id="12" w:name="_Toc443149226"/>
-      <w:r>
-        <w:t>RE</w:t>
-      </w:r>
-      <w:r>
-        <w:t>FERENCES</w:t>
-      </w:r>
-      <w:bookmarkEnd w:id="12"/>
-    </w:p>
-    <w:p>
-      <w:pPr>
-        <w:pStyle w:val="bibentry"/>
-      </w:pPr>
-      <w:bookmarkStart w:id="13" w:name="seqa03"/>
-      <w:r>
-        <w:t>[1]</w:t>
+      <w:bookmarkStart w:id="13" w:name="_Toc443149227"/>
+      <w:r>
+        <w:t>DOCUMENT HISTORY</w:t>
       </w:r>
       <w:bookmarkEnd w:id="13"/>
-      <w:r>
-        <w:tab/>
-      </w:r>
-    </w:p>
-    <w:p>
-      <w:pPr>
-        <w:pStyle w:val="UnnumHeading1"/>
-      </w:pPr>
-      <w:r>
-        <w:br w:type="page"/>
-      </w:r>
-      <w:bookmarkStart w:id="14" w:name="_Toc443149227"/>
-      <w:r>
-        <w:lastRenderedPageBreak/>
-        <w:t>DOCUMENT HISTORY</w:t>
-      </w:r>
-      <w:bookmarkEnd w:id="14"/>
     </w:p>
     <w:tbl>
       <w:tblPr>
@@ -3474,7 +3557,7 @@
         <w:rStyle w:val="PageNumber"/>
         <w:noProof/>
       </w:rPr>
-      <w:t>4</w:t>
+      <w:t>6</w:t>
     </w:r>
     <w:r>
       <w:rPr>
@@ -3511,7 +3594,7 @@
         <w:rStyle w:val="PageNumber"/>
         <w:noProof/>
       </w:rPr>
-      <w:t>7</w:t>
+      <w:t>6</w:t>
     </w:r>
     <w:r>
       <w:rPr>
@@ -5462,7 +5545,7 @@
     <w:basedOn w:val="Normal"/>
     <w:next w:val="BodyText"/>
     <w:link w:val="Heading1Char"/>
-    <w:uiPriority w:val="2"/>
+    <w:uiPriority w:val="9"/>
     <w:qFormat/>
     <w:rsid w:val="003309A1"/>
     <w:pPr>
@@ -5823,7 +5906,7 @@
     <w:name w:val="Heading 1 Char"/>
     <w:basedOn w:val="DefaultParagraphFont"/>
     <w:link w:val="Heading1"/>
-    <w:uiPriority w:val="2"/>
+    <w:uiPriority w:val="9"/>
     <w:rsid w:val="001B226E"/>
     <w:rPr>
       <w:rFonts w:ascii="Helvetica" w:hAnsi="Helvetica"/>
@@ -5987,6 +6070,14 @@
       <w:szCs w:val="24"/>
       <w:lang w:eastAsia="en-GB"/>
     </w:rPr>
+  </w:style>
+  <w:style w:type="paragraph" w:styleId="Bibliography">
+    <w:name w:val="Bibliography"/>
+    <w:basedOn w:val="Normal"/>
+    <w:next w:val="Normal"/>
+    <w:uiPriority w:val="37"/>
+    <w:unhideWhenUsed/>
+    <w:rsid w:val="00214CA2"/>
   </w:style>
 </w:styles>
 </file>
@@ -6273,6 +6364,7 @@
     <w:rsid w:val="00524AA9"/>
     <w:rsid w:val="00724885"/>
     <w:rsid w:val="00E80605"/>
+    <w:rsid w:val="00FF3B28"/>
   </w:rsids>
   <m:mathPr>
     <m:mathFont m:val="Cambria Math"/>
@@ -7037,11 +7129,64 @@
 </file>
 
 <file path=customXml/item1.xml><?xml version="1.0" encoding="utf-8"?>
-<b:Sources xmlns:b="http://schemas.openxmlformats.org/officeDocument/2006/bibliography" xmlns="http://schemas.openxmlformats.org/officeDocument/2006/bibliography" SelectedStyle="\APASixthEditionOfficeOnline.xsl" StyleName="APA" Version="6"/>
+<b:Sources xmlns:b="http://schemas.openxmlformats.org/officeDocument/2006/bibliography" xmlns="http://schemas.openxmlformats.org/officeDocument/2006/bibliography" SelectedStyle="\IEEE2006OfficeOnline.xsl" StyleName="IEEE" Version="2006">
+  <b:Source>
+    <b:Tag>QA11</b:Tag>
+    <b:SourceType>Misc</b:SourceType>
+    <b:Guid>{947D2301-97FE-45F4-8EB9-9195CCD03A41}</b:Guid>
+    <b:Title>SE.QA.11 1.9 - Producing a Final Report</b:Title>
+    <b:Author>
+      <b:Author>
+        <b:NameList>
+          <b:Person>
+            <b:Last>Hardy</b:Last>
+            <b:First>N.</b:First>
+            <b:Middle>W.</b:Middle>
+          </b:Person>
+          <b:Person>
+            <b:Last>Price</b:Last>
+            <b:First>C.</b:First>
+            <b:Middle>J.</b:Middle>
+          </b:Person>
+          <b:Person>
+            <b:Last>Tiddeman</b:Last>
+            <b:First>B.</b:First>
+            <b:Middle>P.</b:Middle>
+          </b:Person>
+        </b:NameList>
+      </b:Author>
+    </b:Author>
+    <b:Year>2016</b:Year>
+    <b:City>Aberystwyth University</b:City>
+    <b:Publisher>Software Engineering Group Project</b:Publisher>
+    <b:RefOrder>1</b:RefOrder>
+  </b:Source>
+  <b:Source>
+    <b:Tag>Har154</b:Tag>
+    <b:SourceType>Misc</b:SourceType>
+    <b:Guid>{BC424CC5-ECF2-4C0C-8DAF-A55BD4D830D7}</b:Guid>
+    <b:Title>Tasker Team Tasking System - Requirement Specification 1.2</b:Title>
+    <b:Year>2015</b:Year>
+    <b:City>Aberystwyth University</b:City>
+    <b:Publisher>Software Engineering Group Project</b:Publisher>
+    <b:Author>
+      <b:Author>
+        <b:NameList>
+          <b:Person>
+            <b:Last>Hardy</b:Last>
+            <b:Middle>W.</b:Middle>
+            <b:First>N.</b:First>
+          </b:Person>
+        </b:NameList>
+      </b:Author>
+    </b:Author>
+    <b:RefOrder>2</b:RefOrder>
+  </b:Source>
+</b:Sources>
 </file>
 
 <file path=customXml/itemProps1.xml><?xml version="1.0" encoding="utf-8"?>
-<ds:datastoreItem xmlns:ds="http://schemas.openxmlformats.org/officeDocument/2006/customXml" ds:itemID="{5EC02857-1275-427D-BB1B-8F6FB0D0EA88}">
+<ds:datastoreItem xmlns:ds="http://schemas.openxmlformats.org/officeDocument/2006/customXml" ds:itemID="{2A2E6155-E0F9-4D7F-B359-2D9C839E4D88}">
   <ds:schemaRefs>
     <ds:schemaRef ds:uri="http://schemas.openxmlformats.org/officeDocument/2006/bibliography"/>
   </ds:schemaRefs>

</xml_diff>

<commit_message>
Updated documents following QA
</commit_message>
<xml_diff>
--- a/docs/Final Report/End of Project Report.docx
+++ b/docs/Final Report/End of Project Report.docx
@@ -104,7 +104,15 @@
               <w:sdtEndPr/>
               <w:sdtContent>
                 <w:r>
-                  <w:t>David</w:t>
+                  <w:t xml:space="preserve">Ben Dudley, David Fairbrother, Jonathan </w:t>
+                </w:r>
+                <w:proofErr w:type="spellStart"/>
+                <w:r>
+                  <w:t>Englund</w:t>
+                </w:r>
+                <w:proofErr w:type="spellEnd"/>
+                <w:r>
+                  <w:t>, Josh Doyle, Liam Fitzgerald, Maurice Corriette, Oliver Earl, Tim Anderson</w:t>
                 </w:r>
               </w:sdtContent>
             </w:sdt>
@@ -1485,6 +1493,7 @@
           <w:id w:val="-1731522333"/>
           <w:citation/>
         </w:sdtPr>
+        <w:sdtEndPr/>
         <w:sdtContent>
           <w:r>
             <w:fldChar w:fldCharType="begin"/>
@@ -1583,6 +1592,7 @@
           <w:id w:val="658899501"/>
           <w:citation/>
         </w:sdtPr>
+        <w:sdtEndPr/>
         <w:sdtContent>
           <w:r>
             <w:fldChar w:fldCharType="begin"/>
@@ -2954,6 +2964,272 @@
     </w:p>
     <w:p>
       <w:pPr>
+        <w:pStyle w:val="Heading2"/>
+      </w:pPr>
+      <w:r>
+        <w:t>Ben Dudley</w:t>
+      </w:r>
+    </w:p>
+    <w:p>
+      <w:pPr>
+        <w:jc w:val="both"/>
+      </w:pPr>
+      <w:r>
+        <w:t>Ben worked mainly with the TaskerCLI and TaskerSRV team throughout the group project.</w:t>
+      </w:r>
+    </w:p>
+    <w:p>
+      <w:pPr>
+        <w:jc w:val="both"/>
+      </w:pPr>
+      <w:r>
+        <w:t xml:space="preserve">After an unsure start to the project, Ben was able to show his strengths within the group and proved to be an important member of the team.  Initially he had limited experience with many of the aspects that were involved. However, he managed to learn many tasks with assistance from the group including Junit Testing, Git commands, UML mark-up using Visual Paradigm and integration testing which was completely new to him. </w:t>
+      </w:r>
+    </w:p>
+    <w:p>
+      <w:pPr>
+        <w:jc w:val="both"/>
+      </w:pPr>
+      <w:r>
+        <w:t>Ben was keen to gain experience in new areas; an example of this is when he prototyped a script to automatically create a TaskerSRV instance. The team had no previous experience in in this area, his experience gained whilst implementing the prototype helped create the final scripts for setting up the database.</w:t>
+      </w:r>
+    </w:p>
+    <w:p>
+      <w:pPr>
+        <w:jc w:val="both"/>
+      </w:pPr>
+      <w:r>
+        <w:t>Ben showed hard work and dedication throughout and was always keen to help other members of the group wherever possible.</w:t>
+      </w:r>
+    </w:p>
+    <w:p>
+      <w:pPr>
+        <w:pStyle w:val="Heading2"/>
+      </w:pPr>
+      <w:r>
+        <w:t>David Fairbrother</w:t>
+      </w:r>
+    </w:p>
+    <w:p>
+      <w:r>
+        <w:t xml:space="preserve">David took the role of project leader and a java programmer in this project. </w:t>
+      </w:r>
+    </w:p>
+    <w:p>
+      <w:r>
+        <w:t>To effectively lead he organised the project into assignable tasks and created deadlines to ensure delivery times were met. If problems or ambiguity occurred he communicated with the client or team members to resolve those issues. He additionally created two development teams, this way team leaders can get a stronger idea of their member’s strengths and weaknesses and decide the best member to assign a task to.</w:t>
+      </w:r>
+    </w:p>
+    <w:p>
+      <w:r>
+        <w:t xml:space="preserve">David also participated as a Java programmer. During this project he researched and implemented a Database class. This utilised JDBC to connect to TaskerSRV to perform task synchronisation. He then additionally researched debugging threaded applications and taught other Java programmers more advanced debugging. </w:t>
+      </w:r>
+    </w:p>
+    <w:p>
+      <w:r>
+        <w:t>David has been a strong team member both managing the project whilst providing support and valuable contributions to other individuals within the team.</w:t>
+      </w:r>
+    </w:p>
+    <w:p>
+      <w:pPr>
+        <w:pStyle w:val="Heading2"/>
+      </w:pPr>
+      <w:r>
+        <w:t xml:space="preserve">Jonathan </w:t>
+      </w:r>
+      <w:proofErr w:type="spellStart"/>
+      <w:r>
+        <w:t>Englund</w:t>
+      </w:r>
+      <w:proofErr w:type="spellEnd"/>
+    </w:p>
+    <w:p>
+      <w:pPr>
+        <w:pStyle w:val="Heading2"/>
+      </w:pPr>
+      <w:r>
+        <w:t>Joshua Doyle</w:t>
+      </w:r>
+    </w:p>
+    <w:p>
+      <w:pPr>
+        <w:pStyle w:val="NoSpacing"/>
+        <w:rPr>
+          <w:rFonts w:ascii="Times New Roman" w:hAnsi="Times New Roman" w:cs="Times New Roman"/>
+          <w:sz w:val="20"/>
+        </w:rPr>
+      </w:pPr>
+      <w:r>
+        <w:rPr>
+          <w:rFonts w:ascii="Times New Roman" w:hAnsi="Times New Roman" w:cs="Times New Roman"/>
+          <w:sz w:val="20"/>
+        </w:rPr>
+        <w:t>Before the development of the software started, Josh worked very closely on the development of the design of TaskerCLI, as he was one of the most experienced members in using Java. Josh designed the user interface for TaskerCLI and worked with David Fairbrother to design the Class structure of the TaskerCLI program.</w:t>
+      </w:r>
+    </w:p>
+    <w:p>
+      <w:pPr>
+        <w:pStyle w:val="NoSpacing"/>
+        <w:rPr>
+          <w:rFonts w:ascii="Times New Roman" w:hAnsi="Times New Roman" w:cs="Times New Roman"/>
+          <w:sz w:val="20"/>
+        </w:rPr>
+      </w:pPr>
+    </w:p>
+    <w:p>
+      <w:pPr>
+        <w:pStyle w:val="NoSpacing"/>
+        <w:rPr>
+          <w:rFonts w:ascii="Times New Roman" w:hAnsi="Times New Roman" w:cs="Times New Roman"/>
+          <w:sz w:val="20"/>
+        </w:rPr>
+      </w:pPr>
+      <w:r>
+        <w:rPr>
+          <w:rFonts w:ascii="Times New Roman" w:hAnsi="Times New Roman" w:cs="Times New Roman"/>
+          <w:sz w:val="20"/>
+        </w:rPr>
+        <w:t>When it came to development Josh was the head of the team working on TaskerCLI. In taking on this role, Josh was in charge of distributing tasks to everyone working on TaskerCLI. Josh also worked on writing code directly due to his long term experience of programming. Josh used Window Builder in Eclipse to create the GUI windows for the entirety of TaskerCLI, and wrote the code that saved and loaded Task and Member data. He performed extensive debugging and resolved many complex bugs discovered during the testing phase.</w:t>
+      </w:r>
+    </w:p>
+    <w:p>
+      <w:pPr>
+        <w:pStyle w:val="NoSpacing"/>
+      </w:pPr>
+    </w:p>
+    <w:p>
+      <w:pPr>
+        <w:pStyle w:val="NoSpacing"/>
+        <w:rPr>
+          <w:rFonts w:ascii="Times New Roman" w:hAnsi="Times New Roman" w:cs="Times New Roman"/>
+          <w:sz w:val="20"/>
+        </w:rPr>
+      </w:pPr>
+      <w:r>
+        <w:rPr>
+          <w:rFonts w:ascii="Times New Roman" w:hAnsi="Times New Roman" w:cs="Times New Roman"/>
+          <w:sz w:val="20"/>
+        </w:rPr>
+        <w:t xml:space="preserve">Josh’s code was well-written however the code required to load Task Elements was quite complicated and was not commented sufficiently. This lead to him subsequently refactoring the code resolving several bugs discovered during testing. </w:t>
+      </w:r>
+    </w:p>
+    <w:p>
+      <w:pPr>
+        <w:pStyle w:val="Heading2"/>
+      </w:pPr>
+      <w:r>
+        <w:lastRenderedPageBreak/>
+        <w:t xml:space="preserve">Liam Fitzgerald </w:t>
+      </w:r>
+    </w:p>
+    <w:p>
+      <w:r>
+        <w:t xml:space="preserve">Throughout the project Liam attended all meetings and provided valuable contributions within them despite being initially shy. One of his first tasks he completed was UI spike work for TaskerMAN, the initial ideas from this spike work still form the foundations for our final website design. </w:t>
+      </w:r>
+    </w:p>
+    <w:p>
+      <w:r>
+        <w:t>Liam also worked with the TaskerMAN team and produced several documents for the design deliverable such as sequence diagrams for TaskerMAN. He later produced the basic HTML and laid the CSS foundations.</w:t>
+      </w:r>
+    </w:p>
+    <w:p>
+      <w:r>
+        <w:t xml:space="preserve">Unfortunately due to personal problems Liam was not able to work from implementation week onwards. After contacting the project leader to inform him of the situation early in the week the team reorganised the tasks allowing the project to still be completed. This was only possible due to him informing as early he did. </w:t>
+      </w:r>
+    </w:p>
+    <w:p>
+      <w:pPr>
+        <w:pStyle w:val="BodyText"/>
+      </w:pPr>
+    </w:p>
+    <w:p>
+      <w:pPr>
+        <w:pStyle w:val="Heading2"/>
+      </w:pPr>
+      <w:r>
+        <w:t>Maurice Corriette</w:t>
+      </w:r>
+    </w:p>
+    <w:p>
+      <w:r>
+        <w:t>From the beginning of the group project Maurice was determined to work hard in order to support the group and achieve the best grades possible. From the outset he has been committed, attending all group meetings and formal meetings whilst providing strong input in all.</w:t>
+      </w:r>
+      <w:r>
+        <w:br/>
+      </w:r>
+      <w:r>
+        <w:br/>
+        <w:t>From the start of the project Maurice identified his experience in testing and thus was selected as the group testing lead. As the testing lead Maurice took on the sole responsibility of the testing specification and testing report, with input from Oliver and David in QA sessions. All versions of the testing specification have been detailed and extensive enabling delivery of a high quality product which conforms to documentation. Furthermore due to Maurice’s meticulousness in creating the test specification based on the requirements specification he noticed the design deviated from the requirements. This allowed him to alert the group of this deviation and his input was valuable in checking future design documentation conformed to the client’s requirements.</w:t>
+      </w:r>
+    </w:p>
+    <w:p>
+      <w:r>
+        <w:t>During Testing and coding week Maurice worked with the developers. He tested the system extensively, opening issues on GitHub, walking the team through reproduction of those bugs, and ensuring the system adhered to the functional requirements.</w:t>
+      </w:r>
+    </w:p>
+    <w:p>
+      <w:pPr>
+        <w:pStyle w:val="Heading2"/>
+      </w:pPr>
+      <w:r>
+        <w:t>Oliver Earl</w:t>
+      </w:r>
+    </w:p>
+    <w:p>
+      <w:pPr>
+        <w:pStyle w:val="BodyText"/>
+      </w:pPr>
+      <w:r>
+        <w:t>Oliver undertook the roles of lead QA as well as the lead web developer in this group project. As the most experienced PHP programmer in the group, the development and bulk of the implementation of the TaskerMAN component fell under his jurisdiction. This includes the underlying logic that generates database queries and the presentational layer that the user navigates. He also worked closely with members in the group responsible for testing to ensure that the HTML5 and JavaScript validation was fit for purpose.</w:t>
+      </w:r>
+    </w:p>
+    <w:p>
+      <w:pPr>
+        <w:pStyle w:val="BodyText"/>
+      </w:pPr>
+      <w:r>
+        <w:t xml:space="preserve">Oliver also ensured other members of the Web Team were fully involved wherever possible with tasks such </w:t>
+      </w:r>
+      <w:proofErr w:type="spellStart"/>
+      <w:r>
+        <w:t>such</w:t>
+      </w:r>
+      <w:proofErr w:type="spellEnd"/>
+      <w:r>
+        <w:t xml:space="preserve"> as presentational work to ensure everyone had work to complete. </w:t>
+      </w:r>
+    </w:p>
+    <w:p>
+      <w:pPr>
+        <w:pStyle w:val="BodyText"/>
+      </w:pPr>
+      <w:r>
+        <w:t xml:space="preserve">Oliver carried out his QA duties in meetings, working alongside the Deputy QA and Team Leader to ensure documentation and all deliverables were in accordance with the functional requirements. Their thorough, systematic approach resulted in the achievement of consistent, positive feedback. </w:t>
+      </w:r>
+    </w:p>
+    <w:p>
+      <w:pPr>
+        <w:pStyle w:val="BodyText"/>
+      </w:pPr>
+      <w:r>
+        <w:t>Punctual, hard-working and sometimes a bit of a perfectionist, Oliver ensured that he attended as many necessary meetings and group work sessions as possible to ensure work was done at a consistently high quality.</w:t>
+      </w:r>
+    </w:p>
+    <w:p>
+      <w:pPr>
+        <w:pStyle w:val="Heading2"/>
+      </w:pPr>
+      <w:r>
+        <w:t>Tim Anderson</w:t>
+      </w:r>
+    </w:p>
+    <w:p>
+      <w:pPr>
+        <w:pStyle w:val="BodyText"/>
+      </w:pPr>
+    </w:p>
+    <w:p>
+      <w:pPr>
         <w:pStyle w:val="Heading1"/>
       </w:pPr>
       <w:bookmarkStart w:id="10" w:name="_Toc443149225"/>
@@ -2986,6 +3262,7 @@
         <w:jc w:val="both"/>
       </w:pPr>
       <w:r>
+        <w:lastRenderedPageBreak/>
         <w:t xml:space="preserve">The project could have been improved in two major ways. Firstly the final product did not have any unit tests built for it. Initially we were planning on using test driven development; however our lack of experience with the technology meant whilst tests would pass the program would not function correctly. </w:t>
       </w:r>
     </w:p>
@@ -3042,11 +3319,9 @@
       <w:pPr>
         <w:pStyle w:val="UnnumHeading1"/>
       </w:pPr>
-      <w:bookmarkStart w:id="11" w:name="_GoBack"/>
-      <w:bookmarkEnd w:id="11"/>
-    </w:p>
-    <w:p>
-      <w:bookmarkStart w:id="12" w:name="_Toc443149226"/>
+    </w:p>
+    <w:p>
+      <w:bookmarkStart w:id="11" w:name="_Toc443149226"/>
       <w:r>
         <w:rPr>
           <w:rStyle w:val="UnnumHeading1Char"/>
@@ -3060,7 +3335,7 @@
         <w:t>FERENCES</w:t>
       </w:r>
     </w:p>
-    <w:bookmarkEnd w:id="12" w:displacedByCustomXml="next"/>
+    <w:bookmarkEnd w:id="11" w:displacedByCustomXml="next"/>
     <w:sdt>
       <w:sdtPr>
         <w:id w:val="-339849238"/>
@@ -3069,6 +3344,7 @@
           <w:docPartUnique/>
         </w:docPartObj>
       </w:sdtPr>
+      <w:sdtEndPr/>
       <w:sdtContent>
         <w:p>
           <w:r>
@@ -3080,6 +3356,7 @@
             <w:id w:val="-573587230"/>
             <w:bibliography/>
           </w:sdtPr>
+          <w:sdtEndPr/>
           <w:sdtContent>
             <w:p>
               <w:pPr>
@@ -3263,11 +3540,11 @@
       <w:pPr>
         <w:pStyle w:val="UnnumHeading1"/>
       </w:pPr>
-      <w:bookmarkStart w:id="13" w:name="_Toc443149227"/>
+      <w:bookmarkStart w:id="12" w:name="_Toc443149227"/>
       <w:r>
         <w:t>DOCUMENT HISTORY</w:t>
       </w:r>
-      <w:bookmarkEnd w:id="13"/>
+      <w:bookmarkEnd w:id="12"/>
     </w:p>
     <w:tbl>
       <w:tblPr>
@@ -3557,7 +3834,7 @@
         <w:rStyle w:val="PageNumber"/>
         <w:noProof/>
       </w:rPr>
-      <w:t>6</w:t>
+      <w:t>8</w:t>
     </w:r>
     <w:r>
       <w:rPr>
@@ -3594,7 +3871,7 @@
         <w:rStyle w:val="PageNumber"/>
         <w:noProof/>
       </w:rPr>
-      <w:t>6</w:t>
+      <w:t>8</w:t>
     </w:r>
     <w:r>
       <w:rPr>
@@ -6079,6 +6356,18 @@
     <w:unhideWhenUsed/>
     <w:rsid w:val="00214CA2"/>
   </w:style>
+  <w:style w:type="paragraph" w:styleId="NoSpacing">
+    <w:name w:val="No Spacing"/>
+    <w:uiPriority w:val="1"/>
+    <w:qFormat/>
+    <w:rsid w:val="00032A94"/>
+    <w:rPr>
+      <w:rFonts w:asciiTheme="minorHAnsi" w:eastAsiaTheme="minorHAnsi" w:hAnsiTheme="minorHAnsi" w:cstheme="minorBidi"/>
+      <w:sz w:val="22"/>
+      <w:szCs w:val="22"/>
+      <w:lang w:eastAsia="en-US"/>
+    </w:rPr>
+  </w:style>
 </w:styles>
 </file>
 
@@ -6360,6 +6649,7 @@
   </w:compat>
   <w:rsids>
     <w:rsidRoot w:val="00E80605"/>
+    <w:rsid w:val="001950DB"/>
     <w:rsid w:val="002D6ADF"/>
     <w:rsid w:val="00524AA9"/>
     <w:rsid w:val="00724885"/>
@@ -7186,7 +7476,7 @@
 </file>
 
 <file path=customXml/itemProps1.xml><?xml version="1.0" encoding="utf-8"?>
-<ds:datastoreItem xmlns:ds="http://schemas.openxmlformats.org/officeDocument/2006/customXml" ds:itemID="{2A2E6155-E0F9-4D7F-B359-2D9C839E4D88}">
+<ds:datastoreItem xmlns:ds="http://schemas.openxmlformats.org/officeDocument/2006/customXml" ds:itemID="{43FDA9FC-0175-44DC-82D1-AB968659D318}">
   <ds:schemaRefs>
     <ds:schemaRef ds:uri="http://schemas.openxmlformats.org/officeDocument/2006/bibliography"/>
   </ds:schemaRefs>

</xml_diff>

<commit_message>
Added Tim s personal performance
</commit_message>
<xml_diff>
--- a/docs/Final Report/End of Project Report.docx
+++ b/docs/Final Report/End of Project Report.docx
@@ -3224,19 +3224,49 @@
       </w:r>
     </w:p>
     <w:p>
+      <w:r>
+        <w:t>Tim took the role of deputy leader during this project. Tim fulfilled the duties in this role at the start of the project when the team leader wasn’t present. He picked up the partially completed tasks and communicated the projects status to the client during the meeting ensuring work could continue.</w:t>
+      </w:r>
+    </w:p>
+    <w:p>
+      <w:r>
+        <w:t xml:space="preserve">Tim proved to be hardworking and a good member of the team who was able to communicate well with all. As a part of the web team he showed a good understanding of CSS, being responsible for the complete overhaul of the old design and crafting the new one individually. He helped with debugging and developing new HTML for TaskerMAN. This ensured the layout and presentation of the finished product matched the design requirements. </w:t>
+      </w:r>
+    </w:p>
+    <w:p>
+      <w:r>
+        <w:t xml:space="preserve">Furthermore he completed additional research work independently and used that knowledge to aid the advancement of the project. For example he researched </w:t>
+      </w:r>
+      <w:proofErr w:type="spellStart"/>
+      <w:r>
+        <w:t>PHPUnit</w:t>
+      </w:r>
+      <w:proofErr w:type="spellEnd"/>
+      <w:r>
+        <w:t xml:space="preserve"> however we did not manage to implement them.</w:t>
+      </w:r>
+    </w:p>
+    <w:p>
       <w:pPr>
         <w:pStyle w:val="BodyText"/>
       </w:pPr>
+      <w:bookmarkStart w:id="10" w:name="_GoBack"/>
+      <w:bookmarkEnd w:id="10"/>
+    </w:p>
+    <w:p>
+      <w:pPr>
+        <w:pStyle w:val="BodyText"/>
+      </w:pPr>
     </w:p>
     <w:p>
       <w:pPr>
         <w:pStyle w:val="Heading1"/>
       </w:pPr>
-      <w:bookmarkStart w:id="10" w:name="_Toc443149225"/>
+      <w:bookmarkStart w:id="11" w:name="_Toc443149225"/>
       <w:r>
         <w:t>Critical Evaluation</w:t>
       </w:r>
-      <w:bookmarkEnd w:id="10"/>
+      <w:bookmarkEnd w:id="11"/>
     </w:p>
     <w:p>
       <w:pPr>
@@ -3262,7 +3292,6 @@
         <w:jc w:val="both"/>
       </w:pPr>
       <w:r>
-        <w:lastRenderedPageBreak/>
         <w:t xml:space="preserve">The project could have been improved in two major ways. Firstly the final product did not have any unit tests built for it. Initially we were planning on using test driven development; however our lack of experience with the technology meant whilst tests would pass the program would not function correctly. </w:t>
       </w:r>
     </w:p>
@@ -3321,7 +3350,7 @@
       </w:pPr>
     </w:p>
     <w:p>
-      <w:bookmarkStart w:id="11" w:name="_Toc443149226"/>
+      <w:bookmarkStart w:id="12" w:name="_Toc443149226"/>
       <w:r>
         <w:rPr>
           <w:rStyle w:val="UnnumHeading1Char"/>
@@ -3335,7 +3364,7 @@
         <w:t>FERENCES</w:t>
       </w:r>
     </w:p>
-    <w:bookmarkEnd w:id="11" w:displacedByCustomXml="next"/>
+    <w:bookmarkEnd w:id="12" w:displacedByCustomXml="next"/>
     <w:sdt>
       <w:sdtPr>
         <w:id w:val="-339849238"/>
@@ -3540,11 +3569,11 @@
       <w:pPr>
         <w:pStyle w:val="UnnumHeading1"/>
       </w:pPr>
-      <w:bookmarkStart w:id="12" w:name="_Toc443149227"/>
+      <w:bookmarkStart w:id="13" w:name="_Toc443149227"/>
       <w:r>
         <w:t>DOCUMENT HISTORY</w:t>
       </w:r>
-      <w:bookmarkEnd w:id="12"/>
+      <w:bookmarkEnd w:id="13"/>
     </w:p>
     <w:tbl>
       <w:tblPr>
@@ -6653,6 +6682,7 @@
     <w:rsid w:val="002D6ADF"/>
     <w:rsid w:val="00524AA9"/>
     <w:rsid w:val="00724885"/>
+    <w:rsid w:val="00CE4583"/>
     <w:rsid w:val="00E80605"/>
     <w:rsid w:val="00FF3B28"/>
   </w:rsids>
@@ -7476,7 +7506,7 @@
 </file>
 
 <file path=customXml/itemProps1.xml><?xml version="1.0" encoding="utf-8"?>
-<ds:datastoreItem xmlns:ds="http://schemas.openxmlformats.org/officeDocument/2006/customXml" ds:itemID="{43FDA9FC-0175-44DC-82D1-AB968659D318}">
+<ds:datastoreItem xmlns:ds="http://schemas.openxmlformats.org/officeDocument/2006/customXml" ds:itemID="{99BBB778-7DD4-4EF2-BB5E-417B36DBD99A}">
   <ds:schemaRefs>
     <ds:schemaRef ds:uri="http://schemas.openxmlformats.org/officeDocument/2006/bibliography"/>
   </ds:schemaRefs>

</xml_diff>

<commit_message>
Compiled final report, tided repo and copied libraries into lib
</commit_message>
<xml_diff>
--- a/docs/Final Report/End of Project Report.docx
+++ b/docs/Final Report/End of Project Report.docx
@@ -1,6 +1,6 @@
 
 <file path=word/document.xml><?xml version="1.0" encoding="utf-8"?>
-<w:document xmlns:wpc="http://schemas.microsoft.com/office/word/2010/wordprocessingCanvas" xmlns:mc="http://schemas.openxmlformats.org/markup-compatibility/2006" xmlns:o="urn:schemas-microsoft-com:office:office" xmlns:r="http://schemas.openxmlformats.org/officeDocument/2006/relationships" xmlns:m="http://schemas.openxmlformats.org/officeDocument/2006/math" xmlns:v="urn:schemas-microsoft-com:vml" xmlns:wp14="http://schemas.microsoft.com/office/word/2010/wordprocessingDrawing" xmlns:wp="http://schemas.openxmlformats.org/drawingml/2006/wordprocessingDrawing" xmlns:w10="urn:schemas-microsoft-com:office:word" xmlns:w="http://schemas.openxmlformats.org/wordprocessingml/2006/main" xmlns:w14="http://schemas.microsoft.com/office/word/2010/wordml" xmlns:w15="http://schemas.microsoft.com/office/word/2012/wordml" xmlns:wpg="http://schemas.microsoft.com/office/word/2010/wordprocessingGroup" xmlns:wpi="http://schemas.microsoft.com/office/word/2010/wordprocessingInk" xmlns:wne="http://schemas.microsoft.com/office/word/2006/wordml" xmlns:wps="http://schemas.microsoft.com/office/word/2010/wordprocessingShape" mc:Ignorable="w14 w15 wp14">
+<w:document xmlns:wpc="http://schemas.microsoft.com/office/word/2010/wordprocessingCanvas" xmlns:mc="http://schemas.openxmlformats.org/markup-compatibility/2006" xmlns:o="urn:schemas-microsoft-com:office:office" xmlns:r="http://schemas.openxmlformats.org/officeDocument/2006/relationships" xmlns:m="http://schemas.openxmlformats.org/officeDocument/2006/math" xmlns:v="urn:schemas-microsoft-com:vml" xmlns:wp14="http://schemas.microsoft.com/office/word/2010/wordprocessingDrawing" xmlns:wp="http://schemas.openxmlformats.org/drawingml/2006/wordprocessingDrawing" xmlns:w10="urn:schemas-microsoft-com:office:word" xmlns:w="http://schemas.openxmlformats.org/wordprocessingml/2006/main" xmlns:w14="http://schemas.microsoft.com/office/word/2010/wordml" xmlns:wpg="http://schemas.microsoft.com/office/word/2010/wordprocessingGroup" xmlns:wpi="http://schemas.microsoft.com/office/word/2010/wordprocessingInk" xmlns:wne="http://schemas.microsoft.com/office/word/2006/wordml" xmlns:wps="http://schemas.microsoft.com/office/word/2010/wordprocessingShape" mc:Ignorable="w14 wp14">
   <w:body>
     <w:sdt>
       <w:sdtPr>
@@ -104,15 +104,7 @@
               <w:sdtEndPr/>
               <w:sdtContent>
                 <w:r>
-                  <w:t xml:space="preserve">Ben Dudley, David Fairbrother, Jonathan </w:t>
-                </w:r>
-                <w:proofErr w:type="spellStart"/>
-                <w:r>
-                  <w:t>Englund</w:t>
-                </w:r>
-                <w:proofErr w:type="spellEnd"/>
-                <w:r>
-                  <w:t>, Josh Doyle, Liam Fitzgerald, Maurice Corriette, Oliver Earl, Tim Anderson</w:t>
+                  <w:t>Ben Dudley, David Fairbrother, Jonathan Englund, Josh Doyle, Liam Fitzgerald, Maurice Corriette, Oliver Earl, Tim Anderson</w:t>
                 </w:r>
               </w:sdtContent>
             </w:sdt>
@@ -385,7 +377,7 @@
               </wp:anchor>
             </w:drawing>
           </mc:Choice>
-          <mc:Fallback>
+          <mc:Fallback xmlns:w15="http://schemas.microsoft.com/office/word/2012/wordml">
             <w:pict>
               <v:shapetype id="_x0000_t202" coordsize="21600,21600" o:spt="202" path="m,l,21600r21600,l21600,xe">
                 <v:stroke joinstyle="miter"/>
@@ -1304,7 +1296,7 @@
         <w:rPr>
           <w:noProof/>
         </w:rPr>
-        <w:t>6</w:t>
+        <w:t>8</w:t>
       </w:r>
       <w:r>
         <w:rPr>
@@ -1364,7 +1356,7 @@
         <w:rPr>
           <w:noProof/>
         </w:rPr>
-        <w:t>6</w:t>
+        <w:t>8</w:t>
       </w:r>
       <w:r>
         <w:rPr>
@@ -1424,7 +1416,7 @@
         <w:rPr>
           <w:noProof/>
         </w:rPr>
-        <w:t>6</w:t>
+        <w:t>9</w:t>
       </w:r>
       <w:r>
         <w:rPr>
@@ -2718,11 +2710,17 @@
       <w:bookmarkEnd w:id="7"/>
     </w:p>
     <w:p>
+      <w:pPr>
+        <w:jc w:val="both"/>
+      </w:pPr>
       <w:r>
         <w:t>The project is viewed as meeting all but two functional requirements at its completion.</w:t>
       </w:r>
     </w:p>
     <w:p>
+      <w:pPr>
+        <w:jc w:val="both"/>
+      </w:pPr>
       <w:r>
         <w:t>TaskerSRV correctly implements all functional requirements; this includes storing the following information within its schema:</w:t>
       </w:r>
@@ -2735,6 +2733,7 @@
           <w:numId w:val="20"/>
         </w:numPr>
         <w:spacing w:after="200" w:line="276" w:lineRule="auto"/>
+        <w:jc w:val="both"/>
       </w:pPr>
       <w:r>
         <w:t>Full name and Email Address for Users</w:t>
@@ -2748,6 +2747,7 @@
           <w:numId w:val="20"/>
         </w:numPr>
         <w:spacing w:after="200" w:line="276" w:lineRule="auto"/>
+        <w:jc w:val="both"/>
       </w:pPr>
       <w:r>
         <w:t xml:space="preserve">Task Title, Start Date, End Date, Status and Allocation </w:t>
@@ -2761,12 +2761,16 @@
           <w:numId w:val="20"/>
         </w:numPr>
         <w:spacing w:after="200" w:line="276" w:lineRule="auto"/>
+        <w:jc w:val="both"/>
       </w:pPr>
       <w:r>
         <w:t>Task Element with free text comments</w:t>
       </w:r>
     </w:p>
     <w:p>
+      <w:pPr>
+        <w:jc w:val="both"/>
+      </w:pPr>
       <w:r>
         <w:t>TaskerMAN meets all but one functional requirements; these are:</w:t>
       </w:r>
@@ -2779,6 +2783,7 @@
           <w:numId w:val="21"/>
         </w:numPr>
         <w:spacing w:after="200" w:line="276" w:lineRule="auto"/>
+        <w:jc w:val="both"/>
       </w:pPr>
       <w:r>
         <w:t>Adding, Updating and Deleting team members</w:t>
@@ -2792,6 +2797,7 @@
           <w:numId w:val="21"/>
         </w:numPr>
         <w:spacing w:after="200" w:line="276" w:lineRule="auto"/>
+        <w:jc w:val="both"/>
       </w:pPr>
       <w:r>
         <w:t>Adding, Updating, Viewing and Deleting task data</w:t>
@@ -2805,6 +2811,7 @@
           <w:numId w:val="21"/>
         </w:numPr>
         <w:spacing w:after="200" w:line="276" w:lineRule="auto"/>
+        <w:jc w:val="both"/>
       </w:pPr>
       <w:r>
         <w:t>Reallocation of tasks</w:t>
@@ -2818,12 +2825,16 @@
           <w:numId w:val="21"/>
         </w:numPr>
         <w:spacing w:after="200" w:line="276" w:lineRule="auto"/>
+        <w:jc w:val="both"/>
       </w:pPr>
       <w:r>
         <w:t>Identification of managers</w:t>
       </w:r>
     </w:p>
     <w:p>
+      <w:pPr>
+        <w:jc w:val="both"/>
+      </w:pPr>
       <w:r>
         <w:t xml:space="preserve">This includes input validation and additional checking such as enforcing a member cannot have any tasks before being deleted. </w:t>
       </w:r>
@@ -2834,8 +2845,15 @@
         <w:t xml:space="preserve">specified in FR7 has not been implemented so FR7 is not completely met. </w:t>
       </w:r>
     </w:p>
-    <w:p/>
-    <w:p>
+    <w:p>
+      <w:pPr>
+        <w:jc w:val="both"/>
+      </w:pPr>
+    </w:p>
+    <w:p>
+      <w:pPr>
+        <w:jc w:val="both"/>
+      </w:pPr>
       <w:r>
         <w:t>TaskerCLI implements all but two functional requirements:</w:t>
       </w:r>
@@ -2848,6 +2866,7 @@
           <w:numId w:val="22"/>
         </w:numPr>
         <w:spacing w:after="200" w:line="276" w:lineRule="auto"/>
+        <w:jc w:val="both"/>
       </w:pPr>
       <w:r>
         <w:t>Connecting to database and storage of connection details</w:t>
@@ -2861,6 +2880,7 @@
           <w:numId w:val="22"/>
         </w:numPr>
         <w:spacing w:after="200" w:line="276" w:lineRule="auto"/>
+        <w:jc w:val="both"/>
       </w:pPr>
       <w:r>
         <w:t>Allowing users to login and local storage of this list</w:t>
@@ -2874,6 +2894,7 @@
           <w:numId w:val="22"/>
         </w:numPr>
         <w:spacing w:after="200" w:line="276" w:lineRule="auto"/>
+        <w:jc w:val="both"/>
       </w:pPr>
       <w:r>
         <w:t>Local copies of tasks periodically updated from TaskerSRV (every minute currently)</w:t>
@@ -2887,12 +2908,16 @@
           <w:numId w:val="22"/>
         </w:numPr>
         <w:spacing w:after="200" w:line="276" w:lineRule="auto"/>
+        <w:jc w:val="both"/>
       </w:pPr>
       <w:r>
         <w:t>Intuitive GUI (IR1)</w:t>
       </w:r>
     </w:p>
     <w:p>
+      <w:pPr>
+        <w:jc w:val="both"/>
+      </w:pPr>
       <w:r>
         <w:t>Due to a bug in saving task elements an update</w:t>
       </w:r>
@@ -2904,6 +2929,9 @@
       </w:r>
     </w:p>
     <w:p>
+      <w:pPr>
+        <w:jc w:val="both"/>
+      </w:pPr>
       <w:r>
         <w:t xml:space="preserve">Secondly whilst offline the database will automatically attempt to reconnect on a timer, this leads to multiple dialog boxes being displayed every time a connection is attempted if the application was previously online. This can make the program difficult to use due to dialog boxes appearing on every change or periodically. </w:t>
       </w:r>
@@ -2935,7 +2963,7 @@
       <w:pPr>
         <w:pStyle w:val="BodyText"/>
       </w:pPr>
-      <w:hyperlink r:id="rId8" w:history="1">
+      <w:hyperlink r:id="rId9" w:history="1">
         <w:r>
           <w:rPr>
             <w:rStyle w:val="Hyperlink"/>
@@ -3005,27 +3033,40 @@
     <w:p>
       <w:pPr>
         <w:pStyle w:val="Heading2"/>
+        <w:jc w:val="both"/>
       </w:pPr>
       <w:r>
         <w:t>David Fairbrother</w:t>
       </w:r>
     </w:p>
     <w:p>
+      <w:pPr>
+        <w:jc w:val="both"/>
+      </w:pPr>
       <w:r>
         <w:t xml:space="preserve">David took the role of project leader and a java programmer in this project. </w:t>
       </w:r>
     </w:p>
     <w:p>
+      <w:pPr>
+        <w:jc w:val="both"/>
+      </w:pPr>
       <w:r>
         <w:t>To effectively lead he organised the project into assignable tasks and created deadlines to ensure delivery times were met. If problems or ambiguity occurred he communicated with the client or team members to resolve those issues. He additionally created two development teams, this way team leaders can get a stronger idea of their member’s strengths and weaknesses and decide the best member to assign a task to.</w:t>
       </w:r>
     </w:p>
     <w:p>
+      <w:pPr>
+        <w:jc w:val="both"/>
+      </w:pPr>
       <w:r>
         <w:t xml:space="preserve">David also participated as a Java programmer. During this project he researched and implemented a Database class. This utilised JDBC to connect to TaskerSRV to perform task synchronisation. He then additionally researched debugging threaded applications and taught other Java programmers more advanced debugging. </w:t>
       </w:r>
     </w:p>
     <w:p>
+      <w:pPr>
+        <w:jc w:val="both"/>
+      </w:pPr>
       <w:r>
         <w:t>David has been a strong team member both managing the project whilst providing support and valuable contributions to other individuals within the team.</w:t>
       </w:r>
@@ -3033,27 +3074,86 @@
     <w:p>
       <w:pPr>
         <w:pStyle w:val="Heading2"/>
-      </w:pPr>
-      <w:r>
-        <w:t xml:space="preserve">Jonathan </w:t>
+        <w:jc w:val="both"/>
+      </w:pPr>
+      <w:r>
+        <w:t>Jonathan Englund</w:t>
+      </w:r>
+    </w:p>
+    <w:p>
+      <w:pPr>
+        <w:jc w:val="both"/>
+      </w:pPr>
+      <w:r>
+        <w:t xml:space="preserve">At the start of the project Jonathan was assigned to be a part of the Java team. Despite him having more experience in web development he wanted to gain experience in Java by completing spike work as well as debugging code that the others had created. He additionally created several diagrams and mock ups used within multiple design deliverables. During development Jonathan used his new experience to create several methods which were essential for example email validation on the login screen. </w:t>
+      </w:r>
+    </w:p>
+    <w:p>
+      <w:pPr>
+        <w:jc w:val="both"/>
+      </w:pPr>
+      <w:r>
+        <w:t xml:space="preserve">After the first day of development he helped the Web team as they required more people to complete additional work for the final deadline. Whilst working with the web team he developed the </w:t>
       </w:r>
       <w:proofErr w:type="spellStart"/>
       <w:r>
-        <w:t>Englund</w:t>
+        <w:t>taskAdd</w:t>
       </w:r>
       <w:proofErr w:type="spellEnd"/>
+      <w:r>
+        <w:t xml:space="preserve"> function, to integrate with </w:t>
+      </w:r>
+      <w:proofErr w:type="spellStart"/>
+      <w:r>
+        <w:t>TaskerSRV</w:t>
+      </w:r>
+      <w:proofErr w:type="spellEnd"/>
+      <w:r>
+        <w:t xml:space="preserve"> he developed a function for converting input from the user into SQL queries. Although Jonathan had less experience than some others in the team he did provided strong valuable contributions and was willing to accept feedback.</w:t>
+      </w:r>
+    </w:p>
+    <w:p>
+      <w:pPr>
+        <w:jc w:val="both"/>
+      </w:pPr>
+      <w:r>
+        <w:t xml:space="preserve">Jonathan has learnt many things during this project and looks forwards to his next project where </w:t>
+      </w:r>
+      <w:proofErr w:type="gramStart"/>
+      <w:r>
+        <w:t>he  will</w:t>
+      </w:r>
+      <w:proofErr w:type="gramEnd"/>
+      <w:r>
+        <w:t xml:space="preserve"> be able to contribute more as a result of these new skills.</w:t>
+      </w:r>
+    </w:p>
+    <w:p>
+      <w:pPr>
+        <w:jc w:val="both"/>
+        <w:rPr>
+          <w:rFonts w:ascii="Helvetica" w:hAnsi="Helvetica"/>
+          <w:b/>
+        </w:rPr>
+      </w:pPr>
+      <w:r>
+        <w:br w:type="page"/>
+      </w:r>
     </w:p>
     <w:p>
       <w:pPr>
         <w:pStyle w:val="Heading2"/>
-      </w:pPr>
-      <w:r>
+        <w:jc w:val="both"/>
+      </w:pPr>
+      <w:r>
+        <w:lastRenderedPageBreak/>
         <w:t>Joshua Doyle</w:t>
       </w:r>
     </w:p>
     <w:p>
       <w:pPr>
         <w:pStyle w:val="NoSpacing"/>
+        <w:jc w:val="both"/>
         <w:rPr>
           <w:rFonts w:ascii="Times New Roman" w:hAnsi="Times New Roman" w:cs="Times New Roman"/>
           <w:sz w:val="20"/>
@@ -3070,6 +3170,7 @@
     <w:p>
       <w:pPr>
         <w:pStyle w:val="NoSpacing"/>
+        <w:jc w:val="both"/>
         <w:rPr>
           <w:rFonts w:ascii="Times New Roman" w:hAnsi="Times New Roman" w:cs="Times New Roman"/>
           <w:sz w:val="20"/>
@@ -3079,6 +3180,7 @@
     <w:p>
       <w:pPr>
         <w:pStyle w:val="NoSpacing"/>
+        <w:jc w:val="both"/>
         <w:rPr>
           <w:rFonts w:ascii="Times New Roman" w:hAnsi="Times New Roman" w:cs="Times New Roman"/>
           <w:sz w:val="20"/>
@@ -3095,11 +3197,13 @@
     <w:p>
       <w:pPr>
         <w:pStyle w:val="NoSpacing"/>
+        <w:jc w:val="both"/>
       </w:pPr>
     </w:p>
     <w:p>
       <w:pPr>
         <w:pStyle w:val="NoSpacing"/>
+        <w:jc w:val="both"/>
         <w:rPr>
           <w:rFonts w:ascii="Times New Roman" w:hAnsi="Times New Roman" w:cs="Times New Roman"/>
           <w:sz w:val="20"/>
@@ -3116,23 +3220,32 @@
     <w:p>
       <w:pPr>
         <w:pStyle w:val="Heading2"/>
-      </w:pPr>
-      <w:r>
-        <w:lastRenderedPageBreak/>
+        <w:jc w:val="both"/>
+      </w:pPr>
+      <w:r>
         <w:t xml:space="preserve">Liam Fitzgerald </w:t>
       </w:r>
     </w:p>
     <w:p>
+      <w:pPr>
+        <w:jc w:val="both"/>
+      </w:pPr>
       <w:r>
         <w:t xml:space="preserve">Throughout the project Liam attended all meetings and provided valuable contributions within them despite being initially shy. One of his first tasks he completed was UI spike work for TaskerMAN, the initial ideas from this spike work still form the foundations for our final website design. </w:t>
       </w:r>
     </w:p>
     <w:p>
+      <w:pPr>
+        <w:jc w:val="both"/>
+      </w:pPr>
       <w:r>
         <w:t>Liam also worked with the TaskerMAN team and produced several documents for the design deliverable such as sequence diagrams for TaskerMAN. He later produced the basic HTML and laid the CSS foundations.</w:t>
       </w:r>
     </w:p>
     <w:p>
+      <w:pPr>
+        <w:jc w:val="both"/>
+      </w:pPr>
       <w:r>
         <w:t xml:space="preserve">Unfortunately due to personal problems Liam was not able to work from implementation week onwards. After contacting the project leader to inform him of the situation early in the week the team reorganised the tasks allowing the project to still be completed. This was only possible due to him informing as early he did. </w:t>
       </w:r>
@@ -3140,29 +3253,41 @@
     <w:p>
       <w:pPr>
         <w:pStyle w:val="BodyText"/>
+        <w:jc w:val="both"/>
       </w:pPr>
     </w:p>
     <w:p>
       <w:pPr>
         <w:pStyle w:val="Heading2"/>
+        <w:jc w:val="both"/>
       </w:pPr>
       <w:r>
         <w:t>Maurice Corriette</w:t>
       </w:r>
     </w:p>
     <w:p>
+      <w:pPr>
+        <w:jc w:val="both"/>
+      </w:pPr>
       <w:r>
         <w:t>From the beginning of the group project Maurice was determined to work hard in order to support the group and achieve the best grades possible. From the outset he has been committed, attending all group meetings and formal meetings whilst providing strong input in all.</w:t>
       </w:r>
-      <w:r>
-        <w:br/>
-      </w:r>
+    </w:p>
+    <w:p>
+      <w:pPr>
+        <w:jc w:val="both"/>
+      </w:pPr>
+      <w:bookmarkStart w:id="10" w:name="_GoBack"/>
+      <w:bookmarkEnd w:id="10"/>
       <w:r>
         <w:br/>
         <w:t>From the start of the project Maurice identified his experience in testing and thus was selected as the group testing lead. As the testing lead Maurice took on the sole responsibility of the testing specification and testing report, with input from Oliver and David in QA sessions. All versions of the testing specification have been detailed and extensive enabling delivery of a high quality product which conforms to documentation. Furthermore due to Maurice’s meticulousness in creating the test specification based on the requirements specification he noticed the design deviated from the requirements. This allowed him to alert the group of this deviation and his input was valuable in checking future design documentation conformed to the client’s requirements.</w:t>
       </w:r>
     </w:p>
     <w:p>
+      <w:pPr>
+        <w:jc w:val="both"/>
+      </w:pPr>
       <w:r>
         <w:t>During Testing and coding week Maurice worked with the developers. He tested the system extensively, opening issues on GitHub, walking the team through reproduction of those bugs, and ensuring the system adhered to the functional requirements.</w:t>
       </w:r>
@@ -3170,6 +3295,7 @@
     <w:p>
       <w:pPr>
         <w:pStyle w:val="Heading2"/>
+        <w:jc w:val="both"/>
       </w:pPr>
       <w:r>
         <w:t>Oliver Earl</w:t>
@@ -3178,6 +3304,7 @@
     <w:p>
       <w:pPr>
         <w:pStyle w:val="BodyText"/>
+        <w:jc w:val="both"/>
       </w:pPr>
       <w:r>
         <w:t>Oliver undertook the roles of lead QA as well as the lead web developer in this group project. As the most experienced PHP programmer in the group, the development and bulk of the implementation of the TaskerMAN component fell under his jurisdiction. This includes the underlying logic that generates database queries and the presentational layer that the user navigates. He also worked closely with members in the group responsible for testing to ensure that the HTML5 and JavaScript validation was fit for purpose.</w:t>
@@ -3186,6 +3313,7 @@
     <w:p>
       <w:pPr>
         <w:pStyle w:val="BodyText"/>
+        <w:jc w:val="both"/>
       </w:pPr>
       <w:r>
         <w:t xml:space="preserve">Oliver also ensured other members of the Web Team were fully involved wherever possible with tasks such </w:t>
@@ -3202,6 +3330,7 @@
     <w:p>
       <w:pPr>
         <w:pStyle w:val="BodyText"/>
+        <w:jc w:val="both"/>
       </w:pPr>
       <w:r>
         <w:t xml:space="preserve">Oliver carried out his QA duties in meetings, working alongside the Deputy QA and Team Leader to ensure documentation and all deliverables were in accordance with the functional requirements. Their thorough, systematic approach resulted in the achievement of consistent, positive feedback. </w:t>
@@ -3210,30 +3339,42 @@
     <w:p>
       <w:pPr>
         <w:pStyle w:val="BodyText"/>
-      </w:pPr>
-      <w:r>
+        <w:jc w:val="both"/>
+      </w:pPr>
+      <w:r>
+        <w:lastRenderedPageBreak/>
         <w:t>Punctual, hard-working and sometimes a bit of a perfectionist, Oliver ensured that he attended as many necessary meetings and group work sessions as possible to ensure work was done at a consistently high quality.</w:t>
       </w:r>
     </w:p>
     <w:p>
       <w:pPr>
         <w:pStyle w:val="Heading2"/>
+        <w:jc w:val="both"/>
       </w:pPr>
       <w:r>
         <w:t>Tim Anderson</w:t>
       </w:r>
     </w:p>
     <w:p>
+      <w:pPr>
+        <w:jc w:val="both"/>
+      </w:pPr>
       <w:r>
         <w:t>Tim took the role of deputy leader during this project. Tim fulfilled the duties in this role at the start of the project when the team leader wasn’t present. He picked up the partially completed tasks and communicated the projects status to the client during the meeting ensuring work could continue.</w:t>
       </w:r>
     </w:p>
     <w:p>
+      <w:pPr>
+        <w:jc w:val="both"/>
+      </w:pPr>
       <w:r>
         <w:t xml:space="preserve">Tim proved to be hardworking and a good member of the team who was able to communicate well with all. As a part of the web team he showed a good understanding of CSS, being responsible for the complete overhaul of the old design and crafting the new one individually. He helped with debugging and developing new HTML for TaskerMAN. This ensured the layout and presentation of the finished product matched the design requirements. </w:t>
       </w:r>
     </w:p>
     <w:p>
+      <w:pPr>
+        <w:jc w:val="both"/>
+      </w:pPr>
       <w:r>
         <w:t xml:space="preserve">Furthermore he completed additional research work independently and used that knowledge to aid the advancement of the project. For example he researched </w:t>
       </w:r>
@@ -3249,9 +3390,8 @@
     <w:p>
       <w:pPr>
         <w:pStyle w:val="BodyText"/>
-      </w:pPr>
-      <w:bookmarkStart w:id="10" w:name="_GoBack"/>
-      <w:bookmarkEnd w:id="10"/>
+        <w:jc w:val="both"/>
+      </w:pPr>
     </w:p>
     <w:p>
       <w:pPr>
@@ -3418,7 +3558,7 @@
               </w:tblPr>
               <w:tblGrid>
                 <w:gridCol w:w="309"/>
-                <w:gridCol w:w="8718"/>
+                <w:gridCol w:w="8808"/>
               </w:tblGrid>
               <w:tr>
                 <w:trPr>
@@ -3571,6 +3711,7 @@
       </w:pPr>
       <w:bookmarkStart w:id="13" w:name="_Toc443149227"/>
       <w:r>
+        <w:lastRenderedPageBreak/>
         <w:t>DOCUMENT HISTORY</w:t>
       </w:r>
       <w:bookmarkEnd w:id="13"/>
@@ -3785,8 +3926,8 @@
       </w:pPr>
     </w:p>
     <w:sectPr>
-      <w:headerReference w:type="default" r:id="rId9"/>
-      <w:footerReference w:type="default" r:id="rId10"/>
+      <w:headerReference w:type="default" r:id="rId10"/>
+      <w:footerReference w:type="default" r:id="rId11"/>
       <w:pgSz w:w="11907" w:h="16840" w:code="9"/>
       <w:pgMar w:top="1440" w:right="1440" w:bottom="1440" w:left="1440" w:header="720" w:footer="720" w:gutter="0"/>
       <w:pgNumType w:start="1"/>
@@ -3798,7 +3939,7 @@
 </file>
 
 <file path=word/endnotes.xml><?xml version="1.0" encoding="utf-8"?>
-<w:endnotes xmlns:wpc="http://schemas.microsoft.com/office/word/2010/wordprocessingCanvas" xmlns:mc="http://schemas.openxmlformats.org/markup-compatibility/2006" xmlns:o="urn:schemas-microsoft-com:office:office" xmlns:r="http://schemas.openxmlformats.org/officeDocument/2006/relationships" xmlns:m="http://schemas.openxmlformats.org/officeDocument/2006/math" xmlns:v="urn:schemas-microsoft-com:vml" xmlns:wp14="http://schemas.microsoft.com/office/word/2010/wordprocessingDrawing" xmlns:wp="http://schemas.openxmlformats.org/drawingml/2006/wordprocessingDrawing" xmlns:w10="urn:schemas-microsoft-com:office:word" xmlns:w="http://schemas.openxmlformats.org/wordprocessingml/2006/main" xmlns:w14="http://schemas.microsoft.com/office/word/2010/wordml" xmlns:w15="http://schemas.microsoft.com/office/word/2012/wordml" xmlns:wpg="http://schemas.microsoft.com/office/word/2010/wordprocessingGroup" xmlns:wpi="http://schemas.microsoft.com/office/word/2010/wordprocessingInk" xmlns:wne="http://schemas.microsoft.com/office/word/2006/wordml" xmlns:wps="http://schemas.microsoft.com/office/word/2010/wordprocessingShape" mc:Ignorable="w14 w15 wp14">
+<w:endnotes xmlns:wpc="http://schemas.microsoft.com/office/word/2010/wordprocessingCanvas" xmlns:mc="http://schemas.openxmlformats.org/markup-compatibility/2006" xmlns:o="urn:schemas-microsoft-com:office:office" xmlns:r="http://schemas.openxmlformats.org/officeDocument/2006/relationships" xmlns:m="http://schemas.openxmlformats.org/officeDocument/2006/math" xmlns:v="urn:schemas-microsoft-com:vml" xmlns:wp14="http://schemas.microsoft.com/office/word/2010/wordprocessingDrawing" xmlns:wp="http://schemas.openxmlformats.org/drawingml/2006/wordprocessingDrawing" xmlns:w10="urn:schemas-microsoft-com:office:word" xmlns:w="http://schemas.openxmlformats.org/wordprocessingml/2006/main" xmlns:w14="http://schemas.microsoft.com/office/word/2010/wordml" xmlns:wpg="http://schemas.microsoft.com/office/word/2010/wordprocessingGroup" xmlns:wpi="http://schemas.microsoft.com/office/word/2010/wordprocessingInk" xmlns:wne="http://schemas.microsoft.com/office/word/2006/wordml" xmlns:wps="http://schemas.microsoft.com/office/word/2010/wordprocessingShape" mc:Ignorable="w14 wp14">
   <w:endnote w:type="separator" w:id="-1">
     <w:p>
       <w:r>
@@ -3817,7 +3958,7 @@
 </file>
 
 <file path=word/footer1.xml><?xml version="1.0" encoding="utf-8"?>
-<w:ftr xmlns:wpc="http://schemas.microsoft.com/office/word/2010/wordprocessingCanvas" xmlns:mc="http://schemas.openxmlformats.org/markup-compatibility/2006" xmlns:o="urn:schemas-microsoft-com:office:office" xmlns:r="http://schemas.openxmlformats.org/officeDocument/2006/relationships" xmlns:m="http://schemas.openxmlformats.org/officeDocument/2006/math" xmlns:v="urn:schemas-microsoft-com:vml" xmlns:wp14="http://schemas.microsoft.com/office/word/2010/wordprocessingDrawing" xmlns:wp="http://schemas.openxmlformats.org/drawingml/2006/wordprocessingDrawing" xmlns:w10="urn:schemas-microsoft-com:office:word" xmlns:w="http://schemas.openxmlformats.org/wordprocessingml/2006/main" xmlns:w14="http://schemas.microsoft.com/office/word/2010/wordml" xmlns:w15="http://schemas.microsoft.com/office/word/2012/wordml" xmlns:wpg="http://schemas.microsoft.com/office/word/2010/wordprocessingGroup" xmlns:wpi="http://schemas.microsoft.com/office/word/2010/wordprocessingInk" xmlns:wne="http://schemas.microsoft.com/office/word/2006/wordml" xmlns:wps="http://schemas.microsoft.com/office/word/2010/wordprocessingShape" mc:Ignorable="w14 w15 wp14">
+<w:ftr xmlns:wpc="http://schemas.microsoft.com/office/word/2010/wordprocessingCanvas" xmlns:mc="http://schemas.openxmlformats.org/markup-compatibility/2006" xmlns:o="urn:schemas-microsoft-com:office:office" xmlns:r="http://schemas.openxmlformats.org/officeDocument/2006/relationships" xmlns:m="http://schemas.openxmlformats.org/officeDocument/2006/math" xmlns:v="urn:schemas-microsoft-com:vml" xmlns:wp14="http://schemas.microsoft.com/office/word/2010/wordprocessingDrawing" xmlns:wp="http://schemas.openxmlformats.org/drawingml/2006/wordprocessingDrawing" xmlns:w10="urn:schemas-microsoft-com:office:word" xmlns:w="http://schemas.openxmlformats.org/wordprocessingml/2006/main" xmlns:w14="http://schemas.microsoft.com/office/word/2010/wordml" xmlns:wpg="http://schemas.microsoft.com/office/word/2010/wordprocessingGroup" xmlns:wpi="http://schemas.microsoft.com/office/word/2010/wordprocessingInk" xmlns:wne="http://schemas.microsoft.com/office/word/2006/wordml" xmlns:wps="http://schemas.microsoft.com/office/word/2010/wordprocessingShape" mc:Ignorable="w14 wp14">
   <w:p>
     <w:pPr>
       <w:pStyle w:val="Footer"/>
@@ -3863,7 +4004,7 @@
         <w:rStyle w:val="PageNumber"/>
         <w:noProof/>
       </w:rPr>
-      <w:t>8</w:t>
+      <w:t>2</w:t>
     </w:r>
     <w:r>
       <w:rPr>
@@ -3900,7 +4041,7 @@
         <w:rStyle w:val="PageNumber"/>
         <w:noProof/>
       </w:rPr>
-      <w:t>8</w:t>
+      <w:t>9</w:t>
     </w:r>
     <w:r>
       <w:rPr>
@@ -3916,7 +4057,7 @@
 </file>
 
 <file path=word/footnotes.xml><?xml version="1.0" encoding="utf-8"?>
-<w:footnotes xmlns:wpc="http://schemas.microsoft.com/office/word/2010/wordprocessingCanvas" xmlns:mc="http://schemas.openxmlformats.org/markup-compatibility/2006" xmlns:o="urn:schemas-microsoft-com:office:office" xmlns:r="http://schemas.openxmlformats.org/officeDocument/2006/relationships" xmlns:m="http://schemas.openxmlformats.org/officeDocument/2006/math" xmlns:v="urn:schemas-microsoft-com:vml" xmlns:wp14="http://schemas.microsoft.com/office/word/2010/wordprocessingDrawing" xmlns:wp="http://schemas.openxmlformats.org/drawingml/2006/wordprocessingDrawing" xmlns:w10="urn:schemas-microsoft-com:office:word" xmlns:w="http://schemas.openxmlformats.org/wordprocessingml/2006/main" xmlns:w14="http://schemas.microsoft.com/office/word/2010/wordml" xmlns:w15="http://schemas.microsoft.com/office/word/2012/wordml" xmlns:wpg="http://schemas.microsoft.com/office/word/2010/wordprocessingGroup" xmlns:wpi="http://schemas.microsoft.com/office/word/2010/wordprocessingInk" xmlns:wne="http://schemas.microsoft.com/office/word/2006/wordml" xmlns:wps="http://schemas.microsoft.com/office/word/2010/wordprocessingShape" mc:Ignorable="w14 w15 wp14">
+<w:footnotes xmlns:wpc="http://schemas.microsoft.com/office/word/2010/wordprocessingCanvas" xmlns:mc="http://schemas.openxmlformats.org/markup-compatibility/2006" xmlns:o="urn:schemas-microsoft-com:office:office" xmlns:r="http://schemas.openxmlformats.org/officeDocument/2006/relationships" xmlns:m="http://schemas.openxmlformats.org/officeDocument/2006/math" xmlns:v="urn:schemas-microsoft-com:vml" xmlns:wp14="http://schemas.microsoft.com/office/word/2010/wordprocessingDrawing" xmlns:wp="http://schemas.openxmlformats.org/drawingml/2006/wordprocessingDrawing" xmlns:w10="urn:schemas-microsoft-com:office:word" xmlns:w="http://schemas.openxmlformats.org/wordprocessingml/2006/main" xmlns:w14="http://schemas.microsoft.com/office/word/2010/wordml" xmlns:wpg="http://schemas.microsoft.com/office/word/2010/wordprocessingGroup" xmlns:wpi="http://schemas.microsoft.com/office/word/2010/wordprocessingInk" xmlns:wne="http://schemas.microsoft.com/office/word/2006/wordml" xmlns:wps="http://schemas.microsoft.com/office/word/2010/wordprocessingShape" mc:Ignorable="w14 wp14">
   <w:footnote w:type="separator" w:id="-1">
     <w:p>
       <w:r>
@@ -3935,7 +4076,7 @@
 </file>
 
 <file path=word/header1.xml><?xml version="1.0" encoding="utf-8"?>
-<w:hdr xmlns:wpc="http://schemas.microsoft.com/office/word/2010/wordprocessingCanvas" xmlns:mc="http://schemas.openxmlformats.org/markup-compatibility/2006" xmlns:o="urn:schemas-microsoft-com:office:office" xmlns:r="http://schemas.openxmlformats.org/officeDocument/2006/relationships" xmlns:m="http://schemas.openxmlformats.org/officeDocument/2006/math" xmlns:v="urn:schemas-microsoft-com:vml" xmlns:wp14="http://schemas.microsoft.com/office/word/2010/wordprocessingDrawing" xmlns:wp="http://schemas.openxmlformats.org/drawingml/2006/wordprocessingDrawing" xmlns:w10="urn:schemas-microsoft-com:office:word" xmlns:w="http://schemas.openxmlformats.org/wordprocessingml/2006/main" xmlns:w14="http://schemas.microsoft.com/office/word/2010/wordml" xmlns:w15="http://schemas.microsoft.com/office/word/2012/wordml" xmlns:wpg="http://schemas.microsoft.com/office/word/2010/wordprocessingGroup" xmlns:wpi="http://schemas.microsoft.com/office/word/2010/wordprocessingInk" xmlns:wne="http://schemas.microsoft.com/office/word/2006/wordml" xmlns:wps="http://schemas.microsoft.com/office/word/2010/wordprocessingShape" mc:Ignorable="w14 w15 wp14">
+<w:hdr xmlns:wpc="http://schemas.microsoft.com/office/word/2010/wordprocessingCanvas" xmlns:mc="http://schemas.openxmlformats.org/markup-compatibility/2006" xmlns:o="urn:schemas-microsoft-com:office:office" xmlns:r="http://schemas.openxmlformats.org/officeDocument/2006/relationships" xmlns:m="http://schemas.openxmlformats.org/officeDocument/2006/math" xmlns:v="urn:schemas-microsoft-com:vml" xmlns:wp14="http://schemas.microsoft.com/office/word/2010/wordprocessingDrawing" xmlns:wp="http://schemas.openxmlformats.org/drawingml/2006/wordprocessingDrawing" xmlns:w10="urn:schemas-microsoft-com:office:word" xmlns:w="http://schemas.openxmlformats.org/wordprocessingml/2006/main" xmlns:w14="http://schemas.microsoft.com/office/word/2010/wordml" xmlns:wpg="http://schemas.microsoft.com/office/word/2010/wordprocessingGroup" xmlns:wpi="http://schemas.microsoft.com/office/word/2010/wordprocessingInk" xmlns:wne="http://schemas.microsoft.com/office/word/2006/wordml" xmlns:wps="http://schemas.microsoft.com/office/word/2010/wordprocessingShape" mc:Ignorable="w14 wp14">
   <w:p>
     <w:pPr>
       <w:pStyle w:val="Header"/>
@@ -4013,8 +4154,8 @@
 </file>
 
 <file path=word/numbering.xml><?xml version="1.0" encoding="utf-8"?>
-<w:numbering xmlns:wpc="http://schemas.microsoft.com/office/word/2010/wordprocessingCanvas" xmlns:mc="http://schemas.openxmlformats.org/markup-compatibility/2006" xmlns:o="urn:schemas-microsoft-com:office:office" xmlns:r="http://schemas.openxmlformats.org/officeDocument/2006/relationships" xmlns:m="http://schemas.openxmlformats.org/officeDocument/2006/math" xmlns:v="urn:schemas-microsoft-com:vml" xmlns:wp14="http://schemas.microsoft.com/office/word/2010/wordprocessingDrawing" xmlns:wp="http://schemas.openxmlformats.org/drawingml/2006/wordprocessingDrawing" xmlns:w10="urn:schemas-microsoft-com:office:word" xmlns:w="http://schemas.openxmlformats.org/wordprocessingml/2006/main" xmlns:w14="http://schemas.microsoft.com/office/word/2010/wordml" xmlns:w15="http://schemas.microsoft.com/office/word/2012/wordml" xmlns:wpg="http://schemas.microsoft.com/office/word/2010/wordprocessingGroup" xmlns:wpi="http://schemas.microsoft.com/office/word/2010/wordprocessingInk" xmlns:wne="http://schemas.microsoft.com/office/word/2006/wordml" xmlns:wps="http://schemas.microsoft.com/office/word/2010/wordprocessingShape" mc:Ignorable="w14 w15 wp14">
-  <w:abstractNum w:abstractNumId="0" w15:restartNumberingAfterBreak="0">
+<w:numbering xmlns:wpc="http://schemas.microsoft.com/office/word/2010/wordprocessingCanvas" xmlns:mc="http://schemas.openxmlformats.org/markup-compatibility/2006" xmlns:o="urn:schemas-microsoft-com:office:office" xmlns:r="http://schemas.openxmlformats.org/officeDocument/2006/relationships" xmlns:m="http://schemas.openxmlformats.org/officeDocument/2006/math" xmlns:v="urn:schemas-microsoft-com:vml" xmlns:wp14="http://schemas.microsoft.com/office/word/2010/wordprocessingDrawing" xmlns:wp="http://schemas.openxmlformats.org/drawingml/2006/wordprocessingDrawing" xmlns:w10="urn:schemas-microsoft-com:office:word" xmlns:w="http://schemas.openxmlformats.org/wordprocessingml/2006/main" xmlns:w14="http://schemas.microsoft.com/office/word/2010/wordml" xmlns:wpg="http://schemas.microsoft.com/office/word/2010/wordprocessingGroup" xmlns:wpi="http://schemas.microsoft.com/office/word/2010/wordprocessingInk" xmlns:wne="http://schemas.microsoft.com/office/word/2006/wordml" xmlns:wps="http://schemas.microsoft.com/office/word/2010/wordprocessingShape" mc:Ignorable="w14 wp14">
+  <w:abstractNum w:abstractNumId="0">
     <w:nsid w:val="FFFFFF7C"/>
     <w:multiLevelType w:val="singleLevel"/>
     <w:tmpl w:val="8366709A"/>
@@ -4031,7 +4172,7 @@
       </w:pPr>
     </w:lvl>
   </w:abstractNum>
-  <w:abstractNum w:abstractNumId="1" w15:restartNumberingAfterBreak="0">
+  <w:abstractNum w:abstractNumId="1">
     <w:nsid w:val="FFFFFF7D"/>
     <w:multiLevelType w:val="singleLevel"/>
     <w:tmpl w:val="C26077F2"/>
@@ -4048,7 +4189,7 @@
       </w:pPr>
     </w:lvl>
   </w:abstractNum>
-  <w:abstractNum w:abstractNumId="2" w15:restartNumberingAfterBreak="0">
+  <w:abstractNum w:abstractNumId="2">
     <w:nsid w:val="FFFFFF7E"/>
     <w:multiLevelType w:val="singleLevel"/>
     <w:tmpl w:val="CE84268A"/>
@@ -4065,7 +4206,7 @@
       </w:pPr>
     </w:lvl>
   </w:abstractNum>
-  <w:abstractNum w:abstractNumId="3" w15:restartNumberingAfterBreak="0">
+  <w:abstractNum w:abstractNumId="3">
     <w:nsid w:val="FFFFFF7F"/>
     <w:multiLevelType w:val="singleLevel"/>
     <w:tmpl w:val="E2A21B40"/>
@@ -4082,7 +4223,7 @@
       </w:pPr>
     </w:lvl>
   </w:abstractNum>
-  <w:abstractNum w:abstractNumId="4" w15:restartNumberingAfterBreak="0">
+  <w:abstractNum w:abstractNumId="4">
     <w:nsid w:val="FFFFFF80"/>
     <w:multiLevelType w:val="singleLevel"/>
     <w:tmpl w:val="E2A68E56"/>
@@ -4102,7 +4243,7 @@
       </w:rPr>
     </w:lvl>
   </w:abstractNum>
-  <w:abstractNum w:abstractNumId="5" w15:restartNumberingAfterBreak="0">
+  <w:abstractNum w:abstractNumId="5">
     <w:nsid w:val="FFFFFF81"/>
     <w:multiLevelType w:val="singleLevel"/>
     <w:tmpl w:val="922E6288"/>
@@ -4122,7 +4263,7 @@
       </w:rPr>
     </w:lvl>
   </w:abstractNum>
-  <w:abstractNum w:abstractNumId="6" w15:restartNumberingAfterBreak="0">
+  <w:abstractNum w:abstractNumId="6">
     <w:nsid w:val="FFFFFF82"/>
     <w:multiLevelType w:val="singleLevel"/>
     <w:tmpl w:val="814E1428"/>
@@ -4142,7 +4283,7 @@
       </w:rPr>
     </w:lvl>
   </w:abstractNum>
-  <w:abstractNum w:abstractNumId="7" w15:restartNumberingAfterBreak="0">
+  <w:abstractNum w:abstractNumId="7">
     <w:nsid w:val="FFFFFF83"/>
     <w:multiLevelType w:val="singleLevel"/>
     <w:tmpl w:val="6F801C78"/>
@@ -4162,7 +4303,7 @@
       </w:rPr>
     </w:lvl>
   </w:abstractNum>
-  <w:abstractNum w:abstractNumId="8" w15:restartNumberingAfterBreak="0">
+  <w:abstractNum w:abstractNumId="8">
     <w:nsid w:val="FFFFFF88"/>
     <w:multiLevelType w:val="singleLevel"/>
     <w:tmpl w:val="550AE77A"/>
@@ -4179,7 +4320,7 @@
       </w:pPr>
     </w:lvl>
   </w:abstractNum>
-  <w:abstractNum w:abstractNumId="9" w15:restartNumberingAfterBreak="0">
+  <w:abstractNum w:abstractNumId="9">
     <w:nsid w:val="FFFFFF89"/>
     <w:multiLevelType w:val="singleLevel"/>
     <w:tmpl w:val="EFD0B872"/>
@@ -4199,7 +4340,7 @@
       </w:rPr>
     </w:lvl>
   </w:abstractNum>
-  <w:abstractNum w:abstractNumId="10" w15:restartNumberingAfterBreak="0">
+  <w:abstractNum w:abstractNumId="10">
     <w:nsid w:val="FFFFFFFB"/>
     <w:multiLevelType w:val="multilevel"/>
     <w:tmpl w:val="1C788D4E"/>
@@ -4276,7 +4417,7 @@
       <w:lvlJc w:val="left"/>
     </w:lvl>
   </w:abstractNum>
-  <w:abstractNum w:abstractNumId="11" w15:restartNumberingAfterBreak="0">
+  <w:abstractNum w:abstractNumId="11">
     <w:nsid w:val="263F6729"/>
     <w:multiLevelType w:val="hybridMultilevel"/>
     <w:tmpl w:val="CC2C5056"/>
@@ -4362,7 +4503,7 @@
       </w:pPr>
     </w:lvl>
   </w:abstractNum>
-  <w:abstractNum w:abstractNumId="12" w15:restartNumberingAfterBreak="0">
+  <w:abstractNum w:abstractNumId="12">
     <w:nsid w:val="2B285A3F"/>
     <w:multiLevelType w:val="hybridMultilevel"/>
     <w:tmpl w:val="F378D270"/>
@@ -4475,7 +4616,7 @@
       </w:rPr>
     </w:lvl>
   </w:abstractNum>
-  <w:abstractNum w:abstractNumId="13" w15:restartNumberingAfterBreak="0">
+  <w:abstractNum w:abstractNumId="13">
     <w:nsid w:val="31316B1E"/>
     <w:multiLevelType w:val="hybridMultilevel"/>
     <w:tmpl w:val="38D21AF8"/>
@@ -4588,7 +4729,7 @@
       </w:rPr>
     </w:lvl>
   </w:abstractNum>
-  <w:abstractNum w:abstractNumId="14" w15:restartNumberingAfterBreak="0">
+  <w:abstractNum w:abstractNumId="14">
     <w:nsid w:val="32496324"/>
     <w:multiLevelType w:val="hybridMultilevel"/>
     <w:tmpl w:val="6EF4F6C4"/>
@@ -4701,7 +4842,7 @@
       </w:rPr>
     </w:lvl>
   </w:abstractNum>
-  <w:abstractNum w:abstractNumId="15" w15:restartNumberingAfterBreak="0">
+  <w:abstractNum w:abstractNumId="15">
     <w:nsid w:val="4DCD78C6"/>
     <w:multiLevelType w:val="multilevel"/>
     <w:tmpl w:val="0809001F"/>
@@ -4787,7 +4928,7 @@
       </w:pPr>
     </w:lvl>
   </w:abstractNum>
-  <w:abstractNum w:abstractNumId="16" w15:restartNumberingAfterBreak="0">
+  <w:abstractNum w:abstractNumId="16">
     <w:nsid w:val="53732E0C"/>
     <w:multiLevelType w:val="hybridMultilevel"/>
     <w:tmpl w:val="70887E9E"/>
@@ -4900,7 +5041,7 @@
       </w:rPr>
     </w:lvl>
   </w:abstractNum>
-  <w:abstractNum w:abstractNumId="17" w15:restartNumberingAfterBreak="0">
+  <w:abstractNum w:abstractNumId="17">
     <w:nsid w:val="62051FCC"/>
     <w:multiLevelType w:val="hybridMultilevel"/>
     <w:tmpl w:val="FDFEAC8E"/>
@@ -5013,7 +5154,7 @@
       </w:rPr>
     </w:lvl>
   </w:abstractNum>
-  <w:abstractNum w:abstractNumId="18" w15:restartNumberingAfterBreak="0">
+  <w:abstractNum w:abstractNumId="18">
     <w:nsid w:val="6AEF29AC"/>
     <w:multiLevelType w:val="hybridMultilevel"/>
     <w:tmpl w:val="ED7A2030"/>
@@ -5126,7 +5267,7 @@
       </w:rPr>
     </w:lvl>
   </w:abstractNum>
-  <w:abstractNum w:abstractNumId="19" w15:restartNumberingAfterBreak="0">
+  <w:abstractNum w:abstractNumId="19">
     <w:nsid w:val="6EB45172"/>
     <w:multiLevelType w:val="hybridMultilevel"/>
     <w:tmpl w:val="928EBF4E"/>
@@ -5212,7 +5353,7 @@
       </w:pPr>
     </w:lvl>
   </w:abstractNum>
-  <w:abstractNum w:abstractNumId="20" w15:restartNumberingAfterBreak="0">
+  <w:abstractNum w:abstractNumId="20">
     <w:nsid w:val="6F5030C0"/>
     <w:multiLevelType w:val="multilevel"/>
     <w:tmpl w:val="0809001D"/>
@@ -5298,7 +5439,7 @@
       </w:pPr>
     </w:lvl>
   </w:abstractNum>
-  <w:abstractNum w:abstractNumId="21" w15:restartNumberingAfterBreak="0">
+  <w:abstractNum w:abstractNumId="21">
     <w:nsid w:val="70C20C4E"/>
     <w:multiLevelType w:val="multilevel"/>
     <w:tmpl w:val="08090023"/>
@@ -5455,7 +5596,7 @@
 </file>
 
 <file path=word/styles.xml><?xml version="1.0" encoding="utf-8"?>
-<w:styles xmlns:mc="http://schemas.openxmlformats.org/markup-compatibility/2006" xmlns:r="http://schemas.openxmlformats.org/officeDocument/2006/relationships" xmlns:w="http://schemas.openxmlformats.org/wordprocessingml/2006/main" xmlns:w14="http://schemas.microsoft.com/office/word/2010/wordml" xmlns:w15="http://schemas.microsoft.com/office/word/2012/wordml" mc:Ignorable="w14 w15">
+<w:styles xmlns:mc="http://schemas.openxmlformats.org/markup-compatibility/2006" xmlns:r="http://schemas.openxmlformats.org/officeDocument/2006/relationships" xmlns:w="http://schemas.openxmlformats.org/wordprocessingml/2006/main" xmlns:w14="http://schemas.microsoft.com/office/word/2010/wordml" mc:Ignorable="w14">
   <w:docDefaults>
     <w:rPrDefault>
       <w:rPr>
@@ -5465,378 +5606,144 @@
     </w:rPrDefault>
     <w:pPrDefault/>
   </w:docDefaults>
-  <w:latentStyles w:defLockedState="0" w:defUIPriority="99" w:defSemiHidden="0" w:defUnhideWhenUsed="0" w:defQFormat="0" w:count="371">
-    <w:lsdException w:name="Normal" w:uiPriority="0"/>
-    <w:lsdException w:name="heading 1" w:uiPriority="9" w:qFormat="1"/>
-    <w:lsdException w:name="heading 2" w:uiPriority="9" w:qFormat="1"/>
-    <w:lsdException w:name="heading 3" w:uiPriority="9" w:qFormat="1"/>
-    <w:lsdException w:name="heading 4" w:uiPriority="9"/>
-    <w:lsdException w:name="heading 5" w:uiPriority="9"/>
-    <w:lsdException w:name="heading 6" w:uiPriority="9"/>
-    <w:lsdException w:name="heading 7" w:uiPriority="9"/>
-    <w:lsdException w:name="heading 8" w:uiPriority="9"/>
-    <w:lsdException w:name="heading 9" w:uiPriority="9"/>
-    <w:lsdException w:name="index 1" w:semiHidden="1" w:unhideWhenUsed="1"/>
-    <w:lsdException w:name="index 2" w:semiHidden="1" w:unhideWhenUsed="1"/>
-    <w:lsdException w:name="index 3" w:semiHidden="1" w:unhideWhenUsed="1"/>
-    <w:lsdException w:name="index 4" w:semiHidden="1" w:unhideWhenUsed="1"/>
-    <w:lsdException w:name="index 5" w:semiHidden="1" w:unhideWhenUsed="1"/>
-    <w:lsdException w:name="index 6" w:semiHidden="1" w:unhideWhenUsed="1"/>
-    <w:lsdException w:name="index 7" w:semiHidden="1" w:unhideWhenUsed="1"/>
-    <w:lsdException w:name="index 8" w:semiHidden="1" w:unhideWhenUsed="1"/>
-    <w:lsdException w:name="index 9" w:semiHidden="1" w:unhideWhenUsed="1"/>
-    <w:lsdException w:name="toc 1" w:semiHidden="1" w:uiPriority="39" w:unhideWhenUsed="1"/>
-    <w:lsdException w:name="toc 2" w:semiHidden="1" w:uiPriority="39" w:unhideWhenUsed="1"/>
-    <w:lsdException w:name="toc 3" w:semiHidden="1" w:uiPriority="39" w:unhideWhenUsed="1"/>
-    <w:lsdException w:name="toc 4" w:semiHidden="1" w:uiPriority="39" w:unhideWhenUsed="1"/>
-    <w:lsdException w:name="toc 5" w:semiHidden="1" w:uiPriority="39" w:unhideWhenUsed="1"/>
-    <w:lsdException w:name="toc 6" w:semiHidden="1" w:uiPriority="39" w:unhideWhenUsed="1"/>
-    <w:lsdException w:name="toc 7" w:semiHidden="1" w:uiPriority="39" w:unhideWhenUsed="1"/>
-    <w:lsdException w:name="toc 8" w:semiHidden="1" w:uiPriority="39" w:unhideWhenUsed="1"/>
-    <w:lsdException w:name="toc 9" w:semiHidden="1" w:uiPriority="39" w:unhideWhenUsed="1"/>
-    <w:lsdException w:name="Normal Indent" w:semiHidden="1" w:unhideWhenUsed="1"/>
-    <w:lsdException w:name="footnote text" w:semiHidden="1" w:unhideWhenUsed="1"/>
-    <w:lsdException w:name="annotation text" w:semiHidden="1" w:unhideWhenUsed="1"/>
-    <w:lsdException w:name="header" w:semiHidden="1" w:unhideWhenUsed="1"/>
-    <w:lsdException w:name="footer" w:semiHidden="1" w:unhideWhenUsed="1"/>
-    <w:lsdException w:name="index heading" w:semiHidden="1" w:unhideWhenUsed="1"/>
-    <w:lsdException w:name="caption" w:semiHidden="1" w:uiPriority="35" w:unhideWhenUsed="1" w:qFormat="1"/>
-    <w:lsdException w:name="table of figures" w:semiHidden="1" w:unhideWhenUsed="1"/>
-    <w:lsdException w:name="envelope address" w:semiHidden="1" w:unhideWhenUsed="1"/>
-    <w:lsdException w:name="envelope return" w:semiHidden="1" w:unhideWhenUsed="1"/>
-    <w:lsdException w:name="footnote reference" w:semiHidden="1" w:unhideWhenUsed="1"/>
-    <w:lsdException w:name="annotation reference" w:semiHidden="1" w:unhideWhenUsed="1"/>
-    <w:lsdException w:name="line number" w:semiHidden="1" w:unhideWhenUsed="1"/>
-    <w:lsdException w:name="page number" w:semiHidden="1" w:unhideWhenUsed="1"/>
-    <w:lsdException w:name="endnote reference" w:semiHidden="1" w:unhideWhenUsed="1"/>
-    <w:lsdException w:name="endnote text" w:semiHidden="1" w:unhideWhenUsed="1"/>
-    <w:lsdException w:name="table of authorities" w:semiHidden="1" w:unhideWhenUsed="1"/>
-    <w:lsdException w:name="macro" w:semiHidden="1" w:unhideWhenUsed="1"/>
-    <w:lsdException w:name="toa heading" w:semiHidden="1" w:unhideWhenUsed="1"/>
-    <w:lsdException w:name="List" w:semiHidden="1" w:unhideWhenUsed="1"/>
-    <w:lsdException w:name="List Bullet" w:semiHidden="1" w:unhideWhenUsed="1"/>
-    <w:lsdException w:name="List Number" w:semiHidden="1" w:unhideWhenUsed="1"/>
-    <w:lsdException w:name="List 2" w:semiHidden="1" w:unhideWhenUsed="1"/>
-    <w:lsdException w:name="List 3" w:semiHidden="1" w:unhideWhenUsed="1"/>
-    <w:lsdException w:name="List 4" w:semiHidden="1" w:unhideWhenUsed="1"/>
-    <w:lsdException w:name="List 5" w:semiHidden="1" w:unhideWhenUsed="1"/>
-    <w:lsdException w:name="List Bullet 2" w:semiHidden="1" w:unhideWhenUsed="1"/>
-    <w:lsdException w:name="List Bullet 3" w:semiHidden="1" w:unhideWhenUsed="1"/>
-    <w:lsdException w:name="List Bullet 4" w:semiHidden="1" w:unhideWhenUsed="1"/>
-    <w:lsdException w:name="List Bullet 5" w:semiHidden="1" w:unhideWhenUsed="1"/>
-    <w:lsdException w:name="List Number 2" w:semiHidden="1" w:unhideWhenUsed="1"/>
-    <w:lsdException w:name="List Number 3" w:semiHidden="1" w:unhideWhenUsed="1"/>
-    <w:lsdException w:name="List Number 4" w:semiHidden="1" w:unhideWhenUsed="1"/>
-    <w:lsdException w:name="List Number 5" w:semiHidden="1" w:unhideWhenUsed="1"/>
-    <w:lsdException w:name="Title" w:uiPriority="10" w:qFormat="1"/>
-    <w:lsdException w:name="Closing" w:semiHidden="1" w:unhideWhenUsed="1"/>
-    <w:lsdException w:name="Signature" w:semiHidden="1" w:unhideWhenUsed="1"/>
-    <w:lsdException w:name="Default Paragraph Font" w:semiHidden="1" w:uiPriority="1" w:unhideWhenUsed="1"/>
-    <w:lsdException w:name="Body Text" w:semiHidden="1" w:unhideWhenUsed="1"/>
-    <w:lsdException w:name="Body Text Indent" w:semiHidden="1" w:unhideWhenUsed="1"/>
-    <w:lsdException w:name="List Continue" w:semiHidden="1" w:unhideWhenUsed="1"/>
-    <w:lsdException w:name="List Continue 2" w:semiHidden="1" w:unhideWhenUsed="1"/>
-    <w:lsdException w:name="List Continue 3" w:semiHidden="1" w:unhideWhenUsed="1"/>
-    <w:lsdException w:name="List Continue 4" w:semiHidden="1" w:unhideWhenUsed="1"/>
-    <w:lsdException w:name="List Continue 5" w:semiHidden="1" w:unhideWhenUsed="1"/>
-    <w:lsdException w:name="Message Header" w:semiHidden="1" w:unhideWhenUsed="1"/>
-    <w:lsdException w:name="Subtitle" w:semiHidden="1" w:uiPriority="11" w:unhideWhenUsed="1" w:qFormat="1"/>
-    <w:lsdException w:name="Salutation" w:semiHidden="1" w:unhideWhenUsed="1"/>
-    <w:lsdException w:name="Date" w:semiHidden="1" w:unhideWhenUsed="1"/>
-    <w:lsdException w:name="Body Text First Indent" w:semiHidden="1" w:unhideWhenUsed="1"/>
-    <w:lsdException w:name="Body Text First Indent 2" w:semiHidden="1" w:unhideWhenUsed="1"/>
-    <w:lsdException w:name="Note Heading" w:semiHidden="1" w:unhideWhenUsed="1"/>
-    <w:lsdException w:name="Body Text 2" w:semiHidden="1" w:unhideWhenUsed="1"/>
-    <w:lsdException w:name="Body Text 3" w:semiHidden="1" w:unhideWhenUsed="1"/>
-    <w:lsdException w:name="Body Text Indent 2" w:semiHidden="1" w:unhideWhenUsed="1"/>
-    <w:lsdException w:name="Body Text Indent 3" w:semiHidden="1" w:unhideWhenUsed="1"/>
-    <w:lsdException w:name="Block Text" w:semiHidden="1" w:unhideWhenUsed="1"/>
-    <w:lsdException w:name="Hyperlink" w:semiHidden="1" w:unhideWhenUsed="1"/>
-    <w:lsdException w:name="FollowedHyperlink" w:semiHidden="1" w:unhideWhenUsed="1"/>
-    <w:lsdException w:name="Strong" w:uiPriority="22" w:qFormat="1"/>
-    <w:lsdException w:name="Emphasis" w:uiPriority="20"/>
-    <w:lsdException w:name="Document Map" w:semiHidden="1" w:unhideWhenUsed="1"/>
-    <w:lsdException w:name="Plain Text" w:semiHidden="1" w:unhideWhenUsed="1"/>
-    <w:lsdException w:name="E-mail Signature" w:semiHidden="1" w:unhideWhenUsed="1"/>
-    <w:lsdException w:name="HTML Top of Form" w:semiHidden="1" w:unhideWhenUsed="1"/>
-    <w:lsdException w:name="HTML Bottom of Form" w:semiHidden="1" w:unhideWhenUsed="1"/>
-    <w:lsdException w:name="Normal (Web)" w:semiHidden="1" w:unhideWhenUsed="1"/>
-    <w:lsdException w:name="HTML Acronym" w:semiHidden="1" w:unhideWhenUsed="1"/>
-    <w:lsdException w:name="HTML Address" w:semiHidden="1" w:unhideWhenUsed="1"/>
-    <w:lsdException w:name="HTML Cite" w:semiHidden="1" w:unhideWhenUsed="1"/>
-    <w:lsdException w:name="HTML Code" w:semiHidden="1" w:unhideWhenUsed="1"/>
-    <w:lsdException w:name="HTML Definition" w:semiHidden="1" w:unhideWhenUsed="1"/>
-    <w:lsdException w:name="HTML Keyboard" w:semiHidden="1" w:unhideWhenUsed="1"/>
-    <w:lsdException w:name="HTML Preformatted" w:semiHidden="1" w:unhideWhenUsed="1"/>
-    <w:lsdException w:name="HTML Sample" w:semiHidden="1" w:unhideWhenUsed="1"/>
-    <w:lsdException w:name="HTML Typewriter" w:semiHidden="1" w:unhideWhenUsed="1"/>
-    <w:lsdException w:name="HTML Variable" w:semiHidden="1" w:unhideWhenUsed="1"/>
-    <w:lsdException w:name="Normal Table" w:semiHidden="1" w:unhideWhenUsed="1"/>
-    <w:lsdException w:name="annotation subject" w:semiHidden="1" w:unhideWhenUsed="1"/>
-    <w:lsdException w:name="No List" w:semiHidden="1" w:unhideWhenUsed="1"/>
-    <w:lsdException w:name="Outline List 1" w:semiHidden="1" w:unhideWhenUsed="1"/>
-    <w:lsdException w:name="Outline List 2" w:semiHidden="1" w:unhideWhenUsed="1"/>
-    <w:lsdException w:name="Outline List 3" w:semiHidden="1" w:unhideWhenUsed="1"/>
-    <w:lsdException w:name="Table Simple 1" w:semiHidden="1" w:unhideWhenUsed="1"/>
-    <w:lsdException w:name="Table Simple 2" w:semiHidden="1" w:unhideWhenUsed="1"/>
-    <w:lsdException w:name="Table Simple 3" w:semiHidden="1" w:unhideWhenUsed="1"/>
-    <w:lsdException w:name="Table Classic 1" w:semiHidden="1" w:unhideWhenUsed="1"/>
-    <w:lsdException w:name="Table Classic 2" w:semiHidden="1" w:unhideWhenUsed="1"/>
-    <w:lsdException w:name="Table Classic 3" w:semiHidden="1" w:unhideWhenUsed="1"/>
-    <w:lsdException w:name="Table Classic 4" w:semiHidden="1" w:unhideWhenUsed="1"/>
-    <w:lsdException w:name="Table Colorful 1" w:semiHidden="1" w:unhideWhenUsed="1"/>
-    <w:lsdException w:name="Table Colorful 2" w:semiHidden="1" w:unhideWhenUsed="1"/>
-    <w:lsdException w:name="Table Colorful 3" w:semiHidden="1" w:unhideWhenUsed="1"/>
-    <w:lsdException w:name="Table Columns 1" w:semiHidden="1" w:unhideWhenUsed="1"/>
-    <w:lsdException w:name="Table Columns 2" w:semiHidden="1" w:unhideWhenUsed="1"/>
-    <w:lsdException w:name="Table Columns 3" w:semiHidden="1" w:unhideWhenUsed="1"/>
-    <w:lsdException w:name="Table Columns 4" w:semiHidden="1" w:unhideWhenUsed="1"/>
-    <w:lsdException w:name="Table Columns 5" w:semiHidden="1" w:unhideWhenUsed="1"/>
-    <w:lsdException w:name="Table Grid 1" w:semiHidden="1" w:unhideWhenUsed="1"/>
-    <w:lsdException w:name="Table Grid 2" w:semiHidden="1" w:unhideWhenUsed="1"/>
-    <w:lsdException w:name="Table Grid 3" w:semiHidden="1" w:unhideWhenUsed="1"/>
-    <w:lsdException w:name="Table Grid 4" w:semiHidden="1" w:unhideWhenUsed="1"/>
-    <w:lsdException w:name="Table Grid 5" w:semiHidden="1" w:unhideWhenUsed="1"/>
-    <w:lsdException w:name="Table Grid 6" w:semiHidden="1" w:unhideWhenUsed="1"/>
-    <w:lsdException w:name="Table Grid 7" w:semiHidden="1" w:unhideWhenUsed="1"/>
-    <w:lsdException w:name="Table Grid 8" w:semiHidden="1" w:unhideWhenUsed="1"/>
-    <w:lsdException w:name="Table List 1" w:semiHidden="1" w:unhideWhenUsed="1"/>
-    <w:lsdException w:name="Table List 2" w:semiHidden="1" w:unhideWhenUsed="1"/>
-    <w:lsdException w:name="Table List 3" w:semiHidden="1" w:unhideWhenUsed="1"/>
-    <w:lsdException w:name="Table List 4" w:semiHidden="1" w:unhideWhenUsed="1"/>
-    <w:lsdException w:name="Table List 5" w:semiHidden="1" w:unhideWhenUsed="1"/>
-    <w:lsdException w:name="Table List 6" w:semiHidden="1" w:unhideWhenUsed="1"/>
-    <w:lsdException w:name="Table List 7" w:semiHidden="1" w:unhideWhenUsed="1"/>
-    <w:lsdException w:name="Table List 8" w:semiHidden="1" w:unhideWhenUsed="1"/>
-    <w:lsdException w:name="Table 3D effects 1" w:semiHidden="1" w:unhideWhenUsed="1"/>
-    <w:lsdException w:name="Table 3D effects 2" w:semiHidden="1" w:unhideWhenUsed="1"/>
-    <w:lsdException w:name="Table 3D effects 3" w:semiHidden="1" w:unhideWhenUsed="1"/>
-    <w:lsdException w:name="Table Contemporary" w:semiHidden="1" w:unhideWhenUsed="1"/>
-    <w:lsdException w:name="Table Elegant" w:semiHidden="1" w:unhideWhenUsed="1"/>
-    <w:lsdException w:name="Table Professional" w:semiHidden="1" w:unhideWhenUsed="1"/>
-    <w:lsdException w:name="Table Subtle 1" w:semiHidden="1" w:unhideWhenUsed="1"/>
-    <w:lsdException w:name="Table Subtle 2" w:semiHidden="1" w:unhideWhenUsed="1"/>
-    <w:lsdException w:name="Table Web 1" w:semiHidden="1" w:unhideWhenUsed="1"/>
-    <w:lsdException w:name="Table Web 2" w:semiHidden="1" w:unhideWhenUsed="1"/>
-    <w:lsdException w:name="Table Web 3" w:semiHidden="1" w:unhideWhenUsed="1"/>
-    <w:lsdException w:name="Balloon Text" w:semiHidden="1" w:unhideWhenUsed="1"/>
-    <w:lsdException w:name="Table Grid" w:uiPriority="59"/>
-    <w:lsdException w:name="Table Theme" w:semiHidden="1" w:unhideWhenUsed="1"/>
-    <w:lsdException w:name="Placeholder Text" w:semiHidden="1"/>
-    <w:lsdException w:name="No Spacing" w:semiHidden="1" w:uiPriority="1" w:unhideWhenUsed="1" w:qFormat="1"/>
-    <w:lsdException w:name="Light Shading" w:uiPriority="60"/>
-    <w:lsdException w:name="Light List" w:uiPriority="61"/>
-    <w:lsdException w:name="Light Grid" w:uiPriority="62"/>
-    <w:lsdException w:name="Medium Shading 1" w:uiPriority="63"/>
-    <w:lsdException w:name="Medium Shading 2" w:uiPriority="64"/>
-    <w:lsdException w:name="Medium List 1" w:uiPriority="65"/>
-    <w:lsdException w:name="Medium List 2" w:uiPriority="66"/>
-    <w:lsdException w:name="Medium Grid 1" w:uiPriority="67"/>
-    <w:lsdException w:name="Medium Grid 2" w:uiPriority="68"/>
-    <w:lsdException w:name="Medium Grid 3" w:uiPriority="69"/>
-    <w:lsdException w:name="Dark List" w:uiPriority="70"/>
-    <w:lsdException w:name="Colorful Shading" w:uiPriority="71"/>
-    <w:lsdException w:name="Colorful List" w:uiPriority="72"/>
-    <w:lsdException w:name="Colorful Grid" w:uiPriority="73"/>
-    <w:lsdException w:name="Light Shading Accent 1" w:uiPriority="60"/>
-    <w:lsdException w:name="Light List Accent 1" w:uiPriority="61"/>
-    <w:lsdException w:name="Light Grid Accent 1" w:uiPriority="62"/>
-    <w:lsdException w:name="Medium Shading 1 Accent 1" w:uiPriority="63"/>
-    <w:lsdException w:name="Medium Shading 2 Accent 1" w:uiPriority="64"/>
-    <w:lsdException w:name="Medium List 1 Accent 1" w:uiPriority="65"/>
-    <w:lsdException w:name="Revision" w:semiHidden="1"/>
-    <w:lsdException w:name="List Paragraph" w:uiPriority="34" w:qFormat="1"/>
-    <w:lsdException w:name="Quote" w:uiPriority="29" w:qFormat="1"/>
-    <w:lsdException w:name="Intense Quote" w:uiPriority="30" w:qFormat="1"/>
-    <w:lsdException w:name="Medium List 2 Accent 1" w:uiPriority="66"/>
-    <w:lsdException w:name="Medium Grid 1 Accent 1" w:uiPriority="67"/>
-    <w:lsdException w:name="Medium Grid 2 Accent 1" w:uiPriority="68"/>
-    <w:lsdException w:name="Medium Grid 3 Accent 1" w:uiPriority="69"/>
-    <w:lsdException w:name="Dark List Accent 1" w:uiPriority="70"/>
-    <w:lsdException w:name="Colorful Shading Accent 1" w:uiPriority="71"/>
-    <w:lsdException w:name="Colorful List Accent 1" w:uiPriority="72"/>
-    <w:lsdException w:name="Colorful Grid Accent 1" w:uiPriority="73"/>
-    <w:lsdException w:name="Light Shading Accent 2" w:uiPriority="60"/>
-    <w:lsdException w:name="Light List Accent 2" w:uiPriority="61"/>
-    <w:lsdException w:name="Light Grid Accent 2" w:uiPriority="62"/>
-    <w:lsdException w:name="Medium Shading 1 Accent 2" w:uiPriority="63"/>
-    <w:lsdException w:name="Medium Shading 2 Accent 2" w:uiPriority="64"/>
-    <w:lsdException w:name="Medium List 1 Accent 2" w:uiPriority="65"/>
-    <w:lsdException w:name="Medium List 2 Accent 2" w:uiPriority="66"/>
-    <w:lsdException w:name="Medium Grid 1 Accent 2" w:uiPriority="67"/>
-    <w:lsdException w:name="Medium Grid 2 Accent 2" w:uiPriority="68"/>
-    <w:lsdException w:name="Medium Grid 3 Accent 2" w:uiPriority="69"/>
-    <w:lsdException w:name="Dark List Accent 2" w:uiPriority="70"/>
-    <w:lsdException w:name="Colorful Shading Accent 2" w:uiPriority="71"/>
-    <w:lsdException w:name="Colorful List Accent 2" w:uiPriority="72"/>
-    <w:lsdException w:name="Colorful Grid Accent 2" w:uiPriority="73"/>
-    <w:lsdException w:name="Light Shading Accent 3" w:uiPriority="60"/>
-    <w:lsdException w:name="Light List Accent 3" w:uiPriority="61"/>
-    <w:lsdException w:name="Light Grid Accent 3" w:uiPriority="62"/>
-    <w:lsdException w:name="Medium Shading 1 Accent 3" w:uiPriority="63"/>
-    <w:lsdException w:name="Medium Shading 2 Accent 3" w:uiPriority="64"/>
-    <w:lsdException w:name="Medium List 1 Accent 3" w:uiPriority="65"/>
-    <w:lsdException w:name="Medium List 2 Accent 3" w:uiPriority="66"/>
-    <w:lsdException w:name="Medium Grid 1 Accent 3" w:uiPriority="67"/>
-    <w:lsdException w:name="Medium Grid 2 Accent 3" w:uiPriority="68"/>
-    <w:lsdException w:name="Medium Grid 3 Accent 3" w:uiPriority="69"/>
-    <w:lsdException w:name="Dark List Accent 3" w:uiPriority="70"/>
-    <w:lsdException w:name="Colorful Shading Accent 3" w:uiPriority="71"/>
-    <w:lsdException w:name="Colorful List Accent 3" w:uiPriority="72"/>
-    <w:lsdException w:name="Colorful Grid Accent 3" w:uiPriority="73"/>
-    <w:lsdException w:name="Light Shading Accent 4" w:uiPriority="60"/>
-    <w:lsdException w:name="Light List Accent 4" w:uiPriority="61"/>
-    <w:lsdException w:name="Light Grid Accent 4" w:uiPriority="62"/>
-    <w:lsdException w:name="Medium Shading 1 Accent 4" w:uiPriority="63"/>
-    <w:lsdException w:name="Medium Shading 2 Accent 4" w:uiPriority="64"/>
-    <w:lsdException w:name="Medium List 1 Accent 4" w:uiPriority="65"/>
-    <w:lsdException w:name="Medium List 2 Accent 4" w:uiPriority="66"/>
-    <w:lsdException w:name="Medium Grid 1 Accent 4" w:uiPriority="67"/>
-    <w:lsdException w:name="Medium Grid 2 Accent 4" w:uiPriority="68"/>
-    <w:lsdException w:name="Medium Grid 3 Accent 4" w:uiPriority="69"/>
-    <w:lsdException w:name="Dark List Accent 4" w:uiPriority="70"/>
-    <w:lsdException w:name="Colorful Shading Accent 4" w:uiPriority="71"/>
-    <w:lsdException w:name="Colorful List Accent 4" w:uiPriority="72"/>
-    <w:lsdException w:name="Colorful Grid Accent 4" w:uiPriority="73"/>
-    <w:lsdException w:name="Light Shading Accent 5" w:uiPriority="60"/>
-    <w:lsdException w:name="Light List Accent 5" w:uiPriority="61"/>
-    <w:lsdException w:name="Light Grid Accent 5" w:uiPriority="62"/>
-    <w:lsdException w:name="Medium Shading 1 Accent 5" w:uiPriority="63"/>
-    <w:lsdException w:name="Medium Shading 2 Accent 5" w:uiPriority="64"/>
-    <w:lsdException w:name="Medium List 1 Accent 5" w:uiPriority="65"/>
-    <w:lsdException w:name="Medium List 2 Accent 5" w:uiPriority="66"/>
-    <w:lsdException w:name="Medium Grid 1 Accent 5" w:uiPriority="67"/>
-    <w:lsdException w:name="Medium Grid 2 Accent 5" w:uiPriority="68"/>
-    <w:lsdException w:name="Medium Grid 3 Accent 5" w:uiPriority="69"/>
-    <w:lsdException w:name="Dark List Accent 5" w:uiPriority="70"/>
-    <w:lsdException w:name="Colorful Shading Accent 5" w:uiPriority="71"/>
-    <w:lsdException w:name="Colorful List Accent 5" w:uiPriority="72"/>
-    <w:lsdException w:name="Colorful Grid Accent 5" w:uiPriority="73"/>
-    <w:lsdException w:name="Light Shading Accent 6" w:uiPriority="60"/>
-    <w:lsdException w:name="Light List Accent 6" w:uiPriority="61"/>
-    <w:lsdException w:name="Light Grid Accent 6" w:uiPriority="62"/>
-    <w:lsdException w:name="Medium Shading 1 Accent 6" w:uiPriority="63"/>
-    <w:lsdException w:name="Medium Shading 2 Accent 6" w:uiPriority="64"/>
-    <w:lsdException w:name="Medium List 1 Accent 6" w:uiPriority="65"/>
-    <w:lsdException w:name="Medium List 2 Accent 6" w:uiPriority="66"/>
-    <w:lsdException w:name="Medium Grid 1 Accent 6" w:uiPriority="67"/>
-    <w:lsdException w:name="Medium Grid 2 Accent 6" w:uiPriority="68"/>
-    <w:lsdException w:name="Medium Grid 3 Accent 6" w:uiPriority="69"/>
-    <w:lsdException w:name="Dark List Accent 6" w:uiPriority="70"/>
-    <w:lsdException w:name="Colorful Shading Accent 6" w:uiPriority="71"/>
-    <w:lsdException w:name="Colorful List Accent 6" w:uiPriority="72"/>
-    <w:lsdException w:name="Colorful Grid Accent 6" w:uiPriority="73"/>
-    <w:lsdException w:name="Subtle Emphasis" w:uiPriority="19" w:qFormat="1"/>
-    <w:lsdException w:name="Intense Emphasis" w:uiPriority="21" w:qFormat="1"/>
-    <w:lsdException w:name="Subtle Reference" w:uiPriority="31" w:qFormat="1"/>
-    <w:lsdException w:name="Intense Reference" w:uiPriority="32" w:qFormat="1"/>
-    <w:lsdException w:name="Book Title" w:uiPriority="33" w:qFormat="1"/>
-    <w:lsdException w:name="Bibliography" w:semiHidden="1" w:uiPriority="37" w:unhideWhenUsed="1"/>
-    <w:lsdException w:name="TOC Heading" w:semiHidden="1" w:uiPriority="39" w:unhideWhenUsed="1" w:qFormat="1"/>
-    <w:lsdException w:name="Plain Table 1" w:uiPriority="41"/>
-    <w:lsdException w:name="Plain Table 2" w:uiPriority="42"/>
-    <w:lsdException w:name="Plain Table 3" w:uiPriority="43"/>
-    <w:lsdException w:name="Plain Table 4" w:uiPriority="44"/>
-    <w:lsdException w:name="Plain Table 5" w:uiPriority="45"/>
-    <w:lsdException w:name="Grid Table Light" w:uiPriority="40"/>
-    <w:lsdException w:name="Grid Table 1 Light" w:uiPriority="46"/>
-    <w:lsdException w:name="Grid Table 2" w:uiPriority="47"/>
-    <w:lsdException w:name="Grid Table 3" w:uiPriority="48"/>
-    <w:lsdException w:name="Grid Table 4" w:uiPriority="49"/>
-    <w:lsdException w:name="Grid Table 5 Dark" w:uiPriority="50"/>
-    <w:lsdException w:name="Grid Table 6 Colorful" w:uiPriority="51"/>
-    <w:lsdException w:name="Grid Table 7 Colorful" w:uiPriority="52"/>
-    <w:lsdException w:name="Grid Table 1 Light Accent 1" w:uiPriority="46"/>
-    <w:lsdException w:name="Grid Table 2 Accent 1" w:uiPriority="47"/>
-    <w:lsdException w:name="Grid Table 3 Accent 1" w:uiPriority="48"/>
-    <w:lsdException w:name="Grid Table 4 Accent 1" w:uiPriority="49"/>
-    <w:lsdException w:name="Grid Table 5 Dark Accent 1" w:uiPriority="50"/>
-    <w:lsdException w:name="Grid Table 6 Colorful Accent 1" w:uiPriority="51"/>
-    <w:lsdException w:name="Grid Table 7 Colorful Accent 1" w:uiPriority="52"/>
-    <w:lsdException w:name="Grid Table 1 Light Accent 2" w:uiPriority="46"/>
-    <w:lsdException w:name="Grid Table 2 Accent 2" w:uiPriority="47"/>
-    <w:lsdException w:name="Grid Table 3 Accent 2" w:uiPriority="48"/>
-    <w:lsdException w:name="Grid Table 4 Accent 2" w:uiPriority="49"/>
-    <w:lsdException w:name="Grid Table 5 Dark Accent 2" w:uiPriority="50"/>
-    <w:lsdException w:name="Grid Table 6 Colorful Accent 2" w:uiPriority="51"/>
-    <w:lsdException w:name="Grid Table 7 Colorful Accent 2" w:uiPriority="52"/>
-    <w:lsdException w:name="Grid Table 1 Light Accent 3" w:uiPriority="46"/>
-    <w:lsdException w:name="Grid Table 2 Accent 3" w:uiPriority="47"/>
-    <w:lsdException w:name="Grid Table 3 Accent 3" w:uiPriority="48"/>
-    <w:lsdException w:name="Grid Table 4 Accent 3" w:uiPriority="49"/>
-    <w:lsdException w:name="Grid Table 5 Dark Accent 3" w:uiPriority="50"/>
-    <w:lsdException w:name="Grid Table 6 Colorful Accent 3" w:uiPriority="51"/>
-    <w:lsdException w:name="Grid Table 7 Colorful Accent 3" w:uiPriority="52"/>
-    <w:lsdException w:name="Grid Table 1 Light Accent 4" w:uiPriority="46"/>
-    <w:lsdException w:name="Grid Table 2 Accent 4" w:uiPriority="47"/>
-    <w:lsdException w:name="Grid Table 3 Accent 4" w:uiPriority="48"/>
-    <w:lsdException w:name="Grid Table 4 Accent 4" w:uiPriority="49"/>
-    <w:lsdException w:name="Grid Table 5 Dark Accent 4" w:uiPriority="50"/>
-    <w:lsdException w:name="Grid Table 6 Colorful Accent 4" w:uiPriority="51"/>
-    <w:lsdException w:name="Grid Table 7 Colorful Accent 4" w:uiPriority="52"/>
-    <w:lsdException w:name="Grid Table 1 Light Accent 5" w:uiPriority="46"/>
-    <w:lsdException w:name="Grid Table 2 Accent 5" w:uiPriority="47"/>
-    <w:lsdException w:name="Grid Table 3 Accent 5" w:uiPriority="48"/>
-    <w:lsdException w:name="Grid Table 4 Accent 5" w:uiPriority="49"/>
-    <w:lsdException w:name="Grid Table 5 Dark Accent 5" w:uiPriority="50"/>
-    <w:lsdException w:name="Grid Table 6 Colorful Accent 5" w:uiPriority="51"/>
-    <w:lsdException w:name="Grid Table 7 Colorful Accent 5" w:uiPriority="52"/>
-    <w:lsdException w:name="Grid Table 1 Light Accent 6" w:uiPriority="46"/>
-    <w:lsdException w:name="Grid Table 2 Accent 6" w:uiPriority="47"/>
-    <w:lsdException w:name="Grid Table 3 Accent 6" w:uiPriority="48"/>
-    <w:lsdException w:name="Grid Table 4 Accent 6" w:uiPriority="49"/>
-    <w:lsdException w:name="Grid Table 5 Dark Accent 6" w:uiPriority="50"/>
-    <w:lsdException w:name="Grid Table 6 Colorful Accent 6" w:uiPriority="51"/>
-    <w:lsdException w:name="Grid Table 7 Colorful Accent 6" w:uiPriority="52"/>
-    <w:lsdException w:name="List Table 1 Light" w:uiPriority="46"/>
-    <w:lsdException w:name="List Table 2" w:uiPriority="47"/>
-    <w:lsdException w:name="List Table 3" w:uiPriority="48"/>
-    <w:lsdException w:name="List Table 4" w:uiPriority="49"/>
-    <w:lsdException w:name="List Table 5 Dark" w:uiPriority="50"/>
-    <w:lsdException w:name="List Table 6 Colorful" w:uiPriority="51"/>
-    <w:lsdException w:name="List Table 7 Colorful" w:uiPriority="52"/>
-    <w:lsdException w:name="List Table 1 Light Accent 1" w:uiPriority="46"/>
-    <w:lsdException w:name="List Table 2 Accent 1" w:uiPriority="47"/>
-    <w:lsdException w:name="List Table 3 Accent 1" w:uiPriority="48"/>
-    <w:lsdException w:name="List Table 4 Accent 1" w:uiPriority="49"/>
-    <w:lsdException w:name="List Table 5 Dark Accent 1" w:uiPriority="50"/>
-    <w:lsdException w:name="List Table 6 Colorful Accent 1" w:uiPriority="51"/>
-    <w:lsdException w:name="List Table 7 Colorful Accent 1" w:uiPriority="52"/>
-    <w:lsdException w:name="List Table 1 Light Accent 2" w:uiPriority="46"/>
-    <w:lsdException w:name="List Table 2 Accent 2" w:uiPriority="47"/>
-    <w:lsdException w:name="List Table 3 Accent 2" w:uiPriority="48"/>
-    <w:lsdException w:name="List Table 4 Accent 2" w:uiPriority="49"/>
-    <w:lsdException w:name="List Table 5 Dark Accent 2" w:uiPriority="50"/>
-    <w:lsdException w:name="List Table 6 Colorful Accent 2" w:uiPriority="51"/>
-    <w:lsdException w:name="List Table 7 Colorful Accent 2" w:uiPriority="52"/>
-    <w:lsdException w:name="List Table 1 Light Accent 3" w:uiPriority="46"/>
-    <w:lsdException w:name="List Table 2 Accent 3" w:uiPriority="47"/>
-    <w:lsdException w:name="List Table 3 Accent 3" w:uiPriority="48"/>
-    <w:lsdException w:name="List Table 4 Accent 3" w:uiPriority="49"/>
-    <w:lsdException w:name="List Table 5 Dark Accent 3" w:uiPriority="50"/>
-    <w:lsdException w:name="List Table 6 Colorful Accent 3" w:uiPriority="51"/>
-    <w:lsdException w:name="List Table 7 Colorful Accent 3" w:uiPriority="52"/>
-    <w:lsdException w:name="List Table 1 Light Accent 4" w:uiPriority="46"/>
-    <w:lsdException w:name="List Table 2 Accent 4" w:uiPriority="47"/>
-    <w:lsdException w:name="List Table 3 Accent 4" w:uiPriority="48"/>
-    <w:lsdException w:name="List Table 4 Accent 4" w:uiPriority="49"/>
-    <w:lsdException w:name="List Table 5 Dark Accent 4" w:uiPriority="50"/>
-    <w:lsdException w:name="List Table 6 Colorful Accent 4" w:uiPriority="51"/>
-    <w:lsdException w:name="List Table 7 Colorful Accent 4" w:uiPriority="52"/>
-    <w:lsdException w:name="List Table 1 Light Accent 5" w:uiPriority="46"/>
-    <w:lsdException w:name="List Table 2 Accent 5" w:uiPriority="47"/>
-    <w:lsdException w:name="List Table 3 Accent 5" w:uiPriority="48"/>
-    <w:lsdException w:name="List Table 4 Accent 5" w:uiPriority="49"/>
-    <w:lsdException w:name="List Table 5 Dark Accent 5" w:uiPriority="50"/>
-    <w:lsdException w:name="List Table 6 Colorful Accent 5" w:uiPriority="51"/>
-    <w:lsdException w:name="List Table 7 Colorful Accent 5" w:uiPriority="52"/>
-    <w:lsdException w:name="List Table 1 Light Accent 6" w:uiPriority="46"/>
-    <w:lsdException w:name="List Table 2 Accent 6" w:uiPriority="47"/>
-    <w:lsdException w:name="List Table 3 Accent 6" w:uiPriority="48"/>
-    <w:lsdException w:name="List Table 4 Accent 6" w:uiPriority="49"/>
-    <w:lsdException w:name="List Table 5 Dark Accent 6" w:uiPriority="50"/>
-    <w:lsdException w:name="List Table 6 Colorful Accent 6" w:uiPriority="51"/>
-    <w:lsdException w:name="List Table 7 Colorful Accent 6" w:uiPriority="52"/>
+  <w:latentStyles w:defLockedState="0" w:defUIPriority="99" w:defSemiHidden="1" w:defUnhideWhenUsed="1" w:defQFormat="0" w:count="267">
+    <w:lsdException w:name="Normal" w:semiHidden="0" w:uiPriority="0" w:unhideWhenUsed="0"/>
+    <w:lsdException w:name="heading 1" w:semiHidden="0" w:uiPriority="9" w:unhideWhenUsed="0" w:qFormat="1"/>
+    <w:lsdException w:name="heading 2" w:semiHidden="0" w:uiPriority="9" w:unhideWhenUsed="0" w:qFormat="1"/>
+    <w:lsdException w:name="heading 3" w:semiHidden="0" w:uiPriority="9" w:unhideWhenUsed="0" w:qFormat="1"/>
+    <w:lsdException w:name="heading 4" w:semiHidden="0" w:uiPriority="9" w:unhideWhenUsed="0"/>
+    <w:lsdException w:name="heading 5" w:semiHidden="0" w:uiPriority="9" w:unhideWhenUsed="0"/>
+    <w:lsdException w:name="heading 6" w:semiHidden="0" w:uiPriority="9" w:unhideWhenUsed="0"/>
+    <w:lsdException w:name="heading 7" w:semiHidden="0" w:uiPriority="9" w:unhideWhenUsed="0"/>
+    <w:lsdException w:name="heading 8" w:semiHidden="0" w:uiPriority="9" w:unhideWhenUsed="0"/>
+    <w:lsdException w:name="heading 9" w:semiHidden="0" w:uiPriority="9" w:unhideWhenUsed="0"/>
+    <w:lsdException w:name="toc 1" w:uiPriority="39"/>
+    <w:lsdException w:name="toc 2" w:uiPriority="39"/>
+    <w:lsdException w:name="toc 3" w:uiPriority="39"/>
+    <w:lsdException w:name="toc 4" w:uiPriority="39"/>
+    <w:lsdException w:name="toc 5" w:uiPriority="39"/>
+    <w:lsdException w:name="toc 6" w:uiPriority="39"/>
+    <w:lsdException w:name="toc 7" w:uiPriority="39"/>
+    <w:lsdException w:name="toc 8" w:uiPriority="39"/>
+    <w:lsdException w:name="toc 9" w:uiPriority="39"/>
+    <w:lsdException w:name="caption" w:uiPriority="35" w:qFormat="1"/>
+    <w:lsdException w:name="Title" w:semiHidden="0" w:uiPriority="10" w:unhideWhenUsed="0" w:qFormat="1"/>
+    <w:lsdException w:name="Default Paragraph Font" w:uiPriority="1"/>
+    <w:lsdException w:name="Subtitle" w:uiPriority="11" w:qFormat="1"/>
+    <w:lsdException w:name="Strong" w:semiHidden="0" w:uiPriority="22" w:unhideWhenUsed="0" w:qFormat="1"/>
+    <w:lsdException w:name="Emphasis" w:semiHidden="0" w:uiPriority="20" w:unhideWhenUsed="0"/>
+    <w:lsdException w:name="Table Grid" w:semiHidden="0" w:uiPriority="59" w:unhideWhenUsed="0"/>
+    <w:lsdException w:name="Placeholder Text" w:unhideWhenUsed="0"/>
+    <w:lsdException w:name="No Spacing" w:uiPriority="1" w:qFormat="1"/>
+    <w:lsdException w:name="Light Shading" w:semiHidden="0" w:uiPriority="60" w:unhideWhenUsed="0"/>
+    <w:lsdException w:name="Light List" w:semiHidden="0" w:uiPriority="61" w:unhideWhenUsed="0"/>
+    <w:lsdException w:name="Light Grid" w:semiHidden="0" w:uiPriority="62" w:unhideWhenUsed="0"/>
+    <w:lsdException w:name="Medium Shading 1" w:semiHidden="0" w:uiPriority="63" w:unhideWhenUsed="0"/>
+    <w:lsdException w:name="Medium Shading 2" w:semiHidden="0" w:uiPriority="64" w:unhideWhenUsed="0"/>
+    <w:lsdException w:name="Medium List 1" w:semiHidden="0" w:uiPriority="65" w:unhideWhenUsed="0"/>
+    <w:lsdException w:name="Medium List 2" w:semiHidden="0" w:uiPriority="66" w:unhideWhenUsed="0"/>
+    <w:lsdException w:name="Medium Grid 1" w:semiHidden="0" w:uiPriority="67" w:unhideWhenUsed="0"/>
+    <w:lsdException w:name="Medium Grid 2" w:semiHidden="0" w:uiPriority="68" w:unhideWhenUsed="0"/>
+    <w:lsdException w:name="Medium Grid 3" w:semiHidden="0" w:uiPriority="69" w:unhideWhenUsed="0"/>
+    <w:lsdException w:name="Dark List" w:semiHidden="0" w:uiPriority="70" w:unhideWhenUsed="0"/>
+    <w:lsdException w:name="Colorful Shading" w:semiHidden="0" w:uiPriority="71" w:unhideWhenUsed="0"/>
+    <w:lsdException w:name="Colorful List" w:semiHidden="0" w:uiPriority="72" w:unhideWhenUsed="0"/>
+    <w:lsdException w:name="Colorful Grid" w:semiHidden="0" w:uiPriority="73" w:unhideWhenUsed="0"/>
+    <w:lsdException w:name="Light Shading Accent 1" w:semiHidden="0" w:uiPriority="60" w:unhideWhenUsed="0"/>
+    <w:lsdException w:name="Light List Accent 1" w:semiHidden="0" w:uiPriority="61" w:unhideWhenUsed="0"/>
+    <w:lsdException w:name="Light Grid Accent 1" w:semiHidden="0" w:uiPriority="62" w:unhideWhenUsed="0"/>
+    <w:lsdException w:name="Medium Shading 1 Accent 1" w:semiHidden="0" w:uiPriority="63" w:unhideWhenUsed="0"/>
+    <w:lsdException w:name="Medium Shading 2 Accent 1" w:semiHidden="0" w:uiPriority="64" w:unhideWhenUsed="0"/>
+    <w:lsdException w:name="Medium List 1 Accent 1" w:semiHidden="0" w:uiPriority="65" w:unhideWhenUsed="0"/>
+    <w:lsdException w:name="Revision" w:unhideWhenUsed="0"/>
+    <w:lsdException w:name="List Paragraph" w:semiHidden="0" w:uiPriority="34" w:unhideWhenUsed="0" w:qFormat="1"/>
+    <w:lsdException w:name="Quote" w:semiHidden="0" w:uiPriority="29" w:unhideWhenUsed="0" w:qFormat="1"/>
+    <w:lsdException w:name="Intense Quote" w:semiHidden="0" w:uiPriority="30" w:unhideWhenUsed="0" w:qFormat="1"/>
+    <w:lsdException w:name="Medium List 2 Accent 1" w:semiHidden="0" w:uiPriority="66" w:unhideWhenUsed="0"/>
+    <w:lsdException w:name="Medium Grid 1 Accent 1" w:semiHidden="0" w:uiPriority="67" w:unhideWhenUsed="0"/>
+    <w:lsdException w:name="Medium Grid 2 Accent 1" w:semiHidden="0" w:uiPriority="68" w:unhideWhenUsed="0"/>
+    <w:lsdException w:name="Medium Grid 3 Accent 1" w:semiHidden="0" w:uiPriority="69" w:unhideWhenUsed="0"/>
+    <w:lsdException w:name="Dark List Accent 1" w:semiHidden="0" w:uiPriority="70" w:unhideWhenUsed="0"/>
+    <w:lsdException w:name="Colorful Shading Accent 1" w:semiHidden="0" w:uiPriority="71" w:unhideWhenUsed="0"/>
+    <w:lsdException w:name="Colorful List Accent 1" w:semiHidden="0" w:uiPriority="72" w:unhideWhenUsed="0"/>
+    <w:lsdException w:name="Colorful Grid Accent 1" w:semiHidden="0" w:uiPriority="73" w:unhideWhenUsed="0"/>
+    <w:lsdException w:name="Light Shading Accent 2" w:semiHidden="0" w:uiPriority="60" w:unhideWhenUsed="0"/>
+    <w:lsdException w:name="Light List Accent 2" w:semiHidden="0" w:uiPriority="61" w:unhideWhenUsed="0"/>
+    <w:lsdException w:name="Light Grid Accent 2" w:semiHidden="0" w:uiPriority="62" w:unhideWhenUsed="0"/>
+    <w:lsdException w:name="Medium Shading 1 Accent 2" w:semiHidden="0" w:uiPriority="63" w:unhideWhenUsed="0"/>
+    <w:lsdException w:name="Medium Shading 2 Accent 2" w:semiHidden="0" w:uiPriority="64" w:unhideWhenUsed="0"/>
+    <w:lsdException w:name="Medium List 1 Accent 2" w:semiHidden="0" w:uiPriority="65" w:unhideWhenUsed="0"/>
+    <w:lsdException w:name="Medium List 2 Accent 2" w:semiHidden="0" w:uiPriority="66" w:unhideWhenUsed="0"/>
+    <w:lsdException w:name="Medium Grid 1 Accent 2" w:semiHidden="0" w:uiPriority="67" w:unhideWhenUsed="0"/>
+    <w:lsdException w:name="Medium Grid 2 Accent 2" w:semiHidden="0" w:uiPriority="68" w:unhideWhenUsed="0"/>
+    <w:lsdException w:name="Medium Grid 3 Accent 2" w:semiHidden="0" w:uiPriority="69" w:unhideWhenUsed="0"/>
+    <w:lsdException w:name="Dark List Accent 2" w:semiHidden="0" w:uiPriority="70" w:unhideWhenUsed="0"/>
+    <w:lsdException w:name="Colorful Shading Accent 2" w:semiHidden="0" w:uiPriority="71" w:unhideWhenUsed="0"/>
+    <w:lsdException w:name="Colorful List Accent 2" w:semiHidden="0" w:uiPriority="72" w:unhideWhenUsed="0"/>
+    <w:lsdException w:name="Colorful Grid Accent 2" w:semiHidden="0" w:uiPriority="73" w:unhideWhenUsed="0"/>
+    <w:lsdException w:name="Light Shading Accent 3" w:semiHidden="0" w:uiPriority="60" w:unhideWhenUsed="0"/>
+    <w:lsdException w:name="Light List Accent 3" w:semiHidden="0" w:uiPriority="61" w:unhideWhenUsed="0"/>
+    <w:lsdException w:name="Light Grid Accent 3" w:semiHidden="0" w:uiPriority="62" w:unhideWhenUsed="0"/>
+    <w:lsdException w:name="Medium Shading 1 Accent 3" w:semiHidden="0" w:uiPriority="63" w:unhideWhenUsed="0"/>
+    <w:lsdException w:name="Medium Shading 2 Accent 3" w:semiHidden="0" w:uiPriority="64" w:unhideWhenUsed="0"/>
+    <w:lsdException w:name="Medium List 1 Accent 3" w:semiHidden="0" w:uiPriority="65" w:unhideWhenUsed="0"/>
+    <w:lsdException w:name="Medium List 2 Accent 3" w:semiHidden="0" w:uiPriority="66" w:unhideWhenUsed="0"/>
+    <w:lsdException w:name="Medium Grid 1 Accent 3" w:semiHidden="0" w:uiPriority="67" w:unhideWhenUsed="0"/>
+    <w:lsdException w:name="Medium Grid 2 Accent 3" w:semiHidden="0" w:uiPriority="68" w:unhideWhenUsed="0"/>
+    <w:lsdException w:name="Medium Grid 3 Accent 3" w:semiHidden="0" w:uiPriority="69" w:unhideWhenUsed="0"/>
+    <w:lsdException w:name="Dark List Accent 3" w:semiHidden="0" w:uiPriority="70" w:unhideWhenUsed="0"/>
+    <w:lsdException w:name="Colorful Shading Accent 3" w:semiHidden="0" w:uiPriority="71" w:unhideWhenUsed="0"/>
+    <w:lsdException w:name="Colorful List Accent 3" w:semiHidden="0" w:uiPriority="72" w:unhideWhenUsed="0"/>
+    <w:lsdException w:name="Colorful Grid Accent 3" w:semiHidden="0" w:uiPriority="73" w:unhideWhenUsed="0"/>
+    <w:lsdException w:name="Light Shading Accent 4" w:semiHidden="0" w:uiPriority="60" w:unhideWhenUsed="0"/>
+    <w:lsdException w:name="Light List Accent 4" w:semiHidden="0" w:uiPriority="61" w:unhideWhenUsed="0"/>
+    <w:lsdException w:name="Light Grid Accent 4" w:semiHidden="0" w:uiPriority="62" w:unhideWhenUsed="0"/>
+    <w:lsdException w:name="Medium Shading 1 Accent 4" w:semiHidden="0" w:uiPriority="63" w:unhideWhenUsed="0"/>
+    <w:lsdException w:name="Medium Shading 2 Accent 4" w:semiHidden="0" w:uiPriority="64" w:unhideWhenUsed="0"/>
+    <w:lsdException w:name="Medium List 1 Accent 4" w:semiHidden="0" w:uiPriority="65" w:unhideWhenUsed="0"/>
+    <w:lsdException w:name="Medium List 2 Accent 4" w:semiHidden="0" w:uiPriority="66" w:unhideWhenUsed="0"/>
+    <w:lsdException w:name="Medium Grid 1 Accent 4" w:semiHidden="0" w:uiPriority="67" w:unhideWhenUsed="0"/>
+    <w:lsdException w:name="Medium Grid 2 Accent 4" w:semiHidden="0" w:uiPriority="68" w:unhideWhenUsed="0"/>
+    <w:lsdException w:name="Medium Grid 3 Accent 4" w:semiHidden="0" w:uiPriority="69" w:unhideWhenUsed="0"/>
+    <w:lsdException w:name="Dark List Accent 4" w:semiHidden="0" w:uiPriority="70" w:unhideWhenUsed="0"/>
+    <w:lsdException w:name="Colorful Shading Accent 4" w:semiHidden="0" w:uiPriority="71" w:unhideWhenUsed="0"/>
+    <w:lsdException w:name="Colorful List Accent 4" w:semiHidden="0" w:uiPriority="72" w:unhideWhenUsed="0"/>
+    <w:lsdException w:name="Colorful Grid Accent 4" w:semiHidden="0" w:uiPriority="73" w:unhideWhenUsed="0"/>
+    <w:lsdException w:name="Light Shading Accent 5" w:semiHidden="0" w:uiPriority="60" w:unhideWhenUsed="0"/>
+    <w:lsdException w:name="Light List Accent 5" w:semiHidden="0" w:uiPriority="61" w:unhideWhenUsed="0"/>
+    <w:lsdException w:name="Light Grid Accent 5" w:semiHidden="0" w:uiPriority="62" w:unhideWhenUsed="0"/>
+    <w:lsdException w:name="Medium Shading 1 Accent 5" w:semiHidden="0" w:uiPriority="63" w:unhideWhenUsed="0"/>
+    <w:lsdException w:name="Medium Shading 2 Accent 5" w:semiHidden="0" w:uiPriority="64" w:unhideWhenUsed="0"/>
+    <w:lsdException w:name="Medium List 1 Accent 5" w:semiHidden="0" w:uiPriority="65" w:unhideWhenUsed="0"/>
+    <w:lsdException w:name="Medium List 2 Accent 5" w:semiHidden="0" w:uiPriority="66" w:unhideWhenUsed="0"/>
+    <w:lsdException w:name="Medium Grid 1 Accent 5" w:semiHidden="0" w:uiPriority="67" w:unhideWhenUsed="0"/>
+    <w:lsdException w:name="Medium Grid 2 Accent 5" w:semiHidden="0" w:uiPriority="68" w:unhideWhenUsed="0"/>
+    <w:lsdException w:name="Medium Grid 3 Accent 5" w:semiHidden="0" w:uiPriority="69" w:unhideWhenUsed="0"/>
+    <w:lsdException w:name="Dark List Accent 5" w:semiHidden="0" w:uiPriority="70" w:unhideWhenUsed="0"/>
+    <w:lsdException w:name="Colorful Shading Accent 5" w:semiHidden="0" w:uiPriority="71" w:unhideWhenUsed="0"/>
+    <w:lsdException w:name="Colorful List Accent 5" w:semiHidden="0" w:uiPriority="72" w:unhideWhenUsed="0"/>
+    <w:lsdException w:name="Colorful Grid Accent 5" w:semiHidden="0" w:uiPriority="73" w:unhideWhenUsed="0"/>
+    <w:lsdException w:name="Light Shading Accent 6" w:semiHidden="0" w:uiPriority="60" w:unhideWhenUsed="0"/>
+    <w:lsdException w:name="Light List Accent 6" w:semiHidden="0" w:uiPriority="61" w:unhideWhenUsed="0"/>
+    <w:lsdException w:name="Light Grid Accent 6" w:semiHidden="0" w:uiPriority="62" w:unhideWhenUsed="0"/>
+    <w:lsdException w:name="Medium Shading 1 Accent 6" w:semiHidden="0" w:uiPriority="63" w:unhideWhenUsed="0"/>
+    <w:lsdException w:name="Medium Shading 2 Accent 6" w:semiHidden="0" w:uiPriority="64" w:unhideWhenUsed="0"/>
+    <w:lsdException w:name="Medium List 1 Accent 6" w:semiHidden="0" w:uiPriority="65" w:unhideWhenUsed="0"/>
+    <w:lsdException w:name="Medium List 2 Accent 6" w:semiHidden="0" w:uiPriority="66" w:unhideWhenUsed="0"/>
+    <w:lsdException w:name="Medium Grid 1 Accent 6" w:semiHidden="0" w:uiPriority="67" w:unhideWhenUsed="0"/>
+    <w:lsdException w:name="Medium Grid 2 Accent 6" w:semiHidden="0" w:uiPriority="68" w:unhideWhenUsed="0"/>
+    <w:lsdException w:name="Medium Grid 3 Accent 6" w:semiHidden="0" w:uiPriority="69" w:unhideWhenUsed="0"/>
+    <w:lsdException w:name="Dark List Accent 6" w:semiHidden="0" w:uiPriority="70" w:unhideWhenUsed="0"/>
+    <w:lsdException w:name="Colorful Shading Accent 6" w:semiHidden="0" w:uiPriority="71" w:unhideWhenUsed="0"/>
+    <w:lsdException w:name="Colorful List Accent 6" w:semiHidden="0" w:uiPriority="72" w:unhideWhenUsed="0"/>
+    <w:lsdException w:name="Colorful Grid Accent 6" w:semiHidden="0" w:uiPriority="73" w:unhideWhenUsed="0"/>
+    <w:lsdException w:name="Subtle Emphasis" w:semiHidden="0" w:uiPriority="19" w:unhideWhenUsed="0" w:qFormat="1"/>
+    <w:lsdException w:name="Intense Emphasis" w:semiHidden="0" w:uiPriority="21" w:unhideWhenUsed="0" w:qFormat="1"/>
+    <w:lsdException w:name="Subtle Reference" w:semiHidden="0" w:uiPriority="31" w:unhideWhenUsed="0" w:qFormat="1"/>
+    <w:lsdException w:name="Intense Reference" w:semiHidden="0" w:uiPriority="32" w:unhideWhenUsed="0" w:qFormat="1"/>
+    <w:lsdException w:name="Book Title" w:semiHidden="0" w:uiPriority="33" w:unhideWhenUsed="0" w:qFormat="1"/>
+    <w:lsdException w:name="Bibliography" w:uiPriority="37"/>
+    <w:lsdException w:name="TOC Heading" w:uiPriority="39" w:qFormat="1"/>
   </w:latentStyles>
   <w:style w:type="paragraph" w:default="1" w:styleId="Normal">
     <w:name w:val="Normal"/>
@@ -6400,8 +6307,720 @@
 </w:styles>
 </file>
 
+<file path=word/stylesWithEffects.xml><?xml version="1.0" encoding="utf-8"?>
+<w:styles xmlns:wpc="http://schemas.microsoft.com/office/word/2010/wordprocessingCanvas" xmlns:mc="http://schemas.openxmlformats.org/markup-compatibility/2006" xmlns:o="urn:schemas-microsoft-com:office:office" xmlns:r="http://schemas.openxmlformats.org/officeDocument/2006/relationships" xmlns:m="http://schemas.openxmlformats.org/officeDocument/2006/math" xmlns:v="urn:schemas-microsoft-com:vml" xmlns:wp14="http://schemas.microsoft.com/office/word/2010/wordprocessingDrawing" xmlns:wp="http://schemas.openxmlformats.org/drawingml/2006/wordprocessingDrawing" xmlns:w10="urn:schemas-microsoft-com:office:word" xmlns:w="http://schemas.openxmlformats.org/wordprocessingml/2006/main" xmlns:w14="http://schemas.microsoft.com/office/word/2010/wordml" xmlns:wpg="http://schemas.microsoft.com/office/word/2010/wordprocessingGroup" xmlns:wpi="http://schemas.microsoft.com/office/word/2010/wordprocessingInk" xmlns:wne="http://schemas.microsoft.com/office/word/2006/wordml" xmlns:wps="http://schemas.microsoft.com/office/word/2010/wordprocessingShape" mc:Ignorable="w14 wp14">
+  <w:docDefaults>
+    <w:rPrDefault>
+      <w:rPr>
+        <w:rFonts w:ascii="Times New Roman" w:eastAsia="Times New Roman" w:hAnsi="Times New Roman" w:cs="Times New Roman"/>
+        <w:lang w:val="en-GB" w:eastAsia="en-GB" w:bidi="ar-SA"/>
+      </w:rPr>
+    </w:rPrDefault>
+    <w:pPrDefault/>
+  </w:docDefaults>
+  <w:latentStyles w:defLockedState="0" w:defUIPriority="99" w:defSemiHidden="1" w:defUnhideWhenUsed="1" w:defQFormat="0" w:count="267">
+    <w:lsdException w:name="Normal" w:semiHidden="0" w:uiPriority="0" w:unhideWhenUsed="0"/>
+    <w:lsdException w:name="heading 1" w:semiHidden="0" w:uiPriority="9" w:unhideWhenUsed="0" w:qFormat="1"/>
+    <w:lsdException w:name="heading 2" w:semiHidden="0" w:uiPriority="9" w:unhideWhenUsed="0" w:qFormat="1"/>
+    <w:lsdException w:name="heading 3" w:semiHidden="0" w:uiPriority="9" w:unhideWhenUsed="0" w:qFormat="1"/>
+    <w:lsdException w:name="heading 4" w:semiHidden="0" w:uiPriority="9" w:unhideWhenUsed="0"/>
+    <w:lsdException w:name="heading 5" w:semiHidden="0" w:uiPriority="9" w:unhideWhenUsed="0"/>
+    <w:lsdException w:name="heading 6" w:semiHidden="0" w:uiPriority="9" w:unhideWhenUsed="0"/>
+    <w:lsdException w:name="heading 7" w:semiHidden="0" w:uiPriority="9" w:unhideWhenUsed="0"/>
+    <w:lsdException w:name="heading 8" w:semiHidden="0" w:uiPriority="9" w:unhideWhenUsed="0"/>
+    <w:lsdException w:name="heading 9" w:semiHidden="0" w:uiPriority="9" w:unhideWhenUsed="0"/>
+    <w:lsdException w:name="toc 1" w:uiPriority="39"/>
+    <w:lsdException w:name="toc 2" w:uiPriority="39"/>
+    <w:lsdException w:name="toc 3" w:uiPriority="39"/>
+    <w:lsdException w:name="toc 4" w:uiPriority="39"/>
+    <w:lsdException w:name="toc 5" w:uiPriority="39"/>
+    <w:lsdException w:name="toc 6" w:uiPriority="39"/>
+    <w:lsdException w:name="toc 7" w:uiPriority="39"/>
+    <w:lsdException w:name="toc 8" w:uiPriority="39"/>
+    <w:lsdException w:name="toc 9" w:uiPriority="39"/>
+    <w:lsdException w:name="caption" w:uiPriority="35" w:qFormat="1"/>
+    <w:lsdException w:name="Title" w:semiHidden="0" w:uiPriority="10" w:unhideWhenUsed="0" w:qFormat="1"/>
+    <w:lsdException w:name="Default Paragraph Font" w:uiPriority="1"/>
+    <w:lsdException w:name="Subtitle" w:uiPriority="11" w:qFormat="1"/>
+    <w:lsdException w:name="Strong" w:semiHidden="0" w:uiPriority="22" w:unhideWhenUsed="0" w:qFormat="1"/>
+    <w:lsdException w:name="Emphasis" w:semiHidden="0" w:uiPriority="20" w:unhideWhenUsed="0"/>
+    <w:lsdException w:name="Table Grid" w:semiHidden="0" w:uiPriority="59" w:unhideWhenUsed="0"/>
+    <w:lsdException w:name="Placeholder Text" w:unhideWhenUsed="0"/>
+    <w:lsdException w:name="No Spacing" w:uiPriority="1" w:qFormat="1"/>
+    <w:lsdException w:name="Light Shading" w:semiHidden="0" w:uiPriority="60" w:unhideWhenUsed="0"/>
+    <w:lsdException w:name="Light List" w:semiHidden="0" w:uiPriority="61" w:unhideWhenUsed="0"/>
+    <w:lsdException w:name="Light Grid" w:semiHidden="0" w:uiPriority="62" w:unhideWhenUsed="0"/>
+    <w:lsdException w:name="Medium Shading 1" w:semiHidden="0" w:uiPriority="63" w:unhideWhenUsed="0"/>
+    <w:lsdException w:name="Medium Shading 2" w:semiHidden="0" w:uiPriority="64" w:unhideWhenUsed="0"/>
+    <w:lsdException w:name="Medium List 1" w:semiHidden="0" w:uiPriority="65" w:unhideWhenUsed="0"/>
+    <w:lsdException w:name="Medium List 2" w:semiHidden="0" w:uiPriority="66" w:unhideWhenUsed="0"/>
+    <w:lsdException w:name="Medium Grid 1" w:semiHidden="0" w:uiPriority="67" w:unhideWhenUsed="0"/>
+    <w:lsdException w:name="Medium Grid 2" w:semiHidden="0" w:uiPriority="68" w:unhideWhenUsed="0"/>
+    <w:lsdException w:name="Medium Grid 3" w:semiHidden="0" w:uiPriority="69" w:unhideWhenUsed="0"/>
+    <w:lsdException w:name="Dark List" w:semiHidden="0" w:uiPriority="70" w:unhideWhenUsed="0"/>
+    <w:lsdException w:name="Colorful Shading" w:semiHidden="0" w:uiPriority="71" w:unhideWhenUsed="0"/>
+    <w:lsdException w:name="Colorful List" w:semiHidden="0" w:uiPriority="72" w:unhideWhenUsed="0"/>
+    <w:lsdException w:name="Colorful Grid" w:semiHidden="0" w:uiPriority="73" w:unhideWhenUsed="0"/>
+    <w:lsdException w:name="Light Shading Accent 1" w:semiHidden="0" w:uiPriority="60" w:unhideWhenUsed="0"/>
+    <w:lsdException w:name="Light List Accent 1" w:semiHidden="0" w:uiPriority="61" w:unhideWhenUsed="0"/>
+    <w:lsdException w:name="Light Grid Accent 1" w:semiHidden="0" w:uiPriority="62" w:unhideWhenUsed="0"/>
+    <w:lsdException w:name="Medium Shading 1 Accent 1" w:semiHidden="0" w:uiPriority="63" w:unhideWhenUsed="0"/>
+    <w:lsdException w:name="Medium Shading 2 Accent 1" w:semiHidden="0" w:uiPriority="64" w:unhideWhenUsed="0"/>
+    <w:lsdException w:name="Medium List 1 Accent 1" w:semiHidden="0" w:uiPriority="65" w:unhideWhenUsed="0"/>
+    <w:lsdException w:name="Revision" w:unhideWhenUsed="0"/>
+    <w:lsdException w:name="List Paragraph" w:semiHidden="0" w:uiPriority="34" w:unhideWhenUsed="0" w:qFormat="1"/>
+    <w:lsdException w:name="Quote" w:semiHidden="0" w:uiPriority="29" w:unhideWhenUsed="0" w:qFormat="1"/>
+    <w:lsdException w:name="Intense Quote" w:semiHidden="0" w:uiPriority="30" w:unhideWhenUsed="0" w:qFormat="1"/>
+    <w:lsdException w:name="Medium List 2 Accent 1" w:semiHidden="0" w:uiPriority="66" w:unhideWhenUsed="0"/>
+    <w:lsdException w:name="Medium Grid 1 Accent 1" w:semiHidden="0" w:uiPriority="67" w:unhideWhenUsed="0"/>
+    <w:lsdException w:name="Medium Grid 2 Accent 1" w:semiHidden="0" w:uiPriority="68" w:unhideWhenUsed="0"/>
+    <w:lsdException w:name="Medium Grid 3 Accent 1" w:semiHidden="0" w:uiPriority="69" w:unhideWhenUsed="0"/>
+    <w:lsdException w:name="Dark List Accent 1" w:semiHidden="0" w:uiPriority="70" w:unhideWhenUsed="0"/>
+    <w:lsdException w:name="Colorful Shading Accent 1" w:semiHidden="0" w:uiPriority="71" w:unhideWhenUsed="0"/>
+    <w:lsdException w:name="Colorful List Accent 1" w:semiHidden="0" w:uiPriority="72" w:unhideWhenUsed="0"/>
+    <w:lsdException w:name="Colorful Grid Accent 1" w:semiHidden="0" w:uiPriority="73" w:unhideWhenUsed="0"/>
+    <w:lsdException w:name="Light Shading Accent 2" w:semiHidden="0" w:uiPriority="60" w:unhideWhenUsed="0"/>
+    <w:lsdException w:name="Light List Accent 2" w:semiHidden="0" w:uiPriority="61" w:unhideWhenUsed="0"/>
+    <w:lsdException w:name="Light Grid Accent 2" w:semiHidden="0" w:uiPriority="62" w:unhideWhenUsed="0"/>
+    <w:lsdException w:name="Medium Shading 1 Accent 2" w:semiHidden="0" w:uiPriority="63" w:unhideWhenUsed="0"/>
+    <w:lsdException w:name="Medium Shading 2 Accent 2" w:semiHidden="0" w:uiPriority="64" w:unhideWhenUsed="0"/>
+    <w:lsdException w:name="Medium List 1 Accent 2" w:semiHidden="0" w:uiPriority="65" w:unhideWhenUsed="0"/>
+    <w:lsdException w:name="Medium List 2 Accent 2" w:semiHidden="0" w:uiPriority="66" w:unhideWhenUsed="0"/>
+    <w:lsdException w:name="Medium Grid 1 Accent 2" w:semiHidden="0" w:uiPriority="67" w:unhideWhenUsed="0"/>
+    <w:lsdException w:name="Medium Grid 2 Accent 2" w:semiHidden="0" w:uiPriority="68" w:unhideWhenUsed="0"/>
+    <w:lsdException w:name="Medium Grid 3 Accent 2" w:semiHidden="0" w:uiPriority="69" w:unhideWhenUsed="0"/>
+    <w:lsdException w:name="Dark List Accent 2" w:semiHidden="0" w:uiPriority="70" w:unhideWhenUsed="0"/>
+    <w:lsdException w:name="Colorful Shading Accent 2" w:semiHidden="0" w:uiPriority="71" w:unhideWhenUsed="0"/>
+    <w:lsdException w:name="Colorful List Accent 2" w:semiHidden="0" w:uiPriority="72" w:unhideWhenUsed="0"/>
+    <w:lsdException w:name="Colorful Grid Accent 2" w:semiHidden="0" w:uiPriority="73" w:unhideWhenUsed="0"/>
+    <w:lsdException w:name="Light Shading Accent 3" w:semiHidden="0" w:uiPriority="60" w:unhideWhenUsed="0"/>
+    <w:lsdException w:name="Light List Accent 3" w:semiHidden="0" w:uiPriority="61" w:unhideWhenUsed="0"/>
+    <w:lsdException w:name="Light Grid Accent 3" w:semiHidden="0" w:uiPriority="62" w:unhideWhenUsed="0"/>
+    <w:lsdException w:name="Medium Shading 1 Accent 3" w:semiHidden="0" w:uiPriority="63" w:unhideWhenUsed="0"/>
+    <w:lsdException w:name="Medium Shading 2 Accent 3" w:semiHidden="0" w:uiPriority="64" w:unhideWhenUsed="0"/>
+    <w:lsdException w:name="Medium List 1 Accent 3" w:semiHidden="0" w:uiPriority="65" w:unhideWhenUsed="0"/>
+    <w:lsdException w:name="Medium List 2 Accent 3" w:semiHidden="0" w:uiPriority="66" w:unhideWhenUsed="0"/>
+    <w:lsdException w:name="Medium Grid 1 Accent 3" w:semiHidden="0" w:uiPriority="67" w:unhideWhenUsed="0"/>
+    <w:lsdException w:name="Medium Grid 2 Accent 3" w:semiHidden="0" w:uiPriority="68" w:unhideWhenUsed="0"/>
+    <w:lsdException w:name="Medium Grid 3 Accent 3" w:semiHidden="0" w:uiPriority="69" w:unhideWhenUsed="0"/>
+    <w:lsdException w:name="Dark List Accent 3" w:semiHidden="0" w:uiPriority="70" w:unhideWhenUsed="0"/>
+    <w:lsdException w:name="Colorful Shading Accent 3" w:semiHidden="0" w:uiPriority="71" w:unhideWhenUsed="0"/>
+    <w:lsdException w:name="Colorful List Accent 3" w:semiHidden="0" w:uiPriority="72" w:unhideWhenUsed="0"/>
+    <w:lsdException w:name="Colorful Grid Accent 3" w:semiHidden="0" w:uiPriority="73" w:unhideWhenUsed="0"/>
+    <w:lsdException w:name="Light Shading Accent 4" w:semiHidden="0" w:uiPriority="60" w:unhideWhenUsed="0"/>
+    <w:lsdException w:name="Light List Accent 4" w:semiHidden="0" w:uiPriority="61" w:unhideWhenUsed="0"/>
+    <w:lsdException w:name="Light Grid Accent 4" w:semiHidden="0" w:uiPriority="62" w:unhideWhenUsed="0"/>
+    <w:lsdException w:name="Medium Shading 1 Accent 4" w:semiHidden="0" w:uiPriority="63" w:unhideWhenUsed="0"/>
+    <w:lsdException w:name="Medium Shading 2 Accent 4" w:semiHidden="0" w:uiPriority="64" w:unhideWhenUsed="0"/>
+    <w:lsdException w:name="Medium List 1 Accent 4" w:semiHidden="0" w:uiPriority="65" w:unhideWhenUsed="0"/>
+    <w:lsdException w:name="Medium List 2 Accent 4" w:semiHidden="0" w:uiPriority="66" w:unhideWhenUsed="0"/>
+    <w:lsdException w:name="Medium Grid 1 Accent 4" w:semiHidden="0" w:uiPriority="67" w:unhideWhenUsed="0"/>
+    <w:lsdException w:name="Medium Grid 2 Accent 4" w:semiHidden="0" w:uiPriority="68" w:unhideWhenUsed="0"/>
+    <w:lsdException w:name="Medium Grid 3 Accent 4" w:semiHidden="0" w:uiPriority="69" w:unhideWhenUsed="0"/>
+    <w:lsdException w:name="Dark List Accent 4" w:semiHidden="0" w:uiPriority="70" w:unhideWhenUsed="0"/>
+    <w:lsdException w:name="Colorful Shading Accent 4" w:semiHidden="0" w:uiPriority="71" w:unhideWhenUsed="0"/>
+    <w:lsdException w:name="Colorful List Accent 4" w:semiHidden="0" w:uiPriority="72" w:unhideWhenUsed="0"/>
+    <w:lsdException w:name="Colorful Grid Accent 4" w:semiHidden="0" w:uiPriority="73" w:unhideWhenUsed="0"/>
+    <w:lsdException w:name="Light Shading Accent 5" w:semiHidden="0" w:uiPriority="60" w:unhideWhenUsed="0"/>
+    <w:lsdException w:name="Light List Accent 5" w:semiHidden="0" w:uiPriority="61" w:unhideWhenUsed="0"/>
+    <w:lsdException w:name="Light Grid Accent 5" w:semiHidden="0" w:uiPriority="62" w:unhideWhenUsed="0"/>
+    <w:lsdException w:name="Medium Shading 1 Accent 5" w:semiHidden="0" w:uiPriority="63" w:unhideWhenUsed="0"/>
+    <w:lsdException w:name="Medium Shading 2 Accent 5" w:semiHidden="0" w:uiPriority="64" w:unhideWhenUsed="0"/>
+    <w:lsdException w:name="Medium List 1 Accent 5" w:semiHidden="0" w:uiPriority="65" w:unhideWhenUsed="0"/>
+    <w:lsdException w:name="Medium List 2 Accent 5" w:semiHidden="0" w:uiPriority="66" w:unhideWhenUsed="0"/>
+    <w:lsdException w:name="Medium Grid 1 Accent 5" w:semiHidden="0" w:uiPriority="67" w:unhideWhenUsed="0"/>
+    <w:lsdException w:name="Medium Grid 2 Accent 5" w:semiHidden="0" w:uiPriority="68" w:unhideWhenUsed="0"/>
+    <w:lsdException w:name="Medium Grid 3 Accent 5" w:semiHidden="0" w:uiPriority="69" w:unhideWhenUsed="0"/>
+    <w:lsdException w:name="Dark List Accent 5" w:semiHidden="0" w:uiPriority="70" w:unhideWhenUsed="0"/>
+    <w:lsdException w:name="Colorful Shading Accent 5" w:semiHidden="0" w:uiPriority="71" w:unhideWhenUsed="0"/>
+    <w:lsdException w:name="Colorful List Accent 5" w:semiHidden="0" w:uiPriority="72" w:unhideWhenUsed="0"/>
+    <w:lsdException w:name="Colorful Grid Accent 5" w:semiHidden="0" w:uiPriority="73" w:unhideWhenUsed="0"/>
+    <w:lsdException w:name="Light Shading Accent 6" w:semiHidden="0" w:uiPriority="60" w:unhideWhenUsed="0"/>
+    <w:lsdException w:name="Light List Accent 6" w:semiHidden="0" w:uiPriority="61" w:unhideWhenUsed="0"/>
+    <w:lsdException w:name="Light Grid Accent 6" w:semiHidden="0" w:uiPriority="62" w:unhideWhenUsed="0"/>
+    <w:lsdException w:name="Medium Shading 1 Accent 6" w:semiHidden="0" w:uiPriority="63" w:unhideWhenUsed="0"/>
+    <w:lsdException w:name="Medium Shading 2 Accent 6" w:semiHidden="0" w:uiPriority="64" w:unhideWhenUsed="0"/>
+    <w:lsdException w:name="Medium List 1 Accent 6" w:semiHidden="0" w:uiPriority="65" w:unhideWhenUsed="0"/>
+    <w:lsdException w:name="Medium List 2 Accent 6" w:semiHidden="0" w:uiPriority="66" w:unhideWhenUsed="0"/>
+    <w:lsdException w:name="Medium Grid 1 Accent 6" w:semiHidden="0" w:uiPriority="67" w:unhideWhenUsed="0"/>
+    <w:lsdException w:name="Medium Grid 2 Accent 6" w:semiHidden="0" w:uiPriority="68" w:unhideWhenUsed="0"/>
+    <w:lsdException w:name="Medium Grid 3 Accent 6" w:semiHidden="0" w:uiPriority="69" w:unhideWhenUsed="0"/>
+    <w:lsdException w:name="Dark List Accent 6" w:semiHidden="0" w:uiPriority="70" w:unhideWhenUsed="0"/>
+    <w:lsdException w:name="Colorful Shading Accent 6" w:semiHidden="0" w:uiPriority="71" w:unhideWhenUsed="0"/>
+    <w:lsdException w:name="Colorful List Accent 6" w:semiHidden="0" w:uiPriority="72" w:unhideWhenUsed="0"/>
+    <w:lsdException w:name="Colorful Grid Accent 6" w:semiHidden="0" w:uiPriority="73" w:unhideWhenUsed="0"/>
+    <w:lsdException w:name="Subtle Emphasis" w:semiHidden="0" w:uiPriority="19" w:unhideWhenUsed="0" w:qFormat="1"/>
+    <w:lsdException w:name="Intense Emphasis" w:semiHidden="0" w:uiPriority="21" w:unhideWhenUsed="0" w:qFormat="1"/>
+    <w:lsdException w:name="Subtle Reference" w:semiHidden="0" w:uiPriority="31" w:unhideWhenUsed="0" w:qFormat="1"/>
+    <w:lsdException w:name="Intense Reference" w:semiHidden="0" w:uiPriority="32" w:unhideWhenUsed="0" w:qFormat="1"/>
+    <w:lsdException w:name="Book Title" w:semiHidden="0" w:uiPriority="33" w:unhideWhenUsed="0" w:qFormat="1"/>
+    <w:lsdException w:name="Bibliography" w:uiPriority="37"/>
+    <w:lsdException w:name="TOC Heading" w:uiPriority="39" w:qFormat="1"/>
+  </w:latentStyles>
+  <w:style w:type="paragraph" w:default="1" w:styleId="Normal">
+    <w:name w:val="Normal"/>
+    <w:semiHidden/>
+    <w:rsid w:val="00386278"/>
+    <w:rPr>
+      <w:lang w:eastAsia="en-US"/>
+    </w:rPr>
+  </w:style>
+  <w:style w:type="paragraph" w:styleId="Heading1">
+    <w:name w:val="heading 1"/>
+    <w:basedOn w:val="Normal"/>
+    <w:next w:val="BodyText"/>
+    <w:link w:val="Heading1Char"/>
+    <w:uiPriority w:val="9"/>
+    <w:qFormat/>
+    <w:rsid w:val="003309A1"/>
+    <w:pPr>
+      <w:keepNext/>
+      <w:numPr>
+        <w:numId w:val="1"/>
+      </w:numPr>
+      <w:spacing w:before="100" w:beforeAutospacing="1" w:after="280"/>
+      <w:outlineLvl w:val="0"/>
+    </w:pPr>
+    <w:rPr>
+      <w:rFonts w:ascii="Helvetica" w:hAnsi="Helvetica"/>
+      <w:b/>
+      <w:caps/>
+      <w:kern w:val="28"/>
+      <w:sz w:val="28"/>
+    </w:rPr>
+  </w:style>
+  <w:style w:type="paragraph" w:styleId="Heading2">
+    <w:name w:val="heading 2"/>
+    <w:basedOn w:val="Normal"/>
+    <w:next w:val="BodyText"/>
+    <w:uiPriority w:val="3"/>
+    <w:qFormat/>
+    <w:rsid w:val="003309A1"/>
+    <w:pPr>
+      <w:keepNext/>
+      <w:numPr>
+        <w:ilvl w:val="1"/>
+        <w:numId w:val="1"/>
+      </w:numPr>
+      <w:spacing w:before="100" w:beforeAutospacing="1" w:after="240"/>
+      <w:outlineLvl w:val="1"/>
+    </w:pPr>
+    <w:rPr>
+      <w:rFonts w:ascii="Helvetica" w:hAnsi="Helvetica"/>
+      <w:b/>
+    </w:rPr>
+  </w:style>
+  <w:style w:type="paragraph" w:styleId="Heading3">
+    <w:name w:val="heading 3"/>
+    <w:basedOn w:val="Normal"/>
+    <w:next w:val="BodyText"/>
+    <w:uiPriority w:val="3"/>
+    <w:qFormat/>
+    <w:rsid w:val="003309A1"/>
+    <w:pPr>
+      <w:keepNext/>
+      <w:numPr>
+        <w:ilvl w:val="2"/>
+        <w:numId w:val="1"/>
+      </w:numPr>
+      <w:spacing w:before="100" w:beforeAutospacing="1" w:after="200"/>
+      <w:outlineLvl w:val="2"/>
+    </w:pPr>
+    <w:rPr>
+      <w:rFonts w:ascii="Times" w:hAnsi="Times"/>
+      <w:b/>
+    </w:rPr>
+  </w:style>
+  <w:style w:type="paragraph" w:styleId="Heading4">
+    <w:name w:val="heading 4"/>
+    <w:basedOn w:val="Normal"/>
+    <w:next w:val="Normal"/>
+    <w:semiHidden/>
+    <w:rsid w:val="00A7483E"/>
+    <w:pPr>
+      <w:keepNext/>
+      <w:numPr>
+        <w:ilvl w:val="3"/>
+        <w:numId w:val="1"/>
+      </w:numPr>
+      <w:spacing w:before="240" w:after="60"/>
+      <w:outlineLvl w:val="3"/>
+    </w:pPr>
+    <w:rPr>
+      <w:rFonts w:ascii="Times" w:hAnsi="Times"/>
+      <w:b/>
+      <w:i/>
+      <w:sz w:val="24"/>
+    </w:rPr>
+  </w:style>
+  <w:style w:type="paragraph" w:styleId="Heading5">
+    <w:name w:val="heading 5"/>
+    <w:basedOn w:val="Normal"/>
+    <w:next w:val="Normal"/>
+    <w:semiHidden/>
+    <w:rsid w:val="00A7483E"/>
+    <w:pPr>
+      <w:numPr>
+        <w:ilvl w:val="4"/>
+        <w:numId w:val="1"/>
+      </w:numPr>
+      <w:spacing w:before="240" w:after="60"/>
+      <w:outlineLvl w:val="4"/>
+    </w:pPr>
+    <w:rPr>
+      <w:rFonts w:ascii="Helvetica" w:hAnsi="Helvetica"/>
+      <w:sz w:val="22"/>
+    </w:rPr>
+  </w:style>
+  <w:style w:type="paragraph" w:styleId="Heading6">
+    <w:name w:val="heading 6"/>
+    <w:basedOn w:val="Normal"/>
+    <w:next w:val="Normal"/>
+    <w:semiHidden/>
+    <w:rsid w:val="00A7483E"/>
+    <w:pPr>
+      <w:numPr>
+        <w:ilvl w:val="5"/>
+        <w:numId w:val="1"/>
+      </w:numPr>
+      <w:spacing w:before="240" w:after="60"/>
+      <w:outlineLvl w:val="5"/>
+    </w:pPr>
+    <w:rPr>
+      <w:rFonts w:ascii="Helvetica" w:hAnsi="Helvetica"/>
+      <w:i/>
+      <w:sz w:val="22"/>
+    </w:rPr>
+  </w:style>
+  <w:style w:type="paragraph" w:styleId="Heading7">
+    <w:name w:val="heading 7"/>
+    <w:basedOn w:val="Normal"/>
+    <w:next w:val="Normal"/>
+    <w:semiHidden/>
+    <w:rsid w:val="00A7483E"/>
+    <w:pPr>
+      <w:numPr>
+        <w:ilvl w:val="6"/>
+        <w:numId w:val="1"/>
+      </w:numPr>
+      <w:spacing w:before="240" w:after="60"/>
+      <w:outlineLvl w:val="6"/>
+    </w:pPr>
+    <w:rPr>
+      <w:rFonts w:ascii="Helvetica" w:hAnsi="Helvetica"/>
+    </w:rPr>
+  </w:style>
+  <w:style w:type="paragraph" w:styleId="Heading8">
+    <w:name w:val="heading 8"/>
+    <w:basedOn w:val="Normal"/>
+    <w:next w:val="Normal"/>
+    <w:semiHidden/>
+    <w:rsid w:val="00A7483E"/>
+    <w:pPr>
+      <w:numPr>
+        <w:ilvl w:val="7"/>
+        <w:numId w:val="1"/>
+      </w:numPr>
+      <w:spacing w:before="240" w:after="60"/>
+      <w:outlineLvl w:val="7"/>
+    </w:pPr>
+    <w:rPr>
+      <w:rFonts w:ascii="Helvetica" w:hAnsi="Helvetica"/>
+      <w:i/>
+    </w:rPr>
+  </w:style>
+  <w:style w:type="paragraph" w:styleId="Heading9">
+    <w:name w:val="heading 9"/>
+    <w:basedOn w:val="Normal"/>
+    <w:next w:val="Normal"/>
+    <w:semiHidden/>
+    <w:rsid w:val="00A7483E"/>
+    <w:pPr>
+      <w:numPr>
+        <w:ilvl w:val="8"/>
+        <w:numId w:val="1"/>
+      </w:numPr>
+      <w:spacing w:before="240" w:after="60"/>
+      <w:outlineLvl w:val="8"/>
+    </w:pPr>
+    <w:rPr>
+      <w:rFonts w:ascii="Helvetica" w:hAnsi="Helvetica"/>
+      <w:i/>
+      <w:sz w:val="18"/>
+    </w:rPr>
+  </w:style>
+  <w:style w:type="character" w:default="1" w:styleId="DefaultParagraphFont">
+    <w:name w:val="Default Paragraph Font"/>
+    <w:uiPriority w:val="1"/>
+    <w:semiHidden/>
+    <w:unhideWhenUsed/>
+  </w:style>
+  <w:style w:type="table" w:default="1" w:styleId="TableNormal">
+    <w:name w:val="Normal Table"/>
+    <w:uiPriority w:val="99"/>
+    <w:semiHidden/>
+    <w:unhideWhenUsed/>
+    <w:tblPr>
+      <w:tblInd w:w="0" w:type="dxa"/>
+      <w:tblCellMar>
+        <w:top w:w="0" w:type="dxa"/>
+        <w:left w:w="108" w:type="dxa"/>
+        <w:bottom w:w="0" w:type="dxa"/>
+        <w:right w:w="108" w:type="dxa"/>
+      </w:tblCellMar>
+    </w:tblPr>
+  </w:style>
+  <w:style w:type="numbering" w:default="1" w:styleId="NoList">
+    <w:name w:val="No List"/>
+    <w:uiPriority w:val="99"/>
+    <w:semiHidden/>
+    <w:unhideWhenUsed/>
+  </w:style>
+  <w:style w:type="paragraph" w:styleId="Header">
+    <w:name w:val="header"/>
+    <w:basedOn w:val="Normal"/>
+    <w:semiHidden/>
+    <w:rsid w:val="00A7483E"/>
+    <w:pPr>
+      <w:tabs>
+        <w:tab w:val="center" w:pos="4153"/>
+        <w:tab w:val="right" w:pos="8306"/>
+      </w:tabs>
+    </w:pPr>
+    <w:rPr>
+      <w:i/>
+      <w:sz w:val="18"/>
+    </w:rPr>
+  </w:style>
+  <w:style w:type="paragraph" w:styleId="Footer">
+    <w:name w:val="footer"/>
+    <w:basedOn w:val="Normal"/>
+    <w:uiPriority w:val="1"/>
+    <w:semiHidden/>
+    <w:unhideWhenUsed/>
+    <w:rsid w:val="00A7483E"/>
+    <w:pPr>
+      <w:tabs>
+        <w:tab w:val="center" w:pos="4153"/>
+        <w:tab w:val="right" w:pos="8306"/>
+      </w:tabs>
+    </w:pPr>
+    <w:rPr>
+      <w:i/>
+      <w:sz w:val="18"/>
+    </w:rPr>
+  </w:style>
+  <w:style w:type="character" w:styleId="PageNumber">
+    <w:name w:val="page number"/>
+    <w:basedOn w:val="DefaultParagraphFont"/>
+    <w:semiHidden/>
+    <w:unhideWhenUsed/>
+    <w:rsid w:val="00A7483E"/>
+  </w:style>
+  <w:style w:type="paragraph" w:styleId="TOC1">
+    <w:name w:val="toc 1"/>
+    <w:basedOn w:val="Normal"/>
+    <w:next w:val="Normal"/>
+    <w:uiPriority w:val="39"/>
+    <w:rsid w:val="003309A1"/>
+    <w:pPr>
+      <w:tabs>
+        <w:tab w:val="right" w:leader="dot" w:pos="8306"/>
+      </w:tabs>
+    </w:pPr>
+    <w:rPr>
+      <w:caps/>
+    </w:rPr>
+  </w:style>
+  <w:style w:type="paragraph" w:customStyle="1" w:styleId="UnnumHeading1">
+    <w:name w:val="Unnum Heading 1"/>
+    <w:basedOn w:val="Heading1"/>
+    <w:next w:val="BodyText"/>
+    <w:link w:val="UnnumHeading1Char"/>
+    <w:uiPriority w:val="2"/>
+    <w:qFormat/>
+    <w:rsid w:val="003309A1"/>
+    <w:pPr>
+      <w:numPr>
+        <w:numId w:val="0"/>
+      </w:numPr>
+    </w:pPr>
+  </w:style>
+  <w:style w:type="paragraph" w:styleId="TOC2">
+    <w:name w:val="toc 2"/>
+    <w:basedOn w:val="Normal"/>
+    <w:next w:val="Normal"/>
+    <w:uiPriority w:val="39"/>
+    <w:rsid w:val="00A7483E"/>
+    <w:pPr>
+      <w:tabs>
+        <w:tab w:val="right" w:leader="dot" w:pos="8306"/>
+      </w:tabs>
+      <w:ind w:left="200"/>
+    </w:pPr>
+  </w:style>
+  <w:style w:type="paragraph" w:styleId="Title">
+    <w:name w:val="Title"/>
+    <w:basedOn w:val="Normal"/>
+    <w:qFormat/>
+    <w:rsid w:val="0047267A"/>
+    <w:pPr>
+      <w:spacing w:before="720"/>
+      <w:jc w:val="center"/>
+    </w:pPr>
+    <w:rPr>
+      <w:b/>
+      <w:sz w:val="28"/>
+    </w:rPr>
+  </w:style>
+  <w:style w:type="character" w:styleId="PlaceholderText">
+    <w:name w:val="Placeholder Text"/>
+    <w:basedOn w:val="DefaultParagraphFont"/>
+    <w:uiPriority w:val="99"/>
+    <w:semiHidden/>
+    <w:rsid w:val="001F5425"/>
+    <w:rPr>
+      <w:color w:val="808080"/>
+    </w:rPr>
+  </w:style>
+  <w:style w:type="paragraph" w:styleId="BalloonText">
+    <w:name w:val="Balloon Text"/>
+    <w:basedOn w:val="Normal"/>
+    <w:link w:val="BalloonTextChar"/>
+    <w:uiPriority w:val="99"/>
+    <w:semiHidden/>
+    <w:unhideWhenUsed/>
+    <w:rsid w:val="001F5425"/>
+    <w:rPr>
+      <w:rFonts w:ascii="Tahoma" w:hAnsi="Tahoma" w:cs="Tahoma"/>
+      <w:sz w:val="16"/>
+      <w:szCs w:val="16"/>
+    </w:rPr>
+  </w:style>
+  <w:style w:type="character" w:customStyle="1" w:styleId="BalloonTextChar">
+    <w:name w:val="Balloon Text Char"/>
+    <w:basedOn w:val="DefaultParagraphFont"/>
+    <w:link w:val="BalloonText"/>
+    <w:uiPriority w:val="99"/>
+    <w:semiHidden/>
+    <w:rsid w:val="001F5425"/>
+    <w:rPr>
+      <w:rFonts w:ascii="Tahoma" w:hAnsi="Tahoma" w:cs="Tahoma"/>
+      <w:sz w:val="16"/>
+      <w:szCs w:val="16"/>
+      <w:lang w:eastAsia="en-US"/>
+    </w:rPr>
+  </w:style>
+  <w:style w:type="table" w:styleId="TableGrid">
+    <w:name w:val="Table Grid"/>
+    <w:basedOn w:val="TableNormal"/>
+    <w:uiPriority w:val="59"/>
+    <w:rsid w:val="0003694C"/>
+    <w:tblPr>
+      <w:tblBorders>
+        <w:top w:val="single" w:sz="4" w:space="0" w:color="000000" w:themeColor="text1"/>
+        <w:left w:val="single" w:sz="4" w:space="0" w:color="000000" w:themeColor="text1"/>
+        <w:bottom w:val="single" w:sz="4" w:space="0" w:color="000000" w:themeColor="text1"/>
+        <w:right w:val="single" w:sz="4" w:space="0" w:color="000000" w:themeColor="text1"/>
+        <w:insideH w:val="single" w:sz="4" w:space="0" w:color="000000" w:themeColor="text1"/>
+        <w:insideV w:val="single" w:sz="4" w:space="0" w:color="000000" w:themeColor="text1"/>
+      </w:tblBorders>
+    </w:tblPr>
+  </w:style>
+  <w:style w:type="character" w:customStyle="1" w:styleId="Heading1Char">
+    <w:name w:val="Heading 1 Char"/>
+    <w:basedOn w:val="DefaultParagraphFont"/>
+    <w:link w:val="Heading1"/>
+    <w:uiPriority w:val="9"/>
+    <w:rsid w:val="001B226E"/>
+    <w:rPr>
+      <w:rFonts w:ascii="Helvetica" w:hAnsi="Helvetica"/>
+      <w:b/>
+      <w:caps/>
+      <w:kern w:val="28"/>
+      <w:sz w:val="28"/>
+      <w:lang w:eastAsia="en-US"/>
+    </w:rPr>
+  </w:style>
+  <w:style w:type="character" w:customStyle="1" w:styleId="UnnumHeading1Char">
+    <w:name w:val="Unnum Heading 1 Char"/>
+    <w:basedOn w:val="Heading1Char"/>
+    <w:link w:val="UnnumHeading1"/>
+    <w:uiPriority w:val="2"/>
+    <w:rsid w:val="001B226E"/>
+    <w:rPr>
+      <w:rFonts w:ascii="Helvetica" w:hAnsi="Helvetica"/>
+      <w:b/>
+      <w:caps/>
+      <w:kern w:val="28"/>
+      <w:sz w:val="28"/>
+      <w:lang w:eastAsia="en-US"/>
+    </w:rPr>
+  </w:style>
+  <w:style w:type="paragraph" w:styleId="BodyText">
+    <w:name w:val="Body Text"/>
+    <w:basedOn w:val="Normal"/>
+    <w:link w:val="BodyTextChar"/>
+    <w:uiPriority w:val="4"/>
+    <w:rsid w:val="00B0738E"/>
+    <w:pPr>
+      <w:spacing w:after="120"/>
+    </w:pPr>
+  </w:style>
+  <w:style w:type="character" w:customStyle="1" w:styleId="BodyTextChar">
+    <w:name w:val="Body Text Char"/>
+    <w:basedOn w:val="DefaultParagraphFont"/>
+    <w:link w:val="BodyText"/>
+    <w:uiPriority w:val="4"/>
+    <w:rsid w:val="001B226E"/>
+    <w:rPr>
+      <w:lang w:eastAsia="en-US"/>
+    </w:rPr>
+  </w:style>
+  <w:style w:type="paragraph" w:styleId="BodyTextIndent">
+    <w:name w:val="Body Text Indent"/>
+    <w:basedOn w:val="Normal"/>
+    <w:link w:val="BodyTextIndentChar"/>
+    <w:uiPriority w:val="99"/>
+    <w:semiHidden/>
+    <w:unhideWhenUsed/>
+    <w:rsid w:val="00E563D9"/>
+    <w:pPr>
+      <w:spacing w:after="120"/>
+      <w:ind w:left="283"/>
+    </w:pPr>
+  </w:style>
+  <w:style w:type="character" w:customStyle="1" w:styleId="BodyTextIndentChar">
+    <w:name w:val="Body Text Indent Char"/>
+    <w:basedOn w:val="DefaultParagraphFont"/>
+    <w:link w:val="BodyTextIndent"/>
+    <w:uiPriority w:val="99"/>
+    <w:semiHidden/>
+    <w:rsid w:val="00E563D9"/>
+    <w:rPr>
+      <w:lang w:eastAsia="en-US"/>
+    </w:rPr>
+  </w:style>
+  <w:style w:type="paragraph" w:customStyle="1" w:styleId="bibentry">
+    <w:name w:val="bibentry"/>
+    <w:basedOn w:val="Normal"/>
+    <w:uiPriority w:val="5"/>
+    <w:rsid w:val="001B226E"/>
+    <w:pPr>
+      <w:ind w:left="426" w:hanging="426"/>
+      <w:contextualSpacing/>
+    </w:pPr>
+  </w:style>
+  <w:style w:type="paragraph" w:styleId="ListParagraph">
+    <w:name w:val="List Paragraph"/>
+    <w:basedOn w:val="Normal"/>
+    <w:uiPriority w:val="34"/>
+    <w:qFormat/>
+    <w:rsid w:val="00BA41FE"/>
+    <w:pPr>
+      <w:ind w:left="720"/>
+      <w:contextualSpacing/>
+    </w:pPr>
+  </w:style>
+  <w:style w:type="paragraph" w:styleId="Caption">
+    <w:name w:val="caption"/>
+    <w:basedOn w:val="Normal"/>
+    <w:next w:val="Normal"/>
+    <w:uiPriority w:val="35"/>
+    <w:unhideWhenUsed/>
+    <w:qFormat/>
+    <w:rsid w:val="001C59C0"/>
+    <w:pPr>
+      <w:spacing w:after="200"/>
+    </w:pPr>
+    <w:rPr>
+      <w:b/>
+      <w:bCs/>
+      <w:sz w:val="18"/>
+      <w:szCs w:val="18"/>
+    </w:rPr>
+  </w:style>
+  <w:style w:type="paragraph" w:styleId="Subtitle">
+    <w:name w:val="Subtitle"/>
+    <w:basedOn w:val="Normal"/>
+    <w:next w:val="Normal"/>
+    <w:link w:val="SubtitleChar"/>
+    <w:uiPriority w:val="1"/>
+    <w:qFormat/>
+    <w:rsid w:val="0047267A"/>
+    <w:pPr>
+      <w:spacing w:after="280"/>
+      <w:jc w:val="center"/>
+    </w:pPr>
+    <w:rPr>
+      <w:b/>
+      <w:sz w:val="28"/>
+    </w:rPr>
+  </w:style>
+  <w:style w:type="character" w:customStyle="1" w:styleId="SubtitleChar">
+    <w:name w:val="Subtitle Char"/>
+    <w:basedOn w:val="DefaultParagraphFont"/>
+    <w:link w:val="Subtitle"/>
+    <w:uiPriority w:val="1"/>
+    <w:rsid w:val="0047267A"/>
+    <w:rPr>
+      <w:b/>
+      <w:sz w:val="28"/>
+      <w:lang w:eastAsia="en-US"/>
+    </w:rPr>
+  </w:style>
+  <w:style w:type="character" w:styleId="Hyperlink">
+    <w:name w:val="Hyperlink"/>
+    <w:basedOn w:val="DefaultParagraphFont"/>
+    <w:uiPriority w:val="99"/>
+    <w:unhideWhenUsed/>
+    <w:rsid w:val="007E264F"/>
+    <w:rPr>
+      <w:color w:val="0000FF" w:themeColor="hyperlink"/>
+      <w:u w:val="single"/>
+    </w:rPr>
+  </w:style>
+  <w:style w:type="paragraph" w:styleId="NormalWeb">
+    <w:name w:val="Normal (Web)"/>
+    <w:basedOn w:val="Normal"/>
+    <w:uiPriority w:val="99"/>
+    <w:semiHidden/>
+    <w:unhideWhenUsed/>
+    <w:rsid w:val="005D2FD6"/>
+    <w:pPr>
+      <w:spacing w:before="100" w:beforeAutospacing="1" w:after="100" w:afterAutospacing="1"/>
+    </w:pPr>
+    <w:rPr>
+      <w:sz w:val="24"/>
+      <w:szCs w:val="24"/>
+      <w:lang w:eastAsia="en-GB"/>
+    </w:rPr>
+  </w:style>
+  <w:style w:type="paragraph" w:styleId="Bibliography">
+    <w:name w:val="Bibliography"/>
+    <w:basedOn w:val="Normal"/>
+    <w:next w:val="Normal"/>
+    <w:uiPriority w:val="37"/>
+    <w:unhideWhenUsed/>
+    <w:rsid w:val="00214CA2"/>
+  </w:style>
+  <w:style w:type="paragraph" w:styleId="NoSpacing">
+    <w:name w:val="No Spacing"/>
+    <w:uiPriority w:val="1"/>
+    <w:qFormat/>
+    <w:rsid w:val="00032A94"/>
+    <w:rPr>
+      <w:rFonts w:asciiTheme="minorHAnsi" w:eastAsiaTheme="minorHAnsi" w:hAnsiTheme="minorHAnsi" w:cstheme="minorBidi"/>
+      <w:sz w:val="22"/>
+      <w:szCs w:val="22"/>
+      <w:lang w:eastAsia="en-US"/>
+    </w:rPr>
+  </w:style>
+</w:styles>
+</file>
+
 <file path=word/glossary/document.xml><?xml version="1.0" encoding="utf-8"?>
-<w:glossaryDocument xmlns:wpc="http://schemas.microsoft.com/office/word/2010/wordprocessingCanvas" xmlns:mc="http://schemas.openxmlformats.org/markup-compatibility/2006" xmlns:o="urn:schemas-microsoft-com:office:office" xmlns:r="http://schemas.openxmlformats.org/officeDocument/2006/relationships" xmlns:m="http://schemas.openxmlformats.org/officeDocument/2006/math" xmlns:v="urn:schemas-microsoft-com:vml" xmlns:wp14="http://schemas.microsoft.com/office/word/2010/wordprocessingDrawing" xmlns:wp="http://schemas.openxmlformats.org/drawingml/2006/wordprocessingDrawing" xmlns:w10="urn:schemas-microsoft-com:office:word" xmlns:w="http://schemas.openxmlformats.org/wordprocessingml/2006/main" xmlns:w14="http://schemas.microsoft.com/office/word/2010/wordml" xmlns:w15="http://schemas.microsoft.com/office/word/2012/wordml" xmlns:wpg="http://schemas.microsoft.com/office/word/2010/wordprocessingGroup" xmlns:wpi="http://schemas.microsoft.com/office/word/2010/wordprocessingInk" xmlns:wne="http://schemas.microsoft.com/office/word/2006/wordml" xmlns:wps="http://schemas.microsoft.com/office/word/2010/wordprocessingShape" mc:Ignorable="w14 w15 wp14">
+<w:glossaryDocument xmlns:wpc="http://schemas.microsoft.com/office/word/2010/wordprocessingCanvas" xmlns:mc="http://schemas.openxmlformats.org/markup-compatibility/2006" xmlns:o="urn:schemas-microsoft-com:office:office" xmlns:r="http://schemas.openxmlformats.org/officeDocument/2006/relationships" xmlns:m="http://schemas.openxmlformats.org/officeDocument/2006/math" xmlns:v="urn:schemas-microsoft-com:vml" xmlns:wp14="http://schemas.microsoft.com/office/word/2010/wordprocessingDrawing" xmlns:wp="http://schemas.openxmlformats.org/drawingml/2006/wordprocessingDrawing" xmlns:w10="urn:schemas-microsoft-com:office:word" xmlns:w="http://schemas.openxmlformats.org/wordprocessingml/2006/main" xmlns:w14="http://schemas.microsoft.com/office/word/2010/wordml" xmlns:wpg="http://schemas.microsoft.com/office/word/2010/wordprocessingGroup" xmlns:wpi="http://schemas.microsoft.com/office/word/2010/wordprocessingInk" xmlns:wne="http://schemas.microsoft.com/office/word/2006/wordml" xmlns:wps="http://schemas.microsoft.com/office/word/2010/wordprocessingShape" mc:Ignorable="w14 wp14">
   <w:docParts>
     <w:docPart>
       <w:docPartPr>
@@ -6582,7 +7201,7 @@
 </file>
 
 <file path=word/glossary/fontTable.xml><?xml version="1.0" encoding="utf-8"?>
-<w:fonts xmlns:mc="http://schemas.openxmlformats.org/markup-compatibility/2006" xmlns:r="http://schemas.openxmlformats.org/officeDocument/2006/relationships" xmlns:w="http://schemas.openxmlformats.org/wordprocessingml/2006/main" xmlns:w14="http://schemas.microsoft.com/office/word/2010/wordml" xmlns:w15="http://schemas.microsoft.com/office/word/2012/wordml" mc:Ignorable="w14 w15">
+<w:fonts xmlns:mc="http://schemas.openxmlformats.org/markup-compatibility/2006" xmlns:r="http://schemas.openxmlformats.org/officeDocument/2006/relationships" xmlns:w="http://schemas.openxmlformats.org/wordprocessingml/2006/main" xmlns:w14="http://schemas.microsoft.com/office/word/2010/wordml" mc:Ignorable="w14">
   <w:font w:name="Symbol">
     <w:panose1 w:val="05050102010706020507"/>
     <w:charset w:val="02"/>
@@ -6653,34 +7272,29 @@
     <w:pitch w:val="variable"/>
     <w:sig w:usb0="E00002FF" w:usb1="400004FF" w:usb2="00000000" w:usb3="00000000" w:csb0="0000019F" w:csb1="00000000"/>
   </w:font>
-  <w:font w:name="Calibri Light">
-    <w:panose1 w:val="020F0302020204030204"/>
-    <w:charset w:val="00"/>
-    <w:family w:val="swiss"/>
-    <w:pitch w:val="variable"/>
-    <w:sig w:usb0="A00002EF" w:usb1="4000207B" w:usb2="00000000" w:usb3="00000000" w:csb0="0000019F" w:csb1="00000000"/>
-  </w:font>
 </w:fonts>
 </file>
 
 <file path=word/glossary/settings.xml><?xml version="1.0" encoding="utf-8"?>
-<w:settings xmlns:mc="http://schemas.openxmlformats.org/markup-compatibility/2006" xmlns:o="urn:schemas-microsoft-com:office:office" xmlns:r="http://schemas.openxmlformats.org/officeDocument/2006/relationships" xmlns:m="http://schemas.openxmlformats.org/officeDocument/2006/math" xmlns:v="urn:schemas-microsoft-com:vml" xmlns:w10="urn:schemas-microsoft-com:office:word" xmlns:w="http://schemas.openxmlformats.org/wordprocessingml/2006/main" xmlns:w14="http://schemas.microsoft.com/office/word/2010/wordml" xmlns:w15="http://schemas.microsoft.com/office/word/2012/wordml" xmlns:sl="http://schemas.openxmlformats.org/schemaLibrary/2006/main" mc:Ignorable="w14 w15">
+<w:settings xmlns:mc="http://schemas.openxmlformats.org/markup-compatibility/2006" xmlns:o="urn:schemas-microsoft-com:office:office" xmlns:r="http://schemas.openxmlformats.org/officeDocument/2006/relationships" xmlns:m="http://schemas.openxmlformats.org/officeDocument/2006/math" xmlns:v="urn:schemas-microsoft-com:vml" xmlns:w10="urn:schemas-microsoft-com:office:word" xmlns:w="http://schemas.openxmlformats.org/wordprocessingml/2006/main" xmlns:w14="http://schemas.microsoft.com/office/word/2010/wordml" xmlns:sl="http://schemas.openxmlformats.org/schemaLibrary/2006/main" mc:Ignorable="w14">
   <w:view w:val="normal"/>
   <w:defaultTabStop w:val="720"/>
   <w:characterSpacingControl w:val="doNotCompress"/>
   <w:compat>
     <w:useFELayout/>
-    <w:compatSetting w:name="compatibilityMode" w:uri="http://schemas.microsoft.com/office/word" w:val="15"/>
+    <w:compatSetting w:name="compatibilityMode" w:uri="http://schemas.microsoft.com/office/word" w:val="14"/>
     <w:compatSetting w:name="overrideTableStyleFontSizeAndJustification" w:uri="http://schemas.microsoft.com/office/word" w:val="1"/>
     <w:compatSetting w:name="enableOpenTypeFeatures" w:uri="http://schemas.microsoft.com/office/word" w:val="1"/>
     <w:compatSetting w:name="doNotFlipMirrorIndents" w:uri="http://schemas.microsoft.com/office/word" w:val="1"/>
-    <w:compatSetting w:name="differentiateMultirowTableHeaders" w:uri="http://schemas.microsoft.com/office/word" w:val="1"/>
   </w:compat>
   <w:rsids>
     <w:rsidRoot w:val="00E80605"/>
     <w:rsid w:val="001950DB"/>
     <w:rsid w:val="002D6ADF"/>
+    <w:rsid w:val="00490921"/>
     <w:rsid w:val="00524AA9"/>
+    <w:rsid w:val="005736E8"/>
+    <w:rsid w:val="006842A7"/>
     <w:rsid w:val="00724885"/>
     <w:rsid w:val="00CE4583"/>
     <w:rsid w:val="00E80605"/>
@@ -6703,12 +7317,11 @@
   <w:clrSchemeMapping w:bg1="light1" w:t1="dark1" w:bg2="light2" w:t2="dark2" w:accent1="accent1" w:accent2="accent2" w:accent3="accent3" w:accent4="accent4" w:accent5="accent5" w:accent6="accent6" w:hyperlink="hyperlink" w:followedHyperlink="followedHyperlink"/>
   <w:decimalSymbol w:val="."/>
   <w:listSeparator w:val=","/>
-  <w15:chartTrackingRefBased/>
 </w:settings>
 </file>
 
 <file path=word/glossary/styles.xml><?xml version="1.0" encoding="utf-8"?>
-<w:styles xmlns:mc="http://schemas.openxmlformats.org/markup-compatibility/2006" xmlns:r="http://schemas.openxmlformats.org/officeDocument/2006/relationships" xmlns:w="http://schemas.openxmlformats.org/wordprocessingml/2006/main" xmlns:w14="http://schemas.microsoft.com/office/word/2010/wordml" xmlns:w15="http://schemas.microsoft.com/office/word/2012/wordml" mc:Ignorable="w14 w15">
+<w:styles xmlns:mc="http://schemas.openxmlformats.org/markup-compatibility/2006" xmlns:r="http://schemas.openxmlformats.org/officeDocument/2006/relationships" xmlns:w="http://schemas.openxmlformats.org/wordprocessingml/2006/main" xmlns:w14="http://schemas.microsoft.com/office/word/2010/wordml" mc:Ignorable="w14">
   <w:docDefaults>
     <w:rPrDefault>
       <w:rPr>
@@ -6724,378 +7337,144 @@
       </w:pPr>
     </w:pPrDefault>
   </w:docDefaults>
-  <w:latentStyles w:defLockedState="0" w:defUIPriority="99" w:defSemiHidden="0" w:defUnhideWhenUsed="0" w:defQFormat="0" w:count="371">
-    <w:lsdException w:name="Normal" w:uiPriority="0" w:qFormat="1"/>
-    <w:lsdException w:name="heading 1" w:uiPriority="9" w:qFormat="1"/>
-    <w:lsdException w:name="heading 2" w:semiHidden="1" w:uiPriority="9" w:unhideWhenUsed="1" w:qFormat="1"/>
-    <w:lsdException w:name="heading 3" w:semiHidden="1" w:uiPriority="9" w:unhideWhenUsed="1" w:qFormat="1"/>
-    <w:lsdException w:name="heading 4" w:semiHidden="1" w:uiPriority="9" w:unhideWhenUsed="1" w:qFormat="1"/>
-    <w:lsdException w:name="heading 5" w:semiHidden="1" w:uiPriority="9" w:unhideWhenUsed="1" w:qFormat="1"/>
-    <w:lsdException w:name="heading 6" w:semiHidden="1" w:uiPriority="9" w:unhideWhenUsed="1" w:qFormat="1"/>
-    <w:lsdException w:name="heading 7" w:semiHidden="1" w:uiPriority="9" w:unhideWhenUsed="1" w:qFormat="1"/>
-    <w:lsdException w:name="heading 8" w:semiHidden="1" w:uiPriority="9" w:unhideWhenUsed="1" w:qFormat="1"/>
-    <w:lsdException w:name="heading 9" w:semiHidden="1" w:uiPriority="9" w:unhideWhenUsed="1" w:qFormat="1"/>
-    <w:lsdException w:name="index 1" w:semiHidden="1" w:unhideWhenUsed="1"/>
-    <w:lsdException w:name="index 2" w:semiHidden="1" w:unhideWhenUsed="1"/>
-    <w:lsdException w:name="index 3" w:semiHidden="1" w:unhideWhenUsed="1"/>
-    <w:lsdException w:name="index 4" w:semiHidden="1" w:unhideWhenUsed="1"/>
-    <w:lsdException w:name="index 5" w:semiHidden="1" w:unhideWhenUsed="1"/>
-    <w:lsdException w:name="index 6" w:semiHidden="1" w:unhideWhenUsed="1"/>
-    <w:lsdException w:name="index 7" w:semiHidden="1" w:unhideWhenUsed="1"/>
-    <w:lsdException w:name="index 8" w:semiHidden="1" w:unhideWhenUsed="1"/>
-    <w:lsdException w:name="index 9" w:semiHidden="1" w:unhideWhenUsed="1"/>
-    <w:lsdException w:name="toc 1" w:semiHidden="1" w:uiPriority="39" w:unhideWhenUsed="1"/>
-    <w:lsdException w:name="toc 2" w:semiHidden="1" w:uiPriority="39" w:unhideWhenUsed="1"/>
-    <w:lsdException w:name="toc 3" w:semiHidden="1" w:uiPriority="39" w:unhideWhenUsed="1"/>
-    <w:lsdException w:name="toc 4" w:semiHidden="1" w:uiPriority="39" w:unhideWhenUsed="1"/>
-    <w:lsdException w:name="toc 5" w:semiHidden="1" w:uiPriority="39" w:unhideWhenUsed="1"/>
-    <w:lsdException w:name="toc 6" w:semiHidden="1" w:uiPriority="39" w:unhideWhenUsed="1"/>
-    <w:lsdException w:name="toc 7" w:semiHidden="1" w:uiPriority="39" w:unhideWhenUsed="1"/>
-    <w:lsdException w:name="toc 8" w:semiHidden="1" w:uiPriority="39" w:unhideWhenUsed="1"/>
-    <w:lsdException w:name="toc 9" w:semiHidden="1" w:uiPriority="39" w:unhideWhenUsed="1"/>
-    <w:lsdException w:name="Normal Indent" w:semiHidden="1" w:unhideWhenUsed="1"/>
-    <w:lsdException w:name="footnote text" w:semiHidden="1" w:unhideWhenUsed="1"/>
-    <w:lsdException w:name="annotation text" w:semiHidden="1" w:unhideWhenUsed="1"/>
-    <w:lsdException w:name="header" w:semiHidden="1" w:unhideWhenUsed="1"/>
-    <w:lsdException w:name="footer" w:semiHidden="1" w:unhideWhenUsed="1"/>
-    <w:lsdException w:name="index heading" w:semiHidden="1" w:unhideWhenUsed="1"/>
-    <w:lsdException w:name="caption" w:semiHidden="1" w:uiPriority="35" w:unhideWhenUsed="1" w:qFormat="1"/>
-    <w:lsdException w:name="table of figures" w:semiHidden="1" w:unhideWhenUsed="1"/>
-    <w:lsdException w:name="envelope address" w:semiHidden="1" w:unhideWhenUsed="1"/>
-    <w:lsdException w:name="envelope return" w:semiHidden="1" w:unhideWhenUsed="1"/>
-    <w:lsdException w:name="footnote reference" w:semiHidden="1" w:unhideWhenUsed="1"/>
-    <w:lsdException w:name="annotation reference" w:semiHidden="1" w:unhideWhenUsed="1"/>
-    <w:lsdException w:name="line number" w:semiHidden="1" w:unhideWhenUsed="1"/>
-    <w:lsdException w:name="page number" w:semiHidden="1" w:unhideWhenUsed="1"/>
-    <w:lsdException w:name="endnote reference" w:semiHidden="1" w:unhideWhenUsed="1"/>
-    <w:lsdException w:name="endnote text" w:semiHidden="1" w:unhideWhenUsed="1"/>
-    <w:lsdException w:name="table of authorities" w:semiHidden="1" w:unhideWhenUsed="1"/>
-    <w:lsdException w:name="macro" w:semiHidden="1" w:unhideWhenUsed="1"/>
-    <w:lsdException w:name="toa heading" w:semiHidden="1" w:unhideWhenUsed="1"/>
-    <w:lsdException w:name="List" w:semiHidden="1" w:unhideWhenUsed="1"/>
-    <w:lsdException w:name="List Bullet" w:semiHidden="1" w:unhideWhenUsed="1"/>
-    <w:lsdException w:name="List Number" w:semiHidden="1" w:unhideWhenUsed="1"/>
-    <w:lsdException w:name="List 2" w:semiHidden="1" w:unhideWhenUsed="1"/>
-    <w:lsdException w:name="List 3" w:semiHidden="1" w:unhideWhenUsed="1"/>
-    <w:lsdException w:name="List 4" w:semiHidden="1" w:unhideWhenUsed="1"/>
-    <w:lsdException w:name="List 5" w:semiHidden="1" w:unhideWhenUsed="1"/>
-    <w:lsdException w:name="List Bullet 2" w:semiHidden="1" w:unhideWhenUsed="1"/>
-    <w:lsdException w:name="List Bullet 3" w:semiHidden="1" w:unhideWhenUsed="1"/>
-    <w:lsdException w:name="List Bullet 4" w:semiHidden="1" w:unhideWhenUsed="1"/>
-    <w:lsdException w:name="List Bullet 5" w:semiHidden="1" w:unhideWhenUsed="1"/>
-    <w:lsdException w:name="List Number 2" w:semiHidden="1" w:unhideWhenUsed="1"/>
-    <w:lsdException w:name="List Number 3" w:semiHidden="1" w:unhideWhenUsed="1"/>
-    <w:lsdException w:name="List Number 4" w:semiHidden="1" w:unhideWhenUsed="1"/>
-    <w:lsdException w:name="List Number 5" w:semiHidden="1" w:unhideWhenUsed="1"/>
-    <w:lsdException w:name="Title" w:uiPriority="10" w:qFormat="1"/>
-    <w:lsdException w:name="Closing" w:semiHidden="1" w:unhideWhenUsed="1"/>
-    <w:lsdException w:name="Signature" w:semiHidden="1" w:unhideWhenUsed="1"/>
-    <w:lsdException w:name="Default Paragraph Font" w:semiHidden="1" w:uiPriority="1" w:unhideWhenUsed="1"/>
-    <w:lsdException w:name="Body Text" w:semiHidden="1" w:unhideWhenUsed="1"/>
-    <w:lsdException w:name="Body Text Indent" w:semiHidden="1" w:unhideWhenUsed="1"/>
-    <w:lsdException w:name="List Continue" w:semiHidden="1" w:unhideWhenUsed="1"/>
-    <w:lsdException w:name="List Continue 2" w:semiHidden="1" w:unhideWhenUsed="1"/>
-    <w:lsdException w:name="List Continue 3" w:semiHidden="1" w:unhideWhenUsed="1"/>
-    <w:lsdException w:name="List Continue 4" w:semiHidden="1" w:unhideWhenUsed="1"/>
-    <w:lsdException w:name="List Continue 5" w:semiHidden="1" w:unhideWhenUsed="1"/>
-    <w:lsdException w:name="Message Header" w:semiHidden="1" w:unhideWhenUsed="1"/>
-    <w:lsdException w:name="Subtitle" w:uiPriority="11" w:qFormat="1"/>
-    <w:lsdException w:name="Salutation" w:semiHidden="1" w:unhideWhenUsed="1"/>
-    <w:lsdException w:name="Date" w:semiHidden="1" w:unhideWhenUsed="1"/>
-    <w:lsdException w:name="Body Text First Indent" w:semiHidden="1" w:unhideWhenUsed="1"/>
-    <w:lsdException w:name="Body Text First Indent 2" w:semiHidden="1" w:unhideWhenUsed="1"/>
-    <w:lsdException w:name="Note Heading" w:semiHidden="1" w:unhideWhenUsed="1"/>
-    <w:lsdException w:name="Body Text 2" w:semiHidden="1" w:unhideWhenUsed="1"/>
-    <w:lsdException w:name="Body Text 3" w:semiHidden="1" w:unhideWhenUsed="1"/>
-    <w:lsdException w:name="Body Text Indent 2" w:semiHidden="1" w:unhideWhenUsed="1"/>
-    <w:lsdException w:name="Body Text Indent 3" w:semiHidden="1" w:unhideWhenUsed="1"/>
-    <w:lsdException w:name="Block Text" w:semiHidden="1" w:unhideWhenUsed="1"/>
-    <w:lsdException w:name="Hyperlink" w:semiHidden="1" w:unhideWhenUsed="1"/>
-    <w:lsdException w:name="FollowedHyperlink" w:semiHidden="1" w:unhideWhenUsed="1"/>
-    <w:lsdException w:name="Strong" w:uiPriority="22" w:qFormat="1"/>
-    <w:lsdException w:name="Emphasis" w:uiPriority="20" w:qFormat="1"/>
-    <w:lsdException w:name="Document Map" w:semiHidden="1" w:unhideWhenUsed="1"/>
-    <w:lsdException w:name="Plain Text" w:semiHidden="1" w:unhideWhenUsed="1"/>
-    <w:lsdException w:name="E-mail Signature" w:semiHidden="1" w:unhideWhenUsed="1"/>
-    <w:lsdException w:name="HTML Top of Form" w:semiHidden="1" w:unhideWhenUsed="1"/>
-    <w:lsdException w:name="HTML Bottom of Form" w:semiHidden="1" w:unhideWhenUsed="1"/>
-    <w:lsdException w:name="Normal (Web)" w:semiHidden="1" w:unhideWhenUsed="1"/>
-    <w:lsdException w:name="HTML Acronym" w:semiHidden="1" w:unhideWhenUsed="1"/>
-    <w:lsdException w:name="HTML Address" w:semiHidden="1" w:unhideWhenUsed="1"/>
-    <w:lsdException w:name="HTML Cite" w:semiHidden="1" w:unhideWhenUsed="1"/>
-    <w:lsdException w:name="HTML Code" w:semiHidden="1" w:unhideWhenUsed="1"/>
-    <w:lsdException w:name="HTML Definition" w:semiHidden="1" w:unhideWhenUsed="1"/>
-    <w:lsdException w:name="HTML Keyboard" w:semiHidden="1" w:unhideWhenUsed="1"/>
-    <w:lsdException w:name="HTML Preformatted" w:semiHidden="1" w:unhideWhenUsed="1"/>
-    <w:lsdException w:name="HTML Sample" w:semiHidden="1" w:unhideWhenUsed="1"/>
-    <w:lsdException w:name="HTML Typewriter" w:semiHidden="1" w:unhideWhenUsed="1"/>
-    <w:lsdException w:name="HTML Variable" w:semiHidden="1" w:unhideWhenUsed="1"/>
-    <w:lsdException w:name="Normal Table" w:semiHidden="1" w:unhideWhenUsed="1"/>
-    <w:lsdException w:name="annotation subject" w:semiHidden="1" w:unhideWhenUsed="1"/>
-    <w:lsdException w:name="No List" w:semiHidden="1" w:unhideWhenUsed="1"/>
-    <w:lsdException w:name="Outline List 1" w:semiHidden="1" w:unhideWhenUsed="1"/>
-    <w:lsdException w:name="Outline List 2" w:semiHidden="1" w:unhideWhenUsed="1"/>
-    <w:lsdException w:name="Outline List 3" w:semiHidden="1" w:unhideWhenUsed="1"/>
-    <w:lsdException w:name="Table Simple 1" w:semiHidden="1" w:unhideWhenUsed="1"/>
-    <w:lsdException w:name="Table Simple 2" w:semiHidden="1" w:unhideWhenUsed="1"/>
-    <w:lsdException w:name="Table Simple 3" w:semiHidden="1" w:unhideWhenUsed="1"/>
-    <w:lsdException w:name="Table Classic 1" w:semiHidden="1" w:unhideWhenUsed="1"/>
-    <w:lsdException w:name="Table Classic 2" w:semiHidden="1" w:unhideWhenUsed="1"/>
-    <w:lsdException w:name="Table Classic 3" w:semiHidden="1" w:unhideWhenUsed="1"/>
-    <w:lsdException w:name="Table Classic 4" w:semiHidden="1" w:unhideWhenUsed="1"/>
-    <w:lsdException w:name="Table Colorful 1" w:semiHidden="1" w:unhideWhenUsed="1"/>
-    <w:lsdException w:name="Table Colorful 2" w:semiHidden="1" w:unhideWhenUsed="1"/>
-    <w:lsdException w:name="Table Colorful 3" w:semiHidden="1" w:unhideWhenUsed="1"/>
-    <w:lsdException w:name="Table Columns 1" w:semiHidden="1" w:unhideWhenUsed="1"/>
-    <w:lsdException w:name="Table Columns 2" w:semiHidden="1" w:unhideWhenUsed="1"/>
-    <w:lsdException w:name="Table Columns 3" w:semiHidden="1" w:unhideWhenUsed="1"/>
-    <w:lsdException w:name="Table Columns 4" w:semiHidden="1" w:unhideWhenUsed="1"/>
-    <w:lsdException w:name="Table Columns 5" w:semiHidden="1" w:unhideWhenUsed="1"/>
-    <w:lsdException w:name="Table Grid 1" w:semiHidden="1" w:unhideWhenUsed="1"/>
-    <w:lsdException w:name="Table Grid 2" w:semiHidden="1" w:unhideWhenUsed="1"/>
-    <w:lsdException w:name="Table Grid 3" w:semiHidden="1" w:unhideWhenUsed="1"/>
-    <w:lsdException w:name="Table Grid 4" w:semiHidden="1" w:unhideWhenUsed="1"/>
-    <w:lsdException w:name="Table Grid 5" w:semiHidden="1" w:unhideWhenUsed="1"/>
-    <w:lsdException w:name="Table Grid 6" w:semiHidden="1" w:unhideWhenUsed="1"/>
-    <w:lsdException w:name="Table Grid 7" w:semiHidden="1" w:unhideWhenUsed="1"/>
-    <w:lsdException w:name="Table Grid 8" w:semiHidden="1" w:unhideWhenUsed="1"/>
-    <w:lsdException w:name="Table List 1" w:semiHidden="1" w:unhideWhenUsed="1"/>
-    <w:lsdException w:name="Table List 2" w:semiHidden="1" w:unhideWhenUsed="1"/>
-    <w:lsdException w:name="Table List 3" w:semiHidden="1" w:unhideWhenUsed="1"/>
-    <w:lsdException w:name="Table List 4" w:semiHidden="1" w:unhideWhenUsed="1"/>
-    <w:lsdException w:name="Table List 5" w:semiHidden="1" w:unhideWhenUsed="1"/>
-    <w:lsdException w:name="Table List 6" w:semiHidden="1" w:unhideWhenUsed="1"/>
-    <w:lsdException w:name="Table List 7" w:semiHidden="1" w:unhideWhenUsed="1"/>
-    <w:lsdException w:name="Table List 8" w:semiHidden="1" w:unhideWhenUsed="1"/>
-    <w:lsdException w:name="Table 3D effects 1" w:semiHidden="1" w:unhideWhenUsed="1"/>
-    <w:lsdException w:name="Table 3D effects 2" w:semiHidden="1" w:unhideWhenUsed="1"/>
-    <w:lsdException w:name="Table 3D effects 3" w:semiHidden="1" w:unhideWhenUsed="1"/>
-    <w:lsdException w:name="Table Contemporary" w:semiHidden="1" w:unhideWhenUsed="1"/>
-    <w:lsdException w:name="Table Elegant" w:semiHidden="1" w:unhideWhenUsed="1"/>
-    <w:lsdException w:name="Table Professional" w:semiHidden="1" w:unhideWhenUsed="1"/>
-    <w:lsdException w:name="Table Subtle 1" w:semiHidden="1" w:unhideWhenUsed="1"/>
-    <w:lsdException w:name="Table Subtle 2" w:semiHidden="1" w:unhideWhenUsed="1"/>
-    <w:lsdException w:name="Table Web 1" w:semiHidden="1" w:unhideWhenUsed="1"/>
-    <w:lsdException w:name="Table Web 2" w:semiHidden="1" w:unhideWhenUsed="1"/>
-    <w:lsdException w:name="Table Web 3" w:semiHidden="1" w:unhideWhenUsed="1"/>
-    <w:lsdException w:name="Balloon Text" w:semiHidden="1" w:unhideWhenUsed="1"/>
-    <w:lsdException w:name="Table Grid" w:uiPriority="39"/>
-    <w:lsdException w:name="Table Theme" w:semiHidden="1" w:unhideWhenUsed="1"/>
-    <w:lsdException w:name="Placeholder Text" w:semiHidden="1"/>
-    <w:lsdException w:name="No Spacing" w:uiPriority="1" w:qFormat="1"/>
-    <w:lsdException w:name="Light Shading" w:uiPriority="60"/>
-    <w:lsdException w:name="Light List" w:uiPriority="61"/>
-    <w:lsdException w:name="Light Grid" w:uiPriority="62"/>
-    <w:lsdException w:name="Medium Shading 1" w:uiPriority="63"/>
-    <w:lsdException w:name="Medium Shading 2" w:uiPriority="64"/>
-    <w:lsdException w:name="Medium List 1" w:uiPriority="65"/>
-    <w:lsdException w:name="Medium List 2" w:uiPriority="66"/>
-    <w:lsdException w:name="Medium Grid 1" w:uiPriority="67"/>
-    <w:lsdException w:name="Medium Grid 2" w:uiPriority="68"/>
-    <w:lsdException w:name="Medium Grid 3" w:uiPriority="69"/>
-    <w:lsdException w:name="Dark List" w:uiPriority="70"/>
-    <w:lsdException w:name="Colorful Shading" w:uiPriority="71"/>
-    <w:lsdException w:name="Colorful List" w:uiPriority="72"/>
-    <w:lsdException w:name="Colorful Grid" w:uiPriority="73"/>
-    <w:lsdException w:name="Light Shading Accent 1" w:uiPriority="60"/>
-    <w:lsdException w:name="Light List Accent 1" w:uiPriority="61"/>
-    <w:lsdException w:name="Light Grid Accent 1" w:uiPriority="62"/>
-    <w:lsdException w:name="Medium Shading 1 Accent 1" w:uiPriority="63"/>
-    <w:lsdException w:name="Medium Shading 2 Accent 1" w:uiPriority="64"/>
-    <w:lsdException w:name="Medium List 1 Accent 1" w:uiPriority="65"/>
-    <w:lsdException w:name="Revision" w:semiHidden="1"/>
-    <w:lsdException w:name="List Paragraph" w:uiPriority="34" w:qFormat="1"/>
-    <w:lsdException w:name="Quote" w:uiPriority="29" w:qFormat="1"/>
-    <w:lsdException w:name="Intense Quote" w:uiPriority="30" w:qFormat="1"/>
-    <w:lsdException w:name="Medium List 2 Accent 1" w:uiPriority="66"/>
-    <w:lsdException w:name="Medium Grid 1 Accent 1" w:uiPriority="67"/>
-    <w:lsdException w:name="Medium Grid 2 Accent 1" w:uiPriority="68"/>
-    <w:lsdException w:name="Medium Grid 3 Accent 1" w:uiPriority="69"/>
-    <w:lsdException w:name="Dark List Accent 1" w:uiPriority="70"/>
-    <w:lsdException w:name="Colorful Shading Accent 1" w:uiPriority="71"/>
-    <w:lsdException w:name="Colorful List Accent 1" w:uiPriority="72"/>
-    <w:lsdException w:name="Colorful Grid Accent 1" w:uiPriority="73"/>
-    <w:lsdException w:name="Light Shading Accent 2" w:uiPriority="60"/>
-    <w:lsdException w:name="Light List Accent 2" w:uiPriority="61"/>
-    <w:lsdException w:name="Light Grid Accent 2" w:uiPriority="62"/>
-    <w:lsdException w:name="Medium Shading 1 Accent 2" w:uiPriority="63"/>
-    <w:lsdException w:name="Medium Shading 2 Accent 2" w:uiPriority="64"/>
-    <w:lsdException w:name="Medium List 1 Accent 2" w:uiPriority="65"/>
-    <w:lsdException w:name="Medium List 2 Accent 2" w:uiPriority="66"/>
-    <w:lsdException w:name="Medium Grid 1 Accent 2" w:uiPriority="67"/>
-    <w:lsdException w:name="Medium Grid 2 Accent 2" w:uiPriority="68"/>
-    <w:lsdException w:name="Medium Grid 3 Accent 2" w:uiPriority="69"/>
-    <w:lsdException w:name="Dark List Accent 2" w:uiPriority="70"/>
-    <w:lsdException w:name="Colorful Shading Accent 2" w:uiPriority="71"/>
-    <w:lsdException w:name="Colorful List Accent 2" w:uiPriority="72"/>
-    <w:lsdException w:name="Colorful Grid Accent 2" w:uiPriority="73"/>
-    <w:lsdException w:name="Light Shading Accent 3" w:uiPriority="60"/>
-    <w:lsdException w:name="Light List Accent 3" w:uiPriority="61"/>
-    <w:lsdException w:name="Light Grid Accent 3" w:uiPriority="62"/>
-    <w:lsdException w:name="Medium Shading 1 Accent 3" w:uiPriority="63"/>
-    <w:lsdException w:name="Medium Shading 2 Accent 3" w:uiPriority="64"/>
-    <w:lsdException w:name="Medium List 1 Accent 3" w:uiPriority="65"/>
-    <w:lsdException w:name="Medium List 2 Accent 3" w:uiPriority="66"/>
-    <w:lsdException w:name="Medium Grid 1 Accent 3" w:uiPriority="67"/>
-    <w:lsdException w:name="Medium Grid 2 Accent 3" w:uiPriority="68"/>
-    <w:lsdException w:name="Medium Grid 3 Accent 3" w:uiPriority="69"/>
-    <w:lsdException w:name="Dark List Accent 3" w:uiPriority="70"/>
-    <w:lsdException w:name="Colorful Shading Accent 3" w:uiPriority="71"/>
-    <w:lsdException w:name="Colorful List Accent 3" w:uiPriority="72"/>
-    <w:lsdException w:name="Colorful Grid Accent 3" w:uiPriority="73"/>
-    <w:lsdException w:name="Light Shading Accent 4" w:uiPriority="60"/>
-    <w:lsdException w:name="Light List Accent 4" w:uiPriority="61"/>
-    <w:lsdException w:name="Light Grid Accent 4" w:uiPriority="62"/>
-    <w:lsdException w:name="Medium Shading 1 Accent 4" w:uiPriority="63"/>
-    <w:lsdException w:name="Medium Shading 2 Accent 4" w:uiPriority="64"/>
-    <w:lsdException w:name="Medium List 1 Accent 4" w:uiPriority="65"/>
-    <w:lsdException w:name="Medium List 2 Accent 4" w:uiPriority="66"/>
-    <w:lsdException w:name="Medium Grid 1 Accent 4" w:uiPriority="67"/>
-    <w:lsdException w:name="Medium Grid 2 Accent 4" w:uiPriority="68"/>
-    <w:lsdException w:name="Medium Grid 3 Accent 4" w:uiPriority="69"/>
-    <w:lsdException w:name="Dark List Accent 4" w:uiPriority="70"/>
-    <w:lsdException w:name="Colorful Shading Accent 4" w:uiPriority="71"/>
-    <w:lsdException w:name="Colorful List Accent 4" w:uiPriority="72"/>
-    <w:lsdException w:name="Colorful Grid Accent 4" w:uiPriority="73"/>
-    <w:lsdException w:name="Light Shading Accent 5" w:uiPriority="60"/>
-    <w:lsdException w:name="Light List Accent 5" w:uiPriority="61"/>
-    <w:lsdException w:name="Light Grid Accent 5" w:uiPriority="62"/>
-    <w:lsdException w:name="Medium Shading 1 Accent 5" w:uiPriority="63"/>
-    <w:lsdException w:name="Medium Shading 2 Accent 5" w:uiPriority="64"/>
-    <w:lsdException w:name="Medium List 1 Accent 5" w:uiPriority="65"/>
-    <w:lsdException w:name="Medium List 2 Accent 5" w:uiPriority="66"/>
-    <w:lsdException w:name="Medium Grid 1 Accent 5" w:uiPriority="67"/>
-    <w:lsdException w:name="Medium Grid 2 Accent 5" w:uiPriority="68"/>
-    <w:lsdException w:name="Medium Grid 3 Accent 5" w:uiPriority="69"/>
-    <w:lsdException w:name="Dark List Accent 5" w:uiPriority="70"/>
-    <w:lsdException w:name="Colorful Shading Accent 5" w:uiPriority="71"/>
-    <w:lsdException w:name="Colorful List Accent 5" w:uiPriority="72"/>
-    <w:lsdException w:name="Colorful Grid Accent 5" w:uiPriority="73"/>
-    <w:lsdException w:name="Light Shading Accent 6" w:uiPriority="60"/>
-    <w:lsdException w:name="Light List Accent 6" w:uiPriority="61"/>
-    <w:lsdException w:name="Light Grid Accent 6" w:uiPriority="62"/>
-    <w:lsdException w:name="Medium Shading 1 Accent 6" w:uiPriority="63"/>
-    <w:lsdException w:name="Medium Shading 2 Accent 6" w:uiPriority="64"/>
-    <w:lsdException w:name="Medium List 1 Accent 6" w:uiPriority="65"/>
-    <w:lsdException w:name="Medium List 2 Accent 6" w:uiPriority="66"/>
-    <w:lsdException w:name="Medium Grid 1 Accent 6" w:uiPriority="67"/>
-    <w:lsdException w:name="Medium Grid 2 Accent 6" w:uiPriority="68"/>
-    <w:lsdException w:name="Medium Grid 3 Accent 6" w:uiPriority="69"/>
-    <w:lsdException w:name="Dark List Accent 6" w:uiPriority="70"/>
-    <w:lsdException w:name="Colorful Shading Accent 6" w:uiPriority="71"/>
-    <w:lsdException w:name="Colorful List Accent 6" w:uiPriority="72"/>
-    <w:lsdException w:name="Colorful Grid Accent 6" w:uiPriority="73"/>
-    <w:lsdException w:name="Subtle Emphasis" w:uiPriority="19" w:qFormat="1"/>
-    <w:lsdException w:name="Intense Emphasis" w:uiPriority="21" w:qFormat="1"/>
-    <w:lsdException w:name="Subtle Reference" w:uiPriority="31" w:qFormat="1"/>
-    <w:lsdException w:name="Intense Reference" w:uiPriority="32" w:qFormat="1"/>
-    <w:lsdException w:name="Book Title" w:uiPriority="33" w:qFormat="1"/>
-    <w:lsdException w:name="Bibliography" w:semiHidden="1" w:uiPriority="37" w:unhideWhenUsed="1"/>
-    <w:lsdException w:name="TOC Heading" w:semiHidden="1" w:uiPriority="39" w:unhideWhenUsed="1" w:qFormat="1"/>
-    <w:lsdException w:name="Plain Table 1" w:uiPriority="41"/>
-    <w:lsdException w:name="Plain Table 2" w:uiPriority="42"/>
-    <w:lsdException w:name="Plain Table 3" w:uiPriority="43"/>
-    <w:lsdException w:name="Plain Table 4" w:uiPriority="44"/>
-    <w:lsdException w:name="Plain Table 5" w:uiPriority="45"/>
-    <w:lsdException w:name="Grid Table Light" w:uiPriority="40"/>
-    <w:lsdException w:name="Grid Table 1 Light" w:uiPriority="46"/>
-    <w:lsdException w:name="Grid Table 2" w:uiPriority="47"/>
-    <w:lsdException w:name="Grid Table 3" w:uiPriority="48"/>
-    <w:lsdException w:name="Grid Table 4" w:uiPriority="49"/>
-    <w:lsdException w:name="Grid Table 5 Dark" w:uiPriority="50"/>
-    <w:lsdException w:name="Grid Table 6 Colorful" w:uiPriority="51"/>
-    <w:lsdException w:name="Grid Table 7 Colorful" w:uiPriority="52"/>
-    <w:lsdException w:name="Grid Table 1 Light Accent 1" w:uiPriority="46"/>
-    <w:lsdException w:name="Grid Table 2 Accent 1" w:uiPriority="47"/>
-    <w:lsdException w:name="Grid Table 3 Accent 1" w:uiPriority="48"/>
-    <w:lsdException w:name="Grid Table 4 Accent 1" w:uiPriority="49"/>
-    <w:lsdException w:name="Grid Table 5 Dark Accent 1" w:uiPriority="50"/>
-    <w:lsdException w:name="Grid Table 6 Colorful Accent 1" w:uiPriority="51"/>
-    <w:lsdException w:name="Grid Table 7 Colorful Accent 1" w:uiPriority="52"/>
-    <w:lsdException w:name="Grid Table 1 Light Accent 2" w:uiPriority="46"/>
-    <w:lsdException w:name="Grid Table 2 Accent 2" w:uiPriority="47"/>
-    <w:lsdException w:name="Grid Table 3 Accent 2" w:uiPriority="48"/>
-    <w:lsdException w:name="Grid Table 4 Accent 2" w:uiPriority="49"/>
-    <w:lsdException w:name="Grid Table 5 Dark Accent 2" w:uiPriority="50"/>
-    <w:lsdException w:name="Grid Table 6 Colorful Accent 2" w:uiPriority="51"/>
-    <w:lsdException w:name="Grid Table 7 Colorful Accent 2" w:uiPriority="52"/>
-    <w:lsdException w:name="Grid Table 1 Light Accent 3" w:uiPriority="46"/>
-    <w:lsdException w:name="Grid Table 2 Accent 3" w:uiPriority="47"/>
-    <w:lsdException w:name="Grid Table 3 Accent 3" w:uiPriority="48"/>
-    <w:lsdException w:name="Grid Table 4 Accent 3" w:uiPriority="49"/>
-    <w:lsdException w:name="Grid Table 5 Dark Accent 3" w:uiPriority="50"/>
-    <w:lsdException w:name="Grid Table 6 Colorful Accent 3" w:uiPriority="51"/>
-    <w:lsdException w:name="Grid Table 7 Colorful Accent 3" w:uiPriority="52"/>
-    <w:lsdException w:name="Grid Table 1 Light Accent 4" w:uiPriority="46"/>
-    <w:lsdException w:name="Grid Table 2 Accent 4" w:uiPriority="47"/>
-    <w:lsdException w:name="Grid Table 3 Accent 4" w:uiPriority="48"/>
-    <w:lsdException w:name="Grid Table 4 Accent 4" w:uiPriority="49"/>
-    <w:lsdException w:name="Grid Table 5 Dark Accent 4" w:uiPriority="50"/>
-    <w:lsdException w:name="Grid Table 6 Colorful Accent 4" w:uiPriority="51"/>
-    <w:lsdException w:name="Grid Table 7 Colorful Accent 4" w:uiPriority="52"/>
-    <w:lsdException w:name="Grid Table 1 Light Accent 5" w:uiPriority="46"/>
-    <w:lsdException w:name="Grid Table 2 Accent 5" w:uiPriority="47"/>
-    <w:lsdException w:name="Grid Table 3 Accent 5" w:uiPriority="48"/>
-    <w:lsdException w:name="Grid Table 4 Accent 5" w:uiPriority="49"/>
-    <w:lsdException w:name="Grid Table 5 Dark Accent 5" w:uiPriority="50"/>
-    <w:lsdException w:name="Grid Table 6 Colorful Accent 5" w:uiPriority="51"/>
-    <w:lsdException w:name="Grid Table 7 Colorful Accent 5" w:uiPriority="52"/>
-    <w:lsdException w:name="Grid Table 1 Light Accent 6" w:uiPriority="46"/>
-    <w:lsdException w:name="Grid Table 2 Accent 6" w:uiPriority="47"/>
-    <w:lsdException w:name="Grid Table 3 Accent 6" w:uiPriority="48"/>
-    <w:lsdException w:name="Grid Table 4 Accent 6" w:uiPriority="49"/>
-    <w:lsdException w:name="Grid Table 5 Dark Accent 6" w:uiPriority="50"/>
-    <w:lsdException w:name="Grid Table 6 Colorful Accent 6" w:uiPriority="51"/>
-    <w:lsdException w:name="Grid Table 7 Colorful Accent 6" w:uiPriority="52"/>
-    <w:lsdException w:name="List Table 1 Light" w:uiPriority="46"/>
-    <w:lsdException w:name="List Table 2" w:uiPriority="47"/>
-    <w:lsdException w:name="List Table 3" w:uiPriority="48"/>
-    <w:lsdException w:name="List Table 4" w:uiPriority="49"/>
-    <w:lsdException w:name="List Table 5 Dark" w:uiPriority="50"/>
-    <w:lsdException w:name="List Table 6 Colorful" w:uiPriority="51"/>
-    <w:lsdException w:name="List Table 7 Colorful" w:uiPriority="52"/>
-    <w:lsdException w:name="List Table 1 Light Accent 1" w:uiPriority="46"/>
-    <w:lsdException w:name="List Table 2 Accent 1" w:uiPriority="47"/>
-    <w:lsdException w:name="List Table 3 Accent 1" w:uiPriority="48"/>
-    <w:lsdException w:name="List Table 4 Accent 1" w:uiPriority="49"/>
-    <w:lsdException w:name="List Table 5 Dark Accent 1" w:uiPriority="50"/>
-    <w:lsdException w:name="List Table 6 Colorful Accent 1" w:uiPriority="51"/>
-    <w:lsdException w:name="List Table 7 Colorful Accent 1" w:uiPriority="52"/>
-    <w:lsdException w:name="List Table 1 Light Accent 2" w:uiPriority="46"/>
-    <w:lsdException w:name="List Table 2 Accent 2" w:uiPriority="47"/>
-    <w:lsdException w:name="List Table 3 Accent 2" w:uiPriority="48"/>
-    <w:lsdException w:name="List Table 4 Accent 2" w:uiPriority="49"/>
-    <w:lsdException w:name="List Table 5 Dark Accent 2" w:uiPriority="50"/>
-    <w:lsdException w:name="List Table 6 Colorful Accent 2" w:uiPriority="51"/>
-    <w:lsdException w:name="List Table 7 Colorful Accent 2" w:uiPriority="52"/>
-    <w:lsdException w:name="List Table 1 Light Accent 3" w:uiPriority="46"/>
-    <w:lsdException w:name="List Table 2 Accent 3" w:uiPriority="47"/>
-    <w:lsdException w:name="List Table 3 Accent 3" w:uiPriority="48"/>
-    <w:lsdException w:name="List Table 4 Accent 3" w:uiPriority="49"/>
-    <w:lsdException w:name="List Table 5 Dark Accent 3" w:uiPriority="50"/>
-    <w:lsdException w:name="List Table 6 Colorful Accent 3" w:uiPriority="51"/>
-    <w:lsdException w:name="List Table 7 Colorful Accent 3" w:uiPriority="52"/>
-    <w:lsdException w:name="List Table 1 Light Accent 4" w:uiPriority="46"/>
-    <w:lsdException w:name="List Table 2 Accent 4" w:uiPriority="47"/>
-    <w:lsdException w:name="List Table 3 Accent 4" w:uiPriority="48"/>
-    <w:lsdException w:name="List Table 4 Accent 4" w:uiPriority="49"/>
-    <w:lsdException w:name="List Table 5 Dark Accent 4" w:uiPriority="50"/>
-    <w:lsdException w:name="List Table 6 Colorful Accent 4" w:uiPriority="51"/>
-    <w:lsdException w:name="List Table 7 Colorful Accent 4" w:uiPriority="52"/>
-    <w:lsdException w:name="List Table 1 Light Accent 5" w:uiPriority="46"/>
-    <w:lsdException w:name="List Table 2 Accent 5" w:uiPriority="47"/>
-    <w:lsdException w:name="List Table 3 Accent 5" w:uiPriority="48"/>
-    <w:lsdException w:name="List Table 4 Accent 5" w:uiPriority="49"/>
-    <w:lsdException w:name="List Table 5 Dark Accent 5" w:uiPriority="50"/>
-    <w:lsdException w:name="List Table 6 Colorful Accent 5" w:uiPriority="51"/>
-    <w:lsdException w:name="List Table 7 Colorful Accent 5" w:uiPriority="52"/>
-    <w:lsdException w:name="List Table 1 Light Accent 6" w:uiPriority="46"/>
-    <w:lsdException w:name="List Table 2 Accent 6" w:uiPriority="47"/>
-    <w:lsdException w:name="List Table 3 Accent 6" w:uiPriority="48"/>
-    <w:lsdException w:name="List Table 4 Accent 6" w:uiPriority="49"/>
-    <w:lsdException w:name="List Table 5 Dark Accent 6" w:uiPriority="50"/>
-    <w:lsdException w:name="List Table 6 Colorful Accent 6" w:uiPriority="51"/>
-    <w:lsdException w:name="List Table 7 Colorful Accent 6" w:uiPriority="52"/>
+  <w:latentStyles w:defLockedState="0" w:defUIPriority="99" w:defSemiHidden="1" w:defUnhideWhenUsed="1" w:defQFormat="0" w:count="267">
+    <w:lsdException w:name="Normal" w:semiHidden="0" w:uiPriority="0" w:unhideWhenUsed="0" w:qFormat="1"/>
+    <w:lsdException w:name="heading 1" w:semiHidden="0" w:uiPriority="9" w:unhideWhenUsed="0" w:qFormat="1"/>
+    <w:lsdException w:name="heading 2" w:uiPriority="9" w:qFormat="1"/>
+    <w:lsdException w:name="heading 3" w:uiPriority="9" w:qFormat="1"/>
+    <w:lsdException w:name="heading 4" w:uiPriority="9" w:qFormat="1"/>
+    <w:lsdException w:name="heading 5" w:uiPriority="9" w:qFormat="1"/>
+    <w:lsdException w:name="heading 6" w:uiPriority="9" w:qFormat="1"/>
+    <w:lsdException w:name="heading 7" w:uiPriority="9" w:qFormat="1"/>
+    <w:lsdException w:name="heading 8" w:uiPriority="9" w:qFormat="1"/>
+    <w:lsdException w:name="heading 9" w:uiPriority="9" w:qFormat="1"/>
+    <w:lsdException w:name="toc 1" w:uiPriority="39"/>
+    <w:lsdException w:name="toc 2" w:uiPriority="39"/>
+    <w:lsdException w:name="toc 3" w:uiPriority="39"/>
+    <w:lsdException w:name="toc 4" w:uiPriority="39"/>
+    <w:lsdException w:name="toc 5" w:uiPriority="39"/>
+    <w:lsdException w:name="toc 6" w:uiPriority="39"/>
+    <w:lsdException w:name="toc 7" w:uiPriority="39"/>
+    <w:lsdException w:name="toc 8" w:uiPriority="39"/>
+    <w:lsdException w:name="toc 9" w:uiPriority="39"/>
+    <w:lsdException w:name="caption" w:uiPriority="35" w:qFormat="1"/>
+    <w:lsdException w:name="Title" w:semiHidden="0" w:uiPriority="10" w:unhideWhenUsed="0" w:qFormat="1"/>
+    <w:lsdException w:name="Default Paragraph Font" w:uiPriority="1"/>
+    <w:lsdException w:name="Subtitle" w:semiHidden="0" w:uiPriority="11" w:unhideWhenUsed="0" w:qFormat="1"/>
+    <w:lsdException w:name="Strong" w:semiHidden="0" w:uiPriority="22" w:unhideWhenUsed="0" w:qFormat="1"/>
+    <w:lsdException w:name="Emphasis" w:semiHidden="0" w:uiPriority="20" w:unhideWhenUsed="0" w:qFormat="1"/>
+    <w:lsdException w:name="Table Grid" w:semiHidden="0" w:uiPriority="39" w:unhideWhenUsed="0"/>
+    <w:lsdException w:name="Placeholder Text" w:unhideWhenUsed="0"/>
+    <w:lsdException w:name="No Spacing" w:semiHidden="0" w:uiPriority="1" w:unhideWhenUsed="0" w:qFormat="1"/>
+    <w:lsdException w:name="Light Shading" w:semiHidden="0" w:uiPriority="60" w:unhideWhenUsed="0"/>
+    <w:lsdException w:name="Light List" w:semiHidden="0" w:uiPriority="61" w:unhideWhenUsed="0"/>
+    <w:lsdException w:name="Light Grid" w:semiHidden="0" w:uiPriority="62" w:unhideWhenUsed="0"/>
+    <w:lsdException w:name="Medium Shading 1" w:semiHidden="0" w:uiPriority="63" w:unhideWhenUsed="0"/>
+    <w:lsdException w:name="Medium Shading 2" w:semiHidden="0" w:uiPriority="64" w:unhideWhenUsed="0"/>
+    <w:lsdException w:name="Medium List 1" w:semiHidden="0" w:uiPriority="65" w:unhideWhenUsed="0"/>
+    <w:lsdException w:name="Medium List 2" w:semiHidden="0" w:uiPriority="66" w:unhideWhenUsed="0"/>
+    <w:lsdException w:name="Medium Grid 1" w:semiHidden="0" w:uiPriority="67" w:unhideWhenUsed="0"/>
+    <w:lsdException w:name="Medium Grid 2" w:semiHidden="0" w:uiPriority="68" w:unhideWhenUsed="0"/>
+    <w:lsdException w:name="Medium Grid 3" w:semiHidden="0" w:uiPriority="69" w:unhideWhenUsed="0"/>
+    <w:lsdException w:name="Dark List" w:semiHidden="0" w:uiPriority="70" w:unhideWhenUsed="0"/>
+    <w:lsdException w:name="Colorful Shading" w:semiHidden="0" w:uiPriority="71" w:unhideWhenUsed="0"/>
+    <w:lsdException w:name="Colorful List" w:semiHidden="0" w:uiPriority="72" w:unhideWhenUsed="0"/>
+    <w:lsdException w:name="Colorful Grid" w:semiHidden="0" w:uiPriority="73" w:unhideWhenUsed="0"/>
+    <w:lsdException w:name="Light Shading Accent 1" w:semiHidden="0" w:uiPriority="60" w:unhideWhenUsed="0"/>
+    <w:lsdException w:name="Light List Accent 1" w:semiHidden="0" w:uiPriority="61" w:unhideWhenUsed="0"/>
+    <w:lsdException w:name="Light Grid Accent 1" w:semiHidden="0" w:uiPriority="62" w:unhideWhenUsed="0"/>
+    <w:lsdException w:name="Medium Shading 1 Accent 1" w:semiHidden="0" w:uiPriority="63" w:unhideWhenUsed="0"/>
+    <w:lsdException w:name="Medium Shading 2 Accent 1" w:semiHidden="0" w:uiPriority="64" w:unhideWhenUsed="0"/>
+    <w:lsdException w:name="Medium List 1 Accent 1" w:semiHidden="0" w:uiPriority="65" w:unhideWhenUsed="0"/>
+    <w:lsdException w:name="Revision" w:unhideWhenUsed="0"/>
+    <w:lsdException w:name="List Paragraph" w:semiHidden="0" w:uiPriority="34" w:unhideWhenUsed="0" w:qFormat="1"/>
+    <w:lsdException w:name="Quote" w:semiHidden="0" w:uiPriority="29" w:unhideWhenUsed="0" w:qFormat="1"/>
+    <w:lsdException w:name="Intense Quote" w:semiHidden="0" w:uiPriority="30" w:unhideWhenUsed="0" w:qFormat="1"/>
+    <w:lsdException w:name="Medium List 2 Accent 1" w:semiHidden="0" w:uiPriority="66" w:unhideWhenUsed="0"/>
+    <w:lsdException w:name="Medium Grid 1 Accent 1" w:semiHidden="0" w:uiPriority="67" w:unhideWhenUsed="0"/>
+    <w:lsdException w:name="Medium Grid 2 Accent 1" w:semiHidden="0" w:uiPriority="68" w:unhideWhenUsed="0"/>
+    <w:lsdException w:name="Medium Grid 3 Accent 1" w:semiHidden="0" w:uiPriority="69" w:unhideWhenUsed="0"/>
+    <w:lsdException w:name="Dark List Accent 1" w:semiHidden="0" w:uiPriority="70" w:unhideWhenUsed="0"/>
+    <w:lsdException w:name="Colorful Shading Accent 1" w:semiHidden="0" w:uiPriority="71" w:unhideWhenUsed="0"/>
+    <w:lsdException w:name="Colorful List Accent 1" w:semiHidden="0" w:uiPriority="72" w:unhideWhenUsed="0"/>
+    <w:lsdException w:name="Colorful Grid Accent 1" w:semiHidden="0" w:uiPriority="73" w:unhideWhenUsed="0"/>
+    <w:lsdException w:name="Light Shading Accent 2" w:semiHidden="0" w:uiPriority="60" w:unhideWhenUsed="0"/>
+    <w:lsdException w:name="Light List Accent 2" w:semiHidden="0" w:uiPriority="61" w:unhideWhenUsed="0"/>
+    <w:lsdException w:name="Light Grid Accent 2" w:semiHidden="0" w:uiPriority="62" w:unhideWhenUsed="0"/>
+    <w:lsdException w:name="Medium Shading 1 Accent 2" w:semiHidden="0" w:uiPriority="63" w:unhideWhenUsed="0"/>
+    <w:lsdException w:name="Medium Shading 2 Accent 2" w:semiHidden="0" w:uiPriority="64" w:unhideWhenUsed="0"/>
+    <w:lsdException w:name="Medium List 1 Accent 2" w:semiHidden="0" w:uiPriority="65" w:unhideWhenUsed="0"/>
+    <w:lsdException w:name="Medium List 2 Accent 2" w:semiHidden="0" w:uiPriority="66" w:unhideWhenUsed="0"/>
+    <w:lsdException w:name="Medium Grid 1 Accent 2" w:semiHidden="0" w:uiPriority="67" w:unhideWhenUsed="0"/>
+    <w:lsdException w:name="Medium Grid 2 Accent 2" w:semiHidden="0" w:uiPriority="68" w:unhideWhenUsed="0"/>
+    <w:lsdException w:name="Medium Grid 3 Accent 2" w:semiHidden="0" w:uiPriority="69" w:unhideWhenUsed="0"/>
+    <w:lsdException w:name="Dark List Accent 2" w:semiHidden="0" w:uiPriority="70" w:unhideWhenUsed="0"/>
+    <w:lsdException w:name="Colorful Shading Accent 2" w:semiHidden="0" w:uiPriority="71" w:unhideWhenUsed="0"/>
+    <w:lsdException w:name="Colorful List Accent 2" w:semiHidden="0" w:uiPriority="72" w:unhideWhenUsed="0"/>
+    <w:lsdException w:name="Colorful Grid Accent 2" w:semiHidden="0" w:uiPriority="73" w:unhideWhenUsed="0"/>
+    <w:lsdException w:name="Light Shading Accent 3" w:semiHidden="0" w:uiPriority="60" w:unhideWhenUsed="0"/>
+    <w:lsdException w:name="Light List Accent 3" w:semiHidden="0" w:uiPriority="61" w:unhideWhenUsed="0"/>
+    <w:lsdException w:name="Light Grid Accent 3" w:semiHidden="0" w:uiPriority="62" w:unhideWhenUsed="0"/>
+    <w:lsdException w:name="Medium Shading 1 Accent 3" w:semiHidden="0" w:uiPriority="63" w:unhideWhenUsed="0"/>
+    <w:lsdException w:name="Medium Shading 2 Accent 3" w:semiHidden="0" w:uiPriority="64" w:unhideWhenUsed="0"/>
+    <w:lsdException w:name="Medium List 1 Accent 3" w:semiHidden="0" w:uiPriority="65" w:unhideWhenUsed="0"/>
+    <w:lsdException w:name="Medium List 2 Accent 3" w:semiHidden="0" w:uiPriority="66" w:unhideWhenUsed="0"/>
+    <w:lsdException w:name="Medium Grid 1 Accent 3" w:semiHidden="0" w:uiPriority="67" w:unhideWhenUsed="0"/>
+    <w:lsdException w:name="Medium Grid 2 Accent 3" w:semiHidden="0" w:uiPriority="68" w:unhideWhenUsed="0"/>
+    <w:lsdException w:name="Medium Grid 3 Accent 3" w:semiHidden="0" w:uiPriority="69" w:unhideWhenUsed="0"/>
+    <w:lsdException w:name="Dark List Accent 3" w:semiHidden="0" w:uiPriority="70" w:unhideWhenUsed="0"/>
+    <w:lsdException w:name="Colorful Shading Accent 3" w:semiHidden="0" w:uiPriority="71" w:unhideWhenUsed="0"/>
+    <w:lsdException w:name="Colorful List Accent 3" w:semiHidden="0" w:uiPriority="72" w:unhideWhenUsed="0"/>
+    <w:lsdException w:name="Colorful Grid Accent 3" w:semiHidden="0" w:uiPriority="73" w:unhideWhenUsed="0"/>
+    <w:lsdException w:name="Light Shading Accent 4" w:semiHidden="0" w:uiPriority="60" w:unhideWhenUsed="0"/>
+    <w:lsdException w:name="Light List Accent 4" w:semiHidden="0" w:uiPriority="61" w:unhideWhenUsed="0"/>
+    <w:lsdException w:name="Light Grid Accent 4" w:semiHidden="0" w:uiPriority="62" w:unhideWhenUsed="0"/>
+    <w:lsdException w:name="Medium Shading 1 Accent 4" w:semiHidden="0" w:uiPriority="63" w:unhideWhenUsed="0"/>
+    <w:lsdException w:name="Medium Shading 2 Accent 4" w:semiHidden="0" w:uiPriority="64" w:unhideWhenUsed="0"/>
+    <w:lsdException w:name="Medium List 1 Accent 4" w:semiHidden="0" w:uiPriority="65" w:unhideWhenUsed="0"/>
+    <w:lsdException w:name="Medium List 2 Accent 4" w:semiHidden="0" w:uiPriority="66" w:unhideWhenUsed="0"/>
+    <w:lsdException w:name="Medium Grid 1 Accent 4" w:semiHidden="0" w:uiPriority="67" w:unhideWhenUsed="0"/>
+    <w:lsdException w:name="Medium Grid 2 Accent 4" w:semiHidden="0" w:uiPriority="68" w:unhideWhenUsed="0"/>
+    <w:lsdException w:name="Medium Grid 3 Accent 4" w:semiHidden="0" w:uiPriority="69" w:unhideWhenUsed="0"/>
+    <w:lsdException w:name="Dark List Accent 4" w:semiHidden="0" w:uiPriority="70" w:unhideWhenUsed="0"/>
+    <w:lsdException w:name="Colorful Shading Accent 4" w:semiHidden="0" w:uiPriority="71" w:unhideWhenUsed="0"/>
+    <w:lsdException w:name="Colorful List Accent 4" w:semiHidden="0" w:uiPriority="72" w:unhideWhenUsed="0"/>
+    <w:lsdException w:name="Colorful Grid Accent 4" w:semiHidden="0" w:uiPriority="73" w:unhideWhenUsed="0"/>
+    <w:lsdException w:name="Light Shading Accent 5" w:semiHidden="0" w:uiPriority="60" w:unhideWhenUsed="0"/>
+    <w:lsdException w:name="Light List Accent 5" w:semiHidden="0" w:uiPriority="61" w:unhideWhenUsed="0"/>
+    <w:lsdException w:name="Light Grid Accent 5" w:semiHidden="0" w:uiPriority="62" w:unhideWhenUsed="0"/>
+    <w:lsdException w:name="Medium Shading 1 Accent 5" w:semiHidden="0" w:uiPriority="63" w:unhideWhenUsed="0"/>
+    <w:lsdException w:name="Medium Shading 2 Accent 5" w:semiHidden="0" w:uiPriority="64" w:unhideWhenUsed="0"/>
+    <w:lsdException w:name="Medium List 1 Accent 5" w:semiHidden="0" w:uiPriority="65" w:unhideWhenUsed="0"/>
+    <w:lsdException w:name="Medium List 2 Accent 5" w:semiHidden="0" w:uiPriority="66" w:unhideWhenUsed="0"/>
+    <w:lsdException w:name="Medium Grid 1 Accent 5" w:semiHidden="0" w:uiPriority="67" w:unhideWhenUsed="0"/>
+    <w:lsdException w:name="Medium Grid 2 Accent 5" w:semiHidden="0" w:uiPriority="68" w:unhideWhenUsed="0"/>
+    <w:lsdException w:name="Medium Grid 3 Accent 5" w:semiHidden="0" w:uiPriority="69" w:unhideWhenUsed="0"/>
+    <w:lsdException w:name="Dark List Accent 5" w:semiHidden="0" w:uiPriority="70" w:unhideWhenUsed="0"/>
+    <w:lsdException w:name="Colorful Shading Accent 5" w:semiHidden="0" w:uiPriority="71" w:unhideWhenUsed="0"/>
+    <w:lsdException w:name="Colorful List Accent 5" w:semiHidden="0" w:uiPriority="72" w:unhideWhenUsed="0"/>
+    <w:lsdException w:name="Colorful Grid Accent 5" w:semiHidden="0" w:uiPriority="73" w:unhideWhenUsed="0"/>
+    <w:lsdException w:name="Light Shading Accent 6" w:semiHidden="0" w:uiPriority="60" w:unhideWhenUsed="0"/>
+    <w:lsdException w:name="Light List Accent 6" w:semiHidden="0" w:uiPriority="61" w:unhideWhenUsed="0"/>
+    <w:lsdException w:name="Light Grid Accent 6" w:semiHidden="0" w:uiPriority="62" w:unhideWhenUsed="0"/>
+    <w:lsdException w:name="Medium Shading 1 Accent 6" w:semiHidden="0" w:uiPriority="63" w:unhideWhenUsed="0"/>
+    <w:lsdException w:name="Medium Shading 2 Accent 6" w:semiHidden="0" w:uiPriority="64" w:unhideWhenUsed="0"/>
+    <w:lsdException w:name="Medium List 1 Accent 6" w:semiHidden="0" w:uiPriority="65" w:unhideWhenUsed="0"/>
+    <w:lsdException w:name="Medium List 2 Accent 6" w:semiHidden="0" w:uiPriority="66" w:unhideWhenUsed="0"/>
+    <w:lsdException w:name="Medium Grid 1 Accent 6" w:semiHidden="0" w:uiPriority="67" w:unhideWhenUsed="0"/>
+    <w:lsdException w:name="Medium Grid 2 Accent 6" w:semiHidden="0" w:uiPriority="68" w:unhideWhenUsed="0"/>
+    <w:lsdException w:name="Medium Grid 3 Accent 6" w:semiHidden="0" w:uiPriority="69" w:unhideWhenUsed="0"/>
+    <w:lsdException w:name="Dark List Accent 6" w:semiHidden="0" w:uiPriority="70" w:unhideWhenUsed="0"/>
+    <w:lsdException w:name="Colorful Shading Accent 6" w:semiHidden="0" w:uiPriority="71" w:unhideWhenUsed="0"/>
+    <w:lsdException w:name="Colorful List Accent 6" w:semiHidden="0" w:uiPriority="72" w:unhideWhenUsed="0"/>
+    <w:lsdException w:name="Colorful Grid Accent 6" w:semiHidden="0" w:uiPriority="73" w:unhideWhenUsed="0"/>
+    <w:lsdException w:name="Subtle Emphasis" w:semiHidden="0" w:uiPriority="19" w:unhideWhenUsed="0" w:qFormat="1"/>
+    <w:lsdException w:name="Intense Emphasis" w:semiHidden="0" w:uiPriority="21" w:unhideWhenUsed="0" w:qFormat="1"/>
+    <w:lsdException w:name="Subtle Reference" w:semiHidden="0" w:uiPriority="31" w:unhideWhenUsed="0" w:qFormat="1"/>
+    <w:lsdException w:name="Intense Reference" w:semiHidden="0" w:uiPriority="32" w:unhideWhenUsed="0" w:qFormat="1"/>
+    <w:lsdException w:name="Book Title" w:semiHidden="0" w:uiPriority="33" w:unhideWhenUsed="0" w:qFormat="1"/>
+    <w:lsdException w:name="Bibliography" w:uiPriority="37"/>
+    <w:lsdException w:name="TOC Heading" w:uiPriority="39" w:qFormat="1"/>
   </w:latentStyles>
   <w:style w:type="paragraph" w:default="1" w:styleId="Normal">
     <w:name w:val="Normal"/>
@@ -7158,8 +7537,225 @@
 </w:styles>
 </file>
 
+<file path=word/glossary/stylesWithEffects.xml><?xml version="1.0" encoding="utf-8"?>
+<w:styles xmlns:wpc="http://schemas.microsoft.com/office/word/2010/wordprocessingCanvas" xmlns:mc="http://schemas.openxmlformats.org/markup-compatibility/2006" xmlns:o="urn:schemas-microsoft-com:office:office" xmlns:r="http://schemas.openxmlformats.org/officeDocument/2006/relationships" xmlns:m="http://schemas.openxmlformats.org/officeDocument/2006/math" xmlns:v="urn:schemas-microsoft-com:vml" xmlns:wp14="http://schemas.microsoft.com/office/word/2010/wordprocessingDrawing" xmlns:wp="http://schemas.openxmlformats.org/drawingml/2006/wordprocessingDrawing" xmlns:w10="urn:schemas-microsoft-com:office:word" xmlns:w="http://schemas.openxmlformats.org/wordprocessingml/2006/main" xmlns:w14="http://schemas.microsoft.com/office/word/2010/wordml" xmlns:wpg="http://schemas.microsoft.com/office/word/2010/wordprocessingGroup" xmlns:wpi="http://schemas.microsoft.com/office/word/2010/wordprocessingInk" xmlns:wne="http://schemas.microsoft.com/office/word/2006/wordml" xmlns:wps="http://schemas.microsoft.com/office/word/2010/wordprocessingShape" mc:Ignorable="w14 wp14">
+  <w:docDefaults>
+    <w:rPrDefault>
+      <w:rPr>
+        <w:rFonts w:asciiTheme="minorHAnsi" w:eastAsiaTheme="minorEastAsia" w:hAnsiTheme="minorHAnsi" w:cstheme="minorBidi"/>
+        <w:sz w:val="22"/>
+        <w:szCs w:val="22"/>
+        <w:lang w:val="en-GB" w:eastAsia="en-GB" w:bidi="ar-SA"/>
+      </w:rPr>
+    </w:rPrDefault>
+    <w:pPrDefault>
+      <w:pPr>
+        <w:spacing w:after="160" w:line="259" w:lineRule="auto"/>
+      </w:pPr>
+    </w:pPrDefault>
+  </w:docDefaults>
+  <w:latentStyles w:defLockedState="0" w:defUIPriority="99" w:defSemiHidden="1" w:defUnhideWhenUsed="1" w:defQFormat="0" w:count="267">
+    <w:lsdException w:name="Normal" w:semiHidden="0" w:uiPriority="0" w:unhideWhenUsed="0" w:qFormat="1"/>
+    <w:lsdException w:name="heading 1" w:semiHidden="0" w:uiPriority="9" w:unhideWhenUsed="0" w:qFormat="1"/>
+    <w:lsdException w:name="heading 2" w:uiPriority="9" w:qFormat="1"/>
+    <w:lsdException w:name="heading 3" w:uiPriority="9" w:qFormat="1"/>
+    <w:lsdException w:name="heading 4" w:uiPriority="9" w:qFormat="1"/>
+    <w:lsdException w:name="heading 5" w:uiPriority="9" w:qFormat="1"/>
+    <w:lsdException w:name="heading 6" w:uiPriority="9" w:qFormat="1"/>
+    <w:lsdException w:name="heading 7" w:uiPriority="9" w:qFormat="1"/>
+    <w:lsdException w:name="heading 8" w:uiPriority="9" w:qFormat="1"/>
+    <w:lsdException w:name="heading 9" w:uiPriority="9" w:qFormat="1"/>
+    <w:lsdException w:name="toc 1" w:uiPriority="39"/>
+    <w:lsdException w:name="toc 2" w:uiPriority="39"/>
+    <w:lsdException w:name="toc 3" w:uiPriority="39"/>
+    <w:lsdException w:name="toc 4" w:uiPriority="39"/>
+    <w:lsdException w:name="toc 5" w:uiPriority="39"/>
+    <w:lsdException w:name="toc 6" w:uiPriority="39"/>
+    <w:lsdException w:name="toc 7" w:uiPriority="39"/>
+    <w:lsdException w:name="toc 8" w:uiPriority="39"/>
+    <w:lsdException w:name="toc 9" w:uiPriority="39"/>
+    <w:lsdException w:name="caption" w:uiPriority="35" w:qFormat="1"/>
+    <w:lsdException w:name="Title" w:semiHidden="0" w:uiPriority="10" w:unhideWhenUsed="0" w:qFormat="1"/>
+    <w:lsdException w:name="Default Paragraph Font" w:uiPriority="1"/>
+    <w:lsdException w:name="Subtitle" w:semiHidden="0" w:uiPriority="11" w:unhideWhenUsed="0" w:qFormat="1"/>
+    <w:lsdException w:name="Strong" w:semiHidden="0" w:uiPriority="22" w:unhideWhenUsed="0" w:qFormat="1"/>
+    <w:lsdException w:name="Emphasis" w:semiHidden="0" w:uiPriority="20" w:unhideWhenUsed="0" w:qFormat="1"/>
+    <w:lsdException w:name="Table Grid" w:semiHidden="0" w:uiPriority="39" w:unhideWhenUsed="0"/>
+    <w:lsdException w:name="Placeholder Text" w:unhideWhenUsed="0"/>
+    <w:lsdException w:name="No Spacing" w:semiHidden="0" w:uiPriority="1" w:unhideWhenUsed="0" w:qFormat="1"/>
+    <w:lsdException w:name="Light Shading" w:semiHidden="0" w:uiPriority="60" w:unhideWhenUsed="0"/>
+    <w:lsdException w:name="Light List" w:semiHidden="0" w:uiPriority="61" w:unhideWhenUsed="0"/>
+    <w:lsdException w:name="Light Grid" w:semiHidden="0" w:uiPriority="62" w:unhideWhenUsed="0"/>
+    <w:lsdException w:name="Medium Shading 1" w:semiHidden="0" w:uiPriority="63" w:unhideWhenUsed="0"/>
+    <w:lsdException w:name="Medium Shading 2" w:semiHidden="0" w:uiPriority="64" w:unhideWhenUsed="0"/>
+    <w:lsdException w:name="Medium List 1" w:semiHidden="0" w:uiPriority="65" w:unhideWhenUsed="0"/>
+    <w:lsdException w:name="Medium List 2" w:semiHidden="0" w:uiPriority="66" w:unhideWhenUsed="0"/>
+    <w:lsdException w:name="Medium Grid 1" w:semiHidden="0" w:uiPriority="67" w:unhideWhenUsed="0"/>
+    <w:lsdException w:name="Medium Grid 2" w:semiHidden="0" w:uiPriority="68" w:unhideWhenUsed="0"/>
+    <w:lsdException w:name="Medium Grid 3" w:semiHidden="0" w:uiPriority="69" w:unhideWhenUsed="0"/>
+    <w:lsdException w:name="Dark List" w:semiHidden="0" w:uiPriority="70" w:unhideWhenUsed="0"/>
+    <w:lsdException w:name="Colorful Shading" w:semiHidden="0" w:uiPriority="71" w:unhideWhenUsed="0"/>
+    <w:lsdException w:name="Colorful List" w:semiHidden="0" w:uiPriority="72" w:unhideWhenUsed="0"/>
+    <w:lsdException w:name="Colorful Grid" w:semiHidden="0" w:uiPriority="73" w:unhideWhenUsed="0"/>
+    <w:lsdException w:name="Light Shading Accent 1" w:semiHidden="0" w:uiPriority="60" w:unhideWhenUsed="0"/>
+    <w:lsdException w:name="Light List Accent 1" w:semiHidden="0" w:uiPriority="61" w:unhideWhenUsed="0"/>
+    <w:lsdException w:name="Light Grid Accent 1" w:semiHidden="0" w:uiPriority="62" w:unhideWhenUsed="0"/>
+    <w:lsdException w:name="Medium Shading 1 Accent 1" w:semiHidden="0" w:uiPriority="63" w:unhideWhenUsed="0"/>
+    <w:lsdException w:name="Medium Shading 2 Accent 1" w:semiHidden="0" w:uiPriority="64" w:unhideWhenUsed="0"/>
+    <w:lsdException w:name="Medium List 1 Accent 1" w:semiHidden="0" w:uiPriority="65" w:unhideWhenUsed="0"/>
+    <w:lsdException w:name="Revision" w:unhideWhenUsed="0"/>
+    <w:lsdException w:name="List Paragraph" w:semiHidden="0" w:uiPriority="34" w:unhideWhenUsed="0" w:qFormat="1"/>
+    <w:lsdException w:name="Quote" w:semiHidden="0" w:uiPriority="29" w:unhideWhenUsed="0" w:qFormat="1"/>
+    <w:lsdException w:name="Intense Quote" w:semiHidden="0" w:uiPriority="30" w:unhideWhenUsed="0" w:qFormat="1"/>
+    <w:lsdException w:name="Medium List 2 Accent 1" w:semiHidden="0" w:uiPriority="66" w:unhideWhenUsed="0"/>
+    <w:lsdException w:name="Medium Grid 1 Accent 1" w:semiHidden="0" w:uiPriority="67" w:unhideWhenUsed="0"/>
+    <w:lsdException w:name="Medium Grid 2 Accent 1" w:semiHidden="0" w:uiPriority="68" w:unhideWhenUsed="0"/>
+    <w:lsdException w:name="Medium Grid 3 Accent 1" w:semiHidden="0" w:uiPriority="69" w:unhideWhenUsed="0"/>
+    <w:lsdException w:name="Dark List Accent 1" w:semiHidden="0" w:uiPriority="70" w:unhideWhenUsed="0"/>
+    <w:lsdException w:name="Colorful Shading Accent 1" w:semiHidden="0" w:uiPriority="71" w:unhideWhenUsed="0"/>
+    <w:lsdException w:name="Colorful List Accent 1" w:semiHidden="0" w:uiPriority="72" w:unhideWhenUsed="0"/>
+    <w:lsdException w:name="Colorful Grid Accent 1" w:semiHidden="0" w:uiPriority="73" w:unhideWhenUsed="0"/>
+    <w:lsdException w:name="Light Shading Accent 2" w:semiHidden="0" w:uiPriority="60" w:unhideWhenUsed="0"/>
+    <w:lsdException w:name="Light List Accent 2" w:semiHidden="0" w:uiPriority="61" w:unhideWhenUsed="0"/>
+    <w:lsdException w:name="Light Grid Accent 2" w:semiHidden="0" w:uiPriority="62" w:unhideWhenUsed="0"/>
+    <w:lsdException w:name="Medium Shading 1 Accent 2" w:semiHidden="0" w:uiPriority="63" w:unhideWhenUsed="0"/>
+    <w:lsdException w:name="Medium Shading 2 Accent 2" w:semiHidden="0" w:uiPriority="64" w:unhideWhenUsed="0"/>
+    <w:lsdException w:name="Medium List 1 Accent 2" w:semiHidden="0" w:uiPriority="65" w:unhideWhenUsed="0"/>
+    <w:lsdException w:name="Medium List 2 Accent 2" w:semiHidden="0" w:uiPriority="66" w:unhideWhenUsed="0"/>
+    <w:lsdException w:name="Medium Grid 1 Accent 2" w:semiHidden="0" w:uiPriority="67" w:unhideWhenUsed="0"/>
+    <w:lsdException w:name="Medium Grid 2 Accent 2" w:semiHidden="0" w:uiPriority="68" w:unhideWhenUsed="0"/>
+    <w:lsdException w:name="Medium Grid 3 Accent 2" w:semiHidden="0" w:uiPriority="69" w:unhideWhenUsed="0"/>
+    <w:lsdException w:name="Dark List Accent 2" w:semiHidden="0" w:uiPriority="70" w:unhideWhenUsed="0"/>
+    <w:lsdException w:name="Colorful Shading Accent 2" w:semiHidden="0" w:uiPriority="71" w:unhideWhenUsed="0"/>
+    <w:lsdException w:name="Colorful List Accent 2" w:semiHidden="0" w:uiPriority="72" w:unhideWhenUsed="0"/>
+    <w:lsdException w:name="Colorful Grid Accent 2" w:semiHidden="0" w:uiPriority="73" w:unhideWhenUsed="0"/>
+    <w:lsdException w:name="Light Shading Accent 3" w:semiHidden="0" w:uiPriority="60" w:unhideWhenUsed="0"/>
+    <w:lsdException w:name="Light List Accent 3" w:semiHidden="0" w:uiPriority="61" w:unhideWhenUsed="0"/>
+    <w:lsdException w:name="Light Grid Accent 3" w:semiHidden="0" w:uiPriority="62" w:unhideWhenUsed="0"/>
+    <w:lsdException w:name="Medium Shading 1 Accent 3" w:semiHidden="0" w:uiPriority="63" w:unhideWhenUsed="0"/>
+    <w:lsdException w:name="Medium Shading 2 Accent 3" w:semiHidden="0" w:uiPriority="64" w:unhideWhenUsed="0"/>
+    <w:lsdException w:name="Medium List 1 Accent 3" w:semiHidden="0" w:uiPriority="65" w:unhideWhenUsed="0"/>
+    <w:lsdException w:name="Medium List 2 Accent 3" w:semiHidden="0" w:uiPriority="66" w:unhideWhenUsed="0"/>
+    <w:lsdException w:name="Medium Grid 1 Accent 3" w:semiHidden="0" w:uiPriority="67" w:unhideWhenUsed="0"/>
+    <w:lsdException w:name="Medium Grid 2 Accent 3" w:semiHidden="0" w:uiPriority="68" w:unhideWhenUsed="0"/>
+    <w:lsdException w:name="Medium Grid 3 Accent 3" w:semiHidden="0" w:uiPriority="69" w:unhideWhenUsed="0"/>
+    <w:lsdException w:name="Dark List Accent 3" w:semiHidden="0" w:uiPriority="70" w:unhideWhenUsed="0"/>
+    <w:lsdException w:name="Colorful Shading Accent 3" w:semiHidden="0" w:uiPriority="71" w:unhideWhenUsed="0"/>
+    <w:lsdException w:name="Colorful List Accent 3" w:semiHidden="0" w:uiPriority="72" w:unhideWhenUsed="0"/>
+    <w:lsdException w:name="Colorful Grid Accent 3" w:semiHidden="0" w:uiPriority="73" w:unhideWhenUsed="0"/>
+    <w:lsdException w:name="Light Shading Accent 4" w:semiHidden="0" w:uiPriority="60" w:unhideWhenUsed="0"/>
+    <w:lsdException w:name="Light List Accent 4" w:semiHidden="0" w:uiPriority="61" w:unhideWhenUsed="0"/>
+    <w:lsdException w:name="Light Grid Accent 4" w:semiHidden="0" w:uiPriority="62" w:unhideWhenUsed="0"/>
+    <w:lsdException w:name="Medium Shading 1 Accent 4" w:semiHidden="0" w:uiPriority="63" w:unhideWhenUsed="0"/>
+    <w:lsdException w:name="Medium Shading 2 Accent 4" w:semiHidden="0" w:uiPriority="64" w:unhideWhenUsed="0"/>
+    <w:lsdException w:name="Medium List 1 Accent 4" w:semiHidden="0" w:uiPriority="65" w:unhideWhenUsed="0"/>
+    <w:lsdException w:name="Medium List 2 Accent 4" w:semiHidden="0" w:uiPriority="66" w:unhideWhenUsed="0"/>
+    <w:lsdException w:name="Medium Grid 1 Accent 4" w:semiHidden="0" w:uiPriority="67" w:unhideWhenUsed="0"/>
+    <w:lsdException w:name="Medium Grid 2 Accent 4" w:semiHidden="0" w:uiPriority="68" w:unhideWhenUsed="0"/>
+    <w:lsdException w:name="Medium Grid 3 Accent 4" w:semiHidden="0" w:uiPriority="69" w:unhideWhenUsed="0"/>
+    <w:lsdException w:name="Dark List Accent 4" w:semiHidden="0" w:uiPriority="70" w:unhideWhenUsed="0"/>
+    <w:lsdException w:name="Colorful Shading Accent 4" w:semiHidden="0" w:uiPriority="71" w:unhideWhenUsed="0"/>
+    <w:lsdException w:name="Colorful List Accent 4" w:semiHidden="0" w:uiPriority="72" w:unhideWhenUsed="0"/>
+    <w:lsdException w:name="Colorful Grid Accent 4" w:semiHidden="0" w:uiPriority="73" w:unhideWhenUsed="0"/>
+    <w:lsdException w:name="Light Shading Accent 5" w:semiHidden="0" w:uiPriority="60" w:unhideWhenUsed="0"/>
+    <w:lsdException w:name="Light List Accent 5" w:semiHidden="0" w:uiPriority="61" w:unhideWhenUsed="0"/>
+    <w:lsdException w:name="Light Grid Accent 5" w:semiHidden="0" w:uiPriority="62" w:unhideWhenUsed="0"/>
+    <w:lsdException w:name="Medium Shading 1 Accent 5" w:semiHidden="0" w:uiPriority="63" w:unhideWhenUsed="0"/>
+    <w:lsdException w:name="Medium Shading 2 Accent 5" w:semiHidden="0" w:uiPriority="64" w:unhideWhenUsed="0"/>
+    <w:lsdException w:name="Medium List 1 Accent 5" w:semiHidden="0" w:uiPriority="65" w:unhideWhenUsed="0"/>
+    <w:lsdException w:name="Medium List 2 Accent 5" w:semiHidden="0" w:uiPriority="66" w:unhideWhenUsed="0"/>
+    <w:lsdException w:name="Medium Grid 1 Accent 5" w:semiHidden="0" w:uiPriority="67" w:unhideWhenUsed="0"/>
+    <w:lsdException w:name="Medium Grid 2 Accent 5" w:semiHidden="0" w:uiPriority="68" w:unhideWhenUsed="0"/>
+    <w:lsdException w:name="Medium Grid 3 Accent 5" w:semiHidden="0" w:uiPriority="69" w:unhideWhenUsed="0"/>
+    <w:lsdException w:name="Dark List Accent 5" w:semiHidden="0" w:uiPriority="70" w:unhideWhenUsed="0"/>
+    <w:lsdException w:name="Colorful Shading Accent 5" w:semiHidden="0" w:uiPriority="71" w:unhideWhenUsed="0"/>
+    <w:lsdException w:name="Colorful List Accent 5" w:semiHidden="0" w:uiPriority="72" w:unhideWhenUsed="0"/>
+    <w:lsdException w:name="Colorful Grid Accent 5" w:semiHidden="0" w:uiPriority="73" w:unhideWhenUsed="0"/>
+    <w:lsdException w:name="Light Shading Accent 6" w:semiHidden="0" w:uiPriority="60" w:unhideWhenUsed="0"/>
+    <w:lsdException w:name="Light List Accent 6" w:semiHidden="0" w:uiPriority="61" w:unhideWhenUsed="0"/>
+    <w:lsdException w:name="Light Grid Accent 6" w:semiHidden="0" w:uiPriority="62" w:unhideWhenUsed="0"/>
+    <w:lsdException w:name="Medium Shading 1 Accent 6" w:semiHidden="0" w:uiPriority="63" w:unhideWhenUsed="0"/>
+    <w:lsdException w:name="Medium Shading 2 Accent 6" w:semiHidden="0" w:uiPriority="64" w:unhideWhenUsed="0"/>
+    <w:lsdException w:name="Medium List 1 Accent 6" w:semiHidden="0" w:uiPriority="65" w:unhideWhenUsed="0"/>
+    <w:lsdException w:name="Medium List 2 Accent 6" w:semiHidden="0" w:uiPriority="66" w:unhideWhenUsed="0"/>
+    <w:lsdException w:name="Medium Grid 1 Accent 6" w:semiHidden="0" w:uiPriority="67" w:unhideWhenUsed="0"/>
+    <w:lsdException w:name="Medium Grid 2 Accent 6" w:semiHidden="0" w:uiPriority="68" w:unhideWhenUsed="0"/>
+    <w:lsdException w:name="Medium Grid 3 Accent 6" w:semiHidden="0" w:uiPriority="69" w:unhideWhenUsed="0"/>
+    <w:lsdException w:name="Dark List Accent 6" w:semiHidden="0" w:uiPriority="70" w:unhideWhenUsed="0"/>
+    <w:lsdException w:name="Colorful Shading Accent 6" w:semiHidden="0" w:uiPriority="71" w:unhideWhenUsed="0"/>
+    <w:lsdException w:name="Colorful List Accent 6" w:semiHidden="0" w:uiPriority="72" w:unhideWhenUsed="0"/>
+    <w:lsdException w:name="Colorful Grid Accent 6" w:semiHidden="0" w:uiPriority="73" w:unhideWhenUsed="0"/>
+    <w:lsdException w:name="Subtle Emphasis" w:semiHidden="0" w:uiPriority="19" w:unhideWhenUsed="0" w:qFormat="1"/>
+    <w:lsdException w:name="Intense Emphasis" w:semiHidden="0" w:uiPriority="21" w:unhideWhenUsed="0" w:qFormat="1"/>
+    <w:lsdException w:name="Subtle Reference" w:semiHidden="0" w:uiPriority="31" w:unhideWhenUsed="0" w:qFormat="1"/>
+    <w:lsdException w:name="Intense Reference" w:semiHidden="0" w:uiPriority="32" w:unhideWhenUsed="0" w:qFormat="1"/>
+    <w:lsdException w:name="Book Title" w:semiHidden="0" w:uiPriority="33" w:unhideWhenUsed="0" w:qFormat="1"/>
+    <w:lsdException w:name="Bibliography" w:uiPriority="37"/>
+    <w:lsdException w:name="TOC Heading" w:uiPriority="39" w:qFormat="1"/>
+  </w:latentStyles>
+  <w:style w:type="paragraph" w:default="1" w:styleId="Normal">
+    <w:name w:val="Normal"/>
+    <w:qFormat/>
+  </w:style>
+  <w:style w:type="character" w:default="1" w:styleId="DefaultParagraphFont">
+    <w:name w:val="Default Paragraph Font"/>
+    <w:uiPriority w:val="1"/>
+    <w:semiHidden/>
+    <w:unhideWhenUsed/>
+  </w:style>
+  <w:style w:type="table" w:default="1" w:styleId="TableNormal">
+    <w:name w:val="Normal Table"/>
+    <w:uiPriority w:val="99"/>
+    <w:semiHidden/>
+    <w:unhideWhenUsed/>
+    <w:tblPr>
+      <w:tblInd w:w="0" w:type="dxa"/>
+      <w:tblCellMar>
+        <w:top w:w="0" w:type="dxa"/>
+        <w:left w:w="108" w:type="dxa"/>
+        <w:bottom w:w="0" w:type="dxa"/>
+        <w:right w:w="108" w:type="dxa"/>
+      </w:tblCellMar>
+    </w:tblPr>
+  </w:style>
+  <w:style w:type="numbering" w:default="1" w:styleId="NoList">
+    <w:name w:val="No List"/>
+    <w:uiPriority w:val="99"/>
+    <w:semiHidden/>
+    <w:unhideWhenUsed/>
+  </w:style>
+  <w:style w:type="character" w:styleId="PlaceholderText">
+    <w:name w:val="Placeholder Text"/>
+    <w:basedOn w:val="DefaultParagraphFont"/>
+    <w:uiPriority w:val="99"/>
+    <w:semiHidden/>
+    <w:rPr>
+      <w:color w:val="808080"/>
+    </w:rPr>
+  </w:style>
+  <w:style w:type="paragraph" w:customStyle="1" w:styleId="57755D8009DD45299B3E657810409C4E">
+    <w:name w:val="57755D8009DD45299B3E657810409C4E"/>
+  </w:style>
+  <w:style w:type="paragraph" w:customStyle="1" w:styleId="9693E40AC1E7426AA51EC8882B52C84A">
+    <w:name w:val="9693E40AC1E7426AA51EC8882B52C84A"/>
+  </w:style>
+  <w:style w:type="paragraph" w:customStyle="1" w:styleId="1E08C3B5FC994499A0A35860EBDE76F0">
+    <w:name w:val="1E08C3B5FC994499A0A35860EBDE76F0"/>
+  </w:style>
+  <w:style w:type="paragraph" w:customStyle="1" w:styleId="833095D6B27740F7B5BF81A6D6AD9DBE">
+    <w:name w:val="833095D6B27740F7B5BF81A6D6AD9DBE"/>
+  </w:style>
+  <w:style w:type="paragraph" w:customStyle="1" w:styleId="915C0F7159F84EA5A0838E6FBE61C8F8">
+    <w:name w:val="915C0F7159F84EA5A0838E6FBE61C8F8"/>
+  </w:style>
+  <w:style w:type="paragraph" w:customStyle="1" w:styleId="A54AA935A0784D89B4AB0133ED851921">
+    <w:name w:val="A54AA935A0784D89B4AB0133ED851921"/>
+  </w:style>
+</w:styles>
+</file>
+
 <file path=word/glossary/webSettings.xml><?xml version="1.0" encoding="utf-8"?>
-<w:webSettings xmlns:mc="http://schemas.openxmlformats.org/markup-compatibility/2006" xmlns:r="http://schemas.openxmlformats.org/officeDocument/2006/relationships" xmlns:w="http://schemas.openxmlformats.org/wordprocessingml/2006/main" xmlns:w14="http://schemas.microsoft.com/office/word/2010/wordml" xmlns:w15="http://schemas.microsoft.com/office/word/2012/wordml" mc:Ignorable="w14 w15">
+<w:webSettings xmlns:mc="http://schemas.openxmlformats.org/markup-compatibility/2006" xmlns:r="http://schemas.openxmlformats.org/officeDocument/2006/relationships" xmlns:w="http://schemas.openxmlformats.org/wordprocessingml/2006/main" xmlns:w14="http://schemas.microsoft.com/office/word/2010/wordml" mc:Ignorable="w14">
   <w:optimizeForBrowser/>
   <w:allowPNG/>
 </w:webSettings>
@@ -7506,7 +8102,7 @@
 </file>
 
 <file path=customXml/itemProps1.xml><?xml version="1.0" encoding="utf-8"?>
-<ds:datastoreItem xmlns:ds="http://schemas.openxmlformats.org/officeDocument/2006/customXml" ds:itemID="{99BBB778-7DD4-4EF2-BB5E-417B36DBD99A}">
+<ds:datastoreItem xmlns:ds="http://schemas.openxmlformats.org/officeDocument/2006/customXml" ds:itemID="{AEB17EB1-B93A-4E46-B2E1-EE9FDAC64496}">
   <ds:schemaRefs>
     <ds:schemaRef ds:uri="http://schemas.openxmlformats.org/officeDocument/2006/bibliography"/>
   </ds:schemaRefs>

</xml_diff>